<commit_message>
Conclusiones y vias futuras
</commit_message>
<xml_diff>
--- a/Word Proyecto.docx
+++ b/Word Proyecto.docx
@@ -2255,15 +2255,7 @@
       </w:r>
       <w:proofErr w:type="spellEnd"/>
       <w:r>
-        <w:t xml:space="preserve"> es el ide que hemos utilizado todo el año en esta asignatura y en el que nos sentíamos más cómodos para manejar </w:t>
-      </w:r>
-      <w:proofErr w:type="spellStart"/>
-      <w:r>
-        <w:t>JavaFX</w:t>
-      </w:r>
-      <w:proofErr w:type="spellEnd"/>
-      <w:r>
-        <w:t>.</w:t>
+        <w:t xml:space="preserve"> es el ide que hemos utilizado todo el año en esta asignatura y en el que nos sentíamos más cómodos para manejar JavaFX.</w:t>
       </w:r>
     </w:p>
     <w:p>
@@ -2277,15 +2269,7 @@
       </w:r>
       <w:proofErr w:type="spellEnd"/>
       <w:r>
-        <w:t xml:space="preserve">, utilizamos esta herramienta para la realización de toda la parte estética de la ventana que se compagina muy bien con </w:t>
-      </w:r>
-      <w:proofErr w:type="spellStart"/>
-      <w:r>
-        <w:t>JavaFX</w:t>
-      </w:r>
-      <w:proofErr w:type="spellEnd"/>
-      <w:r>
-        <w:t xml:space="preserve"> a la hora de la realización de las ventanas.</w:t>
+        <w:t>, utilizamos esta herramienta para la realización de toda la parte estética de la ventana que se compagina muy bien con JavaFX a la hora de la realización de las ventanas.</w:t>
       </w:r>
     </w:p>
     <w:p>
@@ -2498,6 +2482,30 @@
       <w:bookmarkEnd w:id="12"/>
     </w:p>
     <w:p>
+      <w:r>
+        <w:t xml:space="preserve">Nos ha encantado realizar este proyecto ya que, gracias a </w:t>
+      </w:r>
+      <w:proofErr w:type="spellStart"/>
+      <w:r>
+        <w:t>el</w:t>
+      </w:r>
+      <w:proofErr w:type="spellEnd"/>
+      <w:r>
+        <w:t>, hemos aprendido mucho en muchos ámbitos de la programación. Nuevas funcionalidades de CSS, mas opciones en JavaFX, el uso de GitHub y como organizar un proyecto de forma correcta mediante Trello. Creemos que ha sido una manera de avanzar un poco más como programadores y prepararnos para nuestro futuro laboral.</w:t>
+      </w:r>
+    </w:p>
+    <w:p>
+      <w:r>
+        <w:t xml:space="preserve">Hemos encontrado numerosas dificultades a la hora de realizar el proyecto debido a que, con los conocimientos aprendidos en clase, no nos eran suficientes para realizar todo lo implementado en el proyecto y tuvimos que investigar bastante porque muchas veces era complicado encontrar una solución exacta para la duda que </w:t>
+      </w:r>
+      <w:proofErr w:type="spellStart"/>
+      <w:r>
+        <w:t>teniamos</w:t>
+      </w:r>
+      <w:proofErr w:type="spellEnd"/>
+      <w:r>
+        <w:t>.</w:t>
+      </w:r>
       <w:r>
         <w:br w:type="page"/>
       </w:r>
@@ -2862,6 +2870,7 @@
         </v:shapetype>
         <v:shape id="WordPictureWatermark16347813" o:spid="_x0000_s1027" type="#_x0000_t75" style="position:absolute;left:0;text-align:left;margin-left:0;margin-top:0;width:450.8pt;height:316.95pt;z-index:-251657216;mso-position-horizontal:center;mso-position-horizontal-relative:margin;mso-position-vertical:center;mso-position-vertical-relative:margin" o:allowincell="f">
           <v:imagedata r:id="rId1" o:title="Logo" gain="19661f" blacklevel="22938f"/>
+          <w10:wrap anchorx="margin" anchory="margin"/>
         </v:shape>
       </w:pict>
     </w:r>
@@ -2926,6 +2935,7 @@
               </v:shapetype>
               <v:shape id="WordPictureWatermark16347814" o:spid="_x0000_s1028" type="#_x0000_t75" style="position:absolute;left:0;text-align:left;margin-left:0;margin-top:0;width:450.8pt;height:316.95pt;z-index:-251656192;mso-position-horizontal:center;mso-position-horizontal-relative:margin;mso-position-vertical:center;mso-position-vertical-relative:margin" o:allowincell="f">
                 <v:imagedata r:id="rId1" o:title="Logo" gain="19661f" blacklevel="22938f"/>
+                <w10:wrap anchorx="margin" anchory="margin"/>
               </v:shape>
             </w:pict>
           </w:r>
@@ -3041,7 +3051,7 @@
               <w:lang w:val="es-ES_tradnl" w:eastAsia="es-ES_tradnl"/>
             </w:rPr>
             <w:drawing>
-              <wp:anchor distT="0" distB="0" distL="114300" distR="114300" simplePos="0" relativeHeight="251662336" behindDoc="1" locked="0" layoutInCell="1" allowOverlap="1" wp14:anchorId="4E3B6ED3" wp14:editId="31E360B0">
+              <wp:anchor distT="0" distB="0" distL="114300" distR="114300" simplePos="0" relativeHeight="251657216" behindDoc="1" locked="0" layoutInCell="1" allowOverlap="1" wp14:anchorId="4E3B6ED3" wp14:editId="31E360B0">
                 <wp:simplePos x="0" y="0"/>
                 <wp:positionH relativeFrom="column">
                   <wp:posOffset>367030</wp:posOffset>
@@ -3213,6 +3223,7 @@
         </v:shapetype>
         <v:shape id="WordPictureWatermark16347812" o:spid="_x0000_s1026" type="#_x0000_t75" style="position:absolute;left:0;text-align:left;margin-left:0;margin-top:0;width:450.8pt;height:316.95pt;z-index:-251658240;mso-position-horizontal:center;mso-position-horizontal-relative:margin;mso-position-vertical:center;mso-position-vertical-relative:margin" o:allowincell="f">
           <v:imagedata r:id="rId1" o:title="Logo" gain="19661f" blacklevel="22938f"/>
+          <w10:wrap anchorx="margin" anchory="margin"/>
         </v:shape>
       </w:pict>
     </w:r>
@@ -3281,6 +3292,7 @@
               </v:shapetype>
               <v:shape id="_x0000_s1030" type="#_x0000_t75" style="position:absolute;left:0;text-align:left;margin-left:0;margin-top:0;width:450.8pt;height:316.95pt;z-index:-251655168;mso-position-horizontal:center;mso-position-horizontal-relative:margin;mso-position-vertical:center;mso-position-vertical-relative:margin" o:allowincell="f">
                 <v:imagedata r:id="rId1" o:title="Logo" gain="19661f" blacklevel="22938f"/>
+                <w10:wrap anchorx="margin" anchory="margin"/>
               </v:shape>
             </w:pict>
           </w:r>
@@ -3290,7 +3302,7 @@
               <w:lang w:val="es-ES_tradnl" w:eastAsia="es-ES_tradnl"/>
             </w:rPr>
             <w:drawing>
-              <wp:anchor distT="0" distB="0" distL="114300" distR="114300" simplePos="0" relativeHeight="251658240" behindDoc="1" locked="0" layoutInCell="1" allowOverlap="1" wp14:anchorId="6E454DBC" wp14:editId="3CBB3BC5">
+              <wp:anchor distT="0" distB="0" distL="114300" distR="114300" simplePos="0" relativeHeight="251655168" behindDoc="1" locked="0" layoutInCell="1" allowOverlap="1" wp14:anchorId="6E454DBC" wp14:editId="3CBB3BC5">
                 <wp:simplePos x="0" y="0"/>
                 <wp:positionH relativeFrom="margin">
                   <wp:posOffset>76200</wp:posOffset>
@@ -3396,7 +3408,7 @@
               <w:lang w:val="es-ES_tradnl" w:eastAsia="es-ES_tradnl"/>
             </w:rPr>
             <w:drawing>
-              <wp:anchor distT="0" distB="0" distL="114300" distR="114300" simplePos="0" relativeHeight="251661312" behindDoc="1" locked="0" layoutInCell="1" allowOverlap="1" wp14:anchorId="46FF0FE6" wp14:editId="75F0CC87">
+              <wp:anchor distT="0" distB="0" distL="114300" distR="114300" simplePos="0" relativeHeight="251656192" behindDoc="1" locked="0" layoutInCell="1" allowOverlap="1" wp14:anchorId="46FF0FE6" wp14:editId="75F0CC87">
                 <wp:simplePos x="0" y="0"/>
                 <wp:positionH relativeFrom="column">
                   <wp:posOffset>367030</wp:posOffset>

</xml_diff>

<commit_message>
Cambio en punto 3.2 en la memoria
</commit_message>
<xml_diff>
--- a/Word Proyecto.docx
+++ b/Word Proyecto.docx
@@ -60,21 +60,7 @@
         <w:rPr>
           <w:lang w:val="es-ES"/>
         </w:rPr>
-        <w:t xml:space="preserve">Enrique </w:t>
-      </w:r>
-      <w:proofErr w:type="spellStart"/>
-      <w:r>
-        <w:rPr>
-          <w:lang w:val="es-ES"/>
-        </w:rPr>
-        <w:t>Finistrosa</w:t>
-      </w:r>
-      <w:proofErr w:type="spellEnd"/>
-      <w:r>
-        <w:rPr>
-          <w:lang w:val="es-ES"/>
-        </w:rPr>
-        <w:t xml:space="preserve"> </w:t>
+        <w:t xml:space="preserve">Enrique Finistrosa </w:t>
       </w:r>
     </w:p>
     <w:p>
@@ -90,31 +76,13 @@
         </w:rPr>
         <w:t xml:space="preserve">Fecha de entrega: </w:t>
       </w:r>
-      <w:proofErr w:type="spellStart"/>
       <w:r>
         <w:rPr>
           <w:color w:val="7B7B7B"/>
           <w:lang w:val="es-ES"/>
         </w:rPr>
-        <w:t>dd</w:t>
-      </w:r>
-      <w:proofErr w:type="spellEnd"/>
-      <w:r>
-        <w:rPr>
-          <w:color w:val="7B7B7B"/>
-          <w:lang w:val="es-ES"/>
-        </w:rPr>
-        <w:t>/mm/</w:t>
-      </w:r>
-      <w:proofErr w:type="spellStart"/>
-      <w:r>
-        <w:rPr>
-          <w:color w:val="7B7B7B"/>
-          <w:lang w:val="es-ES"/>
-        </w:rPr>
-        <w:t>aaaa</w:t>
-      </w:r>
-      <w:proofErr w:type="spellEnd"/>
+        <w:t>dd/mm/aaaa</w:t>
+      </w:r>
     </w:p>
     <w:p>
       <w:pPr>
@@ -2272,12 +2240,10 @@
         </w:numPr>
       </w:pPr>
       <w:bookmarkStart w:id="4" w:name="_Toc134108413"/>
-      <w:proofErr w:type="spellStart"/>
       <w:r>
         <w:t>Abstract</w:t>
       </w:r>
       <w:bookmarkEnd w:id="4"/>
-      <w:proofErr w:type="spellEnd"/>
     </w:p>
     <w:p>
       <w:pPr>
@@ -2400,15 +2366,16 @@
     </w:p>
     <w:p>
       <w:r>
-        <w:t>La metodología que hemos utilizado es Kanban,</w:t>
-      </w:r>
-      <w:r>
-        <w:t xml:space="preserve"> </w:t>
-      </w:r>
-    </w:p>
-    <w:p>
-      <w:r>
-        <w:t>Hemos utilizado esta metodología</w:t>
+        <w:t xml:space="preserve">Hemos utilizado </w:t>
+      </w:r>
+      <w:r>
+        <w:t xml:space="preserve">la </w:t>
+      </w:r>
+      <w:r>
+        <w:t>metodología</w:t>
+      </w:r>
+      <w:r>
+        <w:t xml:space="preserve"> Kanban</w:t>
       </w:r>
       <w:r>
         <w:t xml:space="preserve"> debido a que como teníamos horarios diferentes utilizamos el programa de dailys y planning (una daily cada día y un planning cada semana</w:t>
@@ -2739,6 +2706,7 @@
           <w:b/>
           <w:bCs/>
         </w:rPr>
+        <w:lastRenderedPageBreak/>
         <w:t xml:space="preserve">Git, </w:t>
       </w:r>
       <w:r>
@@ -2798,7 +2766,16 @@
         <w:t>:</w:t>
       </w:r>
       <w:r>
-        <w:t xml:space="preserve"> utilizamos esta herramienta para tener un repositorio en la nube</w:t>
+        <w:t xml:space="preserve"> utilizamos esta </w:t>
+      </w:r>
+      <w:r>
+        <w:rPr>
+          <w:u w:val="single"/>
+        </w:rPr>
+        <w:t>herramienta</w:t>
+      </w:r>
+      <w:r>
+        <w:t xml:space="preserve"> para tener un repositorio en la nube</w:t>
       </w:r>
       <w:r>
         <w:t xml:space="preserve"> que nos permite</w:t>
@@ -2892,6 +2869,46 @@
       <w:r>
         <w:t>Para la edición y postproducción de los gifs utilizados en la aplicación.</w:t>
       </w:r>
+    </w:p>
+    <w:p>
+      <w:pPr>
+        <w:pStyle w:val="Prrafodelista"/>
+        <w:numPr>
+          <w:ilvl w:val="0"/>
+          <w:numId w:val="5"/>
+        </w:numPr>
+        <w:rPr>
+          <w:b/>
+          <w:bCs/>
+        </w:rPr>
+      </w:pPr>
+      <w:r>
+        <w:rPr>
+          <w:b/>
+          <w:bCs/>
+        </w:rPr>
+        <w:t>Venngage</w:t>
+      </w:r>
+      <w:r>
+        <w:rPr>
+          <w:b/>
+          <w:bCs/>
+        </w:rPr>
+        <w:t xml:space="preserve">: </w:t>
+      </w:r>
+      <w:r>
+        <w:t>Para la elaboración de los diagramas de Gantt.</w:t>
+      </w:r>
+    </w:p>
+    <w:p>
+      <w:pPr>
+        <w:pStyle w:val="Prrafodelista"/>
+        <w:ind w:left="720"/>
+        <w:rPr>
+          <w:b/>
+          <w:bCs/>
+        </w:rPr>
+      </w:pPr>
     </w:p>
     <w:p/>
     <w:p>
@@ -2958,11 +2975,337 @@
         </w:sectPr>
       </w:pPr>
     </w:p>
-    <w:p/>
-    <w:p>
-      <w:pPr>
+    <w:p>
+      <w:r>
+        <w:t xml:space="preserve">El tiempo que estimamos necesitar para realizar la aplicación es de alrededor de 100 horas, este tiempo lo dividiremos en las diferentes fases de desarrollo que nos hemos propuesto para llevar a cabo el proyecto (análisis y planificación, diseño de la aplicación, codificación y pruebas) </w:t>
+      </w:r>
+    </w:p>
+    <w:p>
+      <w:r>
+        <w:t>De manera inicial estimamos que necesitaremos:</w:t>
+      </w:r>
+    </w:p>
+    <w:p>
+      <w:pPr>
+        <w:pStyle w:val="Prrafodelista"/>
+        <w:numPr>
+          <w:ilvl w:val="0"/>
+          <w:numId w:val="8"/>
+        </w:numPr>
+        <w:rPr>
+          <w:b/>
+          <w:bCs/>
+        </w:rPr>
+      </w:pPr>
+      <w:r>
+        <w:rPr>
+          <w:b/>
+          <w:bCs/>
+        </w:rPr>
+        <w:t>Análisis y planificación:</w:t>
+      </w:r>
+      <w:r>
+        <w:rPr>
+          <w:b/>
+          <w:bCs/>
+        </w:rPr>
+        <w:t xml:space="preserve"> </w:t>
+      </w:r>
+      <w:r>
+        <w:t>Se dedicará</w:t>
+      </w:r>
+      <w:r>
+        <w:t xml:space="preserve"> alrededor de unas 10 horas para el análisis y planificación iniciales.</w:t>
+      </w:r>
+    </w:p>
+    <w:p>
+      <w:pPr>
+        <w:pStyle w:val="Prrafodelista"/>
+        <w:numPr>
+          <w:ilvl w:val="0"/>
+          <w:numId w:val="8"/>
+        </w:numPr>
+        <w:rPr>
+          <w:b/>
+          <w:bCs/>
+        </w:rPr>
+      </w:pPr>
+      <w:r>
+        <w:rPr>
+          <w:b/>
+          <w:bCs/>
+        </w:rPr>
+        <w:t xml:space="preserve">Diseño de la aplicación: </w:t>
+      </w:r>
+      <w:r>
+        <w:t xml:space="preserve">Se dedicará </w:t>
+      </w:r>
+      <w:r>
+        <w:t>alrededor de</w:t>
+      </w:r>
+      <w:r>
+        <w:t xml:space="preserve"> unas 20 </w:t>
+      </w:r>
+      <w:r>
+        <w:t xml:space="preserve">horas </w:t>
+      </w:r>
+      <w:r>
+        <w:t>para elaborar el diseño de la aplicación.</w:t>
+      </w:r>
+    </w:p>
+    <w:p>
+      <w:pPr>
+        <w:pStyle w:val="Prrafodelista"/>
+        <w:numPr>
+          <w:ilvl w:val="0"/>
+          <w:numId w:val="8"/>
+        </w:numPr>
+        <w:rPr>
+          <w:b/>
+          <w:bCs/>
+        </w:rPr>
+      </w:pPr>
+      <w:r>
         <w:rPr>
           <w:noProof/>
+        </w:rPr>
+        <mc:AlternateContent>
+          <mc:Choice Requires="wps">
+            <w:drawing>
+              <wp:anchor distT="0" distB="0" distL="114300" distR="114300" simplePos="0" relativeHeight="251663360" behindDoc="1" locked="0" layoutInCell="1" allowOverlap="1" wp14:anchorId="6500557E" wp14:editId="3A6DE4EF">
+                <wp:simplePos x="0" y="0"/>
+                <wp:positionH relativeFrom="column">
+                  <wp:posOffset>0</wp:posOffset>
+                </wp:positionH>
+                <wp:positionV relativeFrom="paragraph">
+                  <wp:posOffset>2413000</wp:posOffset>
+                </wp:positionV>
+                <wp:extent cx="5724525" cy="635"/>
+                <wp:effectExtent l="0" t="0" r="0" b="0"/>
+                <wp:wrapTight wrapText="bothSides">
+                  <wp:wrapPolygon edited="0">
+                    <wp:start x="0" y="0"/>
+                    <wp:lineTo x="0" y="21600"/>
+                    <wp:lineTo x="21600" y="21600"/>
+                    <wp:lineTo x="21600" y="0"/>
+                  </wp:wrapPolygon>
+                </wp:wrapTight>
+                <wp:docPr id="1" name="Cuadro de texto 1"/>
+                <wp:cNvGraphicFramePr/>
+                <a:graphic xmlns:a="http://schemas.openxmlformats.org/drawingml/2006/main">
+                  <a:graphicData uri="http://schemas.microsoft.com/office/word/2010/wordprocessingShape">
+                    <wps:wsp>
+                      <wps:cNvSpPr txBox="1"/>
+                      <wps:spPr>
+                        <a:xfrm>
+                          <a:off x="0" y="0"/>
+                          <a:ext cx="5724525" cy="635"/>
+                        </a:xfrm>
+                        <a:prstGeom prst="rect">
+                          <a:avLst/>
+                        </a:prstGeom>
+                        <a:solidFill>
+                          <a:prstClr val="white"/>
+                        </a:solidFill>
+                        <a:ln>
+                          <a:noFill/>
+                        </a:ln>
+                      </wps:spPr>
+                      <wps:txbx>
+                        <w:txbxContent>
+                          <w:p>
+                            <w:pPr>
+                              <w:pStyle w:val="Descripcin"/>
+                              <w:rPr>
+                                <w:b/>
+                                <w:bCs/>
+                                <w:noProof/>
+                              </w:rPr>
+                            </w:pPr>
+                            <w:r>
+                              <w:t xml:space="preserve">Diagrama de Gantt </w:t>
+                            </w:r>
+                            <w:fldSimple w:instr=" SEQ Diagrama_de_Gantt \* ARABIC ">
+                              <w:r>
+                                <w:rPr>
+                                  <w:noProof/>
+                                </w:rPr>
+                                <w:t>1</w:t>
+                              </w:r>
+                            </w:fldSimple>
+                          </w:p>
+                        </w:txbxContent>
+                      </wps:txbx>
+                      <wps:bodyPr rot="0" spcFirstLastPara="0" vertOverflow="overflow" horzOverflow="overflow" vert="horz" wrap="square" lIns="0" tIns="0" rIns="0" bIns="0" numCol="1" spcCol="0" rtlCol="0" fromWordArt="0" anchor="t" anchorCtr="0" forceAA="0" compatLnSpc="1">
+                        <a:prstTxWarp prst="textNoShape">
+                          <a:avLst/>
+                        </a:prstTxWarp>
+                        <a:spAutoFit/>
+                      </wps:bodyPr>
+                    </wps:wsp>
+                  </a:graphicData>
+                </a:graphic>
+              </wp:anchor>
+            </w:drawing>
+          </mc:Choice>
+          <mc:Fallback>
+            <w:pict>
+              <v:shapetype w14:anchorId="6500557E" id="_x0000_t202" coordsize="21600,21600" o:spt="202" path="m,l,21600r21600,l21600,xe">
+                <v:stroke joinstyle="miter"/>
+                <v:path gradientshapeok="t" o:connecttype="rect"/>
+              </v:shapetype>
+              <v:shape id="Cuadro de texto 1" o:spid="_x0000_s1026" type="#_x0000_t202" style="position:absolute;left:0;text-align:left;margin-left:0;margin-top:190pt;width:450.75pt;height:.05pt;z-index:-251653120;visibility:visible;mso-wrap-style:square;mso-wrap-distance-left:9pt;mso-wrap-distance-top:0;mso-wrap-distance-right:9pt;mso-wrap-distance-bottom:0;mso-position-horizontal:absolute;mso-position-horizontal-relative:text;mso-position-vertical:absolute;mso-position-vertical-relative:text;v-text-anchor:top" o:gfxdata="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" stroked="f">
+                <v:textbox style="mso-fit-shape-to-text:t" inset="0,0,0,0">
+                  <w:txbxContent>
+                    <w:p>
+                      <w:pPr>
+                        <w:pStyle w:val="Descripcin"/>
+                        <w:rPr>
+                          <w:b/>
+                          <w:bCs/>
+                          <w:noProof/>
+                        </w:rPr>
+                      </w:pPr>
+                      <w:r>
+                        <w:t xml:space="preserve">Diagrama de Gantt </w:t>
+                      </w:r>
+                      <w:fldSimple w:instr=" SEQ Diagrama_de_Gantt \* ARABIC ">
+                        <w:r>
+                          <w:rPr>
+                            <w:noProof/>
+                          </w:rPr>
+                          <w:t>1</w:t>
+                        </w:r>
+                      </w:fldSimple>
+                    </w:p>
+                  </w:txbxContent>
+                </v:textbox>
+                <w10:wrap type="tight"/>
+              </v:shape>
+            </w:pict>
+          </mc:Fallback>
+        </mc:AlternateContent>
+      </w:r>
+      <w:r>
+        <w:rPr>
+          <w:b/>
+          <w:bCs/>
+          <w:noProof/>
+        </w:rPr>
+        <w:drawing>
+          <wp:anchor distT="0" distB="0" distL="114300" distR="114300" simplePos="0" relativeHeight="251688960" behindDoc="1" locked="0" layoutInCell="1" allowOverlap="1" wp14:anchorId="0D31C495" wp14:editId="6A698E21">
+            <wp:simplePos x="0" y="0"/>
+            <wp:positionH relativeFrom="column">
+              <wp:posOffset>0</wp:posOffset>
+            </wp:positionH>
+            <wp:positionV relativeFrom="page">
+              <wp:posOffset>5181600</wp:posOffset>
+            </wp:positionV>
+            <wp:extent cx="5724525" cy="1562100"/>
+            <wp:effectExtent l="0" t="0" r="9525" b="0"/>
+            <wp:wrapTight wrapText="bothSides">
+              <wp:wrapPolygon edited="0">
+                <wp:start x="0" y="0"/>
+                <wp:lineTo x="0" y="21337"/>
+                <wp:lineTo x="21564" y="21337"/>
+                <wp:lineTo x="21564" y="0"/>
+                <wp:lineTo x="0" y="0"/>
+              </wp:wrapPolygon>
+            </wp:wrapTight>
+            <wp:docPr id="18" name="Imagen 18"/>
+            <wp:cNvGraphicFramePr>
+              <a:graphicFrameLocks xmlns:a="http://schemas.openxmlformats.org/drawingml/2006/main" noChangeAspect="1"/>
+            </wp:cNvGraphicFramePr>
+            <a:graphic xmlns:a="http://schemas.openxmlformats.org/drawingml/2006/main">
+              <a:graphicData uri="http://schemas.openxmlformats.org/drawingml/2006/picture">
+                <pic:pic xmlns:pic="http://schemas.openxmlformats.org/drawingml/2006/picture">
+                  <pic:nvPicPr>
+                    <pic:cNvPr id="0" name="Picture 1"/>
+                    <pic:cNvPicPr>
+                      <a:picLocks noChangeAspect="1" noChangeArrowheads="1"/>
+                    </pic:cNvPicPr>
+                  </pic:nvPicPr>
+                  <pic:blipFill>
+                    <a:blip r:embed="rId27">
+                      <a:extLst>
+                        <a:ext uri="{28A0092B-C50C-407E-A947-70E740481C1C}">
+                          <a14:useLocalDpi xmlns:a14="http://schemas.microsoft.com/office/drawing/2010/main" val="0"/>
+                        </a:ext>
+                      </a:extLst>
+                    </a:blip>
+                    <a:srcRect/>
+                    <a:stretch>
+                      <a:fillRect/>
+                    </a:stretch>
+                  </pic:blipFill>
+                  <pic:spPr bwMode="auto">
+                    <a:xfrm>
+                      <a:off x="0" y="0"/>
+                      <a:ext cx="5724525" cy="1562100"/>
+                    </a:xfrm>
+                    <a:prstGeom prst="rect">
+                      <a:avLst/>
+                    </a:prstGeom>
+                    <a:noFill/>
+                    <a:ln>
+                      <a:noFill/>
+                    </a:ln>
+                  </pic:spPr>
+                </pic:pic>
+              </a:graphicData>
+            </a:graphic>
+          </wp:anchor>
+        </w:drawing>
+      </w:r>
+      <w:r>
+        <w:rPr>
+          <w:b/>
+          <w:bCs/>
+        </w:rPr>
+        <w:t>Codificación y pruebas:</w:t>
+      </w:r>
+      <w:r>
+        <w:rPr>
+          <w:b/>
+          <w:bCs/>
+        </w:rPr>
+        <w:t xml:space="preserve"> </w:t>
+      </w:r>
+      <w:r>
+        <w:t>Se dedicará alredor de unas 70 horas en elaborar toda la programación de la aplicación, así como de la realización de las pruebas unitarias.</w:t>
+      </w:r>
+    </w:p>
+    <w:p>
+      <w:pPr>
+        <w:ind w:left="1080"/>
+        <w:rPr>
+          <w:b/>
+          <w:bCs/>
+        </w:rPr>
+      </w:pPr>
+    </w:p>
+    <w:p>
+      <w:pPr>
+        <w:rPr>
+          <w:b/>
+          <w:bCs/>
+        </w:rPr>
+      </w:pPr>
+    </w:p>
+    <w:p>
+      <w:pPr>
+        <w:ind w:left="1080"/>
+        <w:rPr>
+          <w:b/>
+          <w:bCs/>
+        </w:rPr>
+      </w:pPr>
+    </w:p>
+    <w:p>
+      <w:pPr>
+        <w:rPr>
+          <w:noProof/>
+          <w:u w:val="single"/>
           <w:lang w:val="es-ES_tradnl" w:eastAsia="es-ES_tradnl"/>
         </w:rPr>
       </w:pPr>
@@ -2987,6 +3330,11 @@
     </w:p>
     <w:p/>
     <w:p>
+      <w:pPr>
+        <w:rPr>
+          <w:u w:val="single"/>
+        </w:rPr>
+      </w:pPr>
       <w:r>
         <w:br w:type="page"/>
       </w:r>
@@ -3239,22 +3587,11 @@
           <w:b/>
           <w:bCs/>
         </w:rPr>
-        <w:t xml:space="preserve">Elaborar un Ranking online: </w:t>
-      </w:r>
-      <w:r>
-        <w:t>Con la implementación de la posibilidad de crear nuestros propios equipos también nos gustaría crear un ranking online donde la gente pueda competir por un primer puesto en cuanto a número de partidos ganados, goles, copas ganadas etc.</w:t>
-      </w:r>
-    </w:p>
-    <w:p>
-      <w:pPr>
-        <w:pStyle w:val="Prrafodelista"/>
-        <w:ind w:left="720"/>
-        <w:rPr>
-          <w:b/>
-          <w:bCs/>
-          <w:u w:val="single"/>
-        </w:rPr>
-      </w:pPr>
+        <w:t xml:space="preserve">Creación de usuarios para el modo online: </w:t>
+      </w:r>
+      <w:r>
+        <w:t>elaborar una ventana de registro e inicio de sesión para poder almacenar los datos de los jugadores.</w:t>
+      </w:r>
     </w:p>
     <w:p>
       <w:pPr>
@@ -3273,6 +3610,40 @@
           <w:b/>
           <w:bCs/>
         </w:rPr>
+        <w:t xml:space="preserve">Elaborar un Ranking online: </w:t>
+      </w:r>
+      <w:r>
+        <w:t>Con la implementación de la posibilidad de crear nuestros propios equipos también nos gustaría crear un ranking online donde la gente pueda competir por un primer puesto en cuanto a número de partidos ganados, goles, copas ganadas etc.</w:t>
+      </w:r>
+    </w:p>
+    <w:p>
+      <w:pPr>
+        <w:pStyle w:val="Prrafodelista"/>
+        <w:ind w:left="720"/>
+        <w:rPr>
+          <w:b/>
+          <w:bCs/>
+          <w:u w:val="single"/>
+        </w:rPr>
+      </w:pPr>
+    </w:p>
+    <w:p>
+      <w:pPr>
+        <w:pStyle w:val="Prrafodelista"/>
+        <w:numPr>
+          <w:ilvl w:val="0"/>
+          <w:numId w:val="6"/>
+        </w:numPr>
+        <w:rPr>
+          <w:b/>
+          <w:bCs/>
+        </w:rPr>
+      </w:pPr>
+      <w:r>
+        <w:rPr>
+          <w:b/>
+          <w:bCs/>
+        </w:rPr>
         <w:br w:type="page"/>
       </w:r>
     </w:p>
@@ -3321,12 +3692,10 @@
       <w:r>
         <w:br w:type="page"/>
       </w:r>
-      <w:proofErr w:type="spellStart"/>
       <w:r>
         <w:lastRenderedPageBreak/>
         <w:t>Chatgpt</w:t>
       </w:r>
-      <w:proofErr w:type="spellEnd"/>
     </w:p>
     <w:p>
       <w:pPr>
@@ -3400,7 +3769,7 @@
       </w:pPr>
     </w:p>
     <w:sectPr>
-      <w:headerReference w:type="default" r:id="rId27"/>
+      <w:headerReference w:type="default" r:id="rId28"/>
       <w:type w:val="continuous"/>
       <w:pgSz w:w="11909" w:h="16834"/>
       <w:pgMar w:top="1440" w:right="1440" w:bottom="1440" w:left="1440" w:header="720" w:footer="0" w:gutter="0"/>
@@ -3662,6 +4031,7 @@
         </v:shapetype>
         <v:shape id="WordPictureWatermark10962985" o:spid="_x0000_s1033" type="#_x0000_t75" style="position:absolute;left:0;text-align:left;margin-left:0;margin-top:0;width:450.8pt;height:316.95pt;z-index:-251660800;mso-position-horizontal:center;mso-position-horizontal-relative:margin;mso-position-vertical:center;mso-position-vertical-relative:margin" o:allowincell="f">
           <v:imagedata r:id="rId1" o:title="Logo" gain="19661f" blacklevel="22938f"/>
+          <w10:wrap anchorx="margin" anchory="margin"/>
         </v:shape>
       </w:pict>
     </w:r>
@@ -3701,6 +4071,7 @@
         </v:shapetype>
         <v:shape id="WordPictureWatermark10962994" o:spid="_x0000_s1042" type="#_x0000_t75" style="position:absolute;left:0;text-align:left;margin-left:0;margin-top:0;width:450.8pt;height:316.95pt;z-index:-251651584;mso-position-horizontal:center;mso-position-horizontal-relative:margin;mso-position-vertical:center;mso-position-vertical-relative:margin" o:allowincell="f">
           <v:imagedata r:id="rId1" o:title="Logo" gain="19661f" blacklevel="22938f"/>
+          <w10:wrap anchorx="margin" anchory="margin"/>
         </v:shape>
       </w:pict>
     </w:r>
@@ -3765,6 +4136,7 @@
               </v:shapetype>
               <v:shape id="WordPictureWatermark10962995" o:spid="_x0000_s1043" type="#_x0000_t75" style="position:absolute;left:0;text-align:left;margin-left:0;margin-top:0;width:450.8pt;height:316.95pt;z-index:-251650560;mso-position-horizontal:center;mso-position-horizontal-relative:margin;mso-position-vertical:center;mso-position-vertical-relative:margin" o:allowincell="f">
                 <v:imagedata r:id="rId1" o:title="Logo" gain="19661f" blacklevel="22938f"/>
+                <w10:wrap anchorx="margin" anchory="margin"/>
               </v:shape>
             </w:pict>
           </w:r>
@@ -4060,6 +4432,7 @@
         </v:shapetype>
         <v:shape id="WordPictureWatermark10962993" o:spid="_x0000_s1041" type="#_x0000_t75" style="position:absolute;left:0;text-align:left;margin-left:0;margin-top:0;width:450.8pt;height:316.95pt;z-index:-251652608;mso-position-horizontal:center;mso-position-horizontal-relative:margin;mso-position-vertical:center;mso-position-vertical-relative:margin" o:allowincell="f">
           <v:imagedata r:id="rId1" o:title="Logo" gain="19661f" blacklevel="22938f"/>
+          <w10:wrap anchorx="margin" anchory="margin"/>
         </v:shape>
       </w:pict>
     </w:r>
@@ -4124,6 +4497,7 @@
               </v:shapetype>
               <v:shape id="_x0000_s1045" type="#_x0000_t75" style="position:absolute;left:0;text-align:left;margin-left:0;margin-top:0;width:450.8pt;height:316.95pt;z-index:-251648512;mso-position-horizontal:center;mso-position-horizontal-relative:margin;mso-position-vertical:center;mso-position-vertical-relative:margin" o:allowincell="f">
                 <v:imagedata r:id="rId1" o:title="Logo" gain="19661f" blacklevel="22938f"/>
+                <w10:wrap anchorx="margin" anchory="margin"/>
               </v:shape>
             </w:pict>
           </w:r>
@@ -4444,6 +4818,7 @@
               </v:shapetype>
               <v:shape id="_x0000_s1047" type="#_x0000_t75" style="position:absolute;left:0;text-align:left;margin-left:0;margin-top:0;width:450.8pt;height:316.95pt;z-index:-251646464;mso-position-horizontal:center;mso-position-horizontal-relative:margin;mso-position-vertical:center;mso-position-vertical-relative:margin" o:allowincell="f">
                 <v:imagedata r:id="rId1" o:title="Logo" gain="19661f" blacklevel="22938f"/>
+                <w10:wrap anchorx="margin" anchory="margin"/>
               </v:shape>
             </w:pict>
           </w:r>
@@ -4764,6 +5139,7 @@
               </v:shapetype>
               <v:shape id="WordPictureWatermark10962986" o:spid="_x0000_s1034" type="#_x0000_t75" style="position:absolute;left:0;text-align:left;margin-left:0;margin-top:0;width:450.8pt;height:316.95pt;z-index:-251659776;mso-position-horizontal:center;mso-position-horizontal-relative:margin;mso-position-vertical:center;mso-position-vertical-relative:margin" o:allowincell="f">
                 <v:imagedata r:id="rId1" o:title="Logo" gain="19661f" blacklevel="22938f"/>
+                <w10:wrap anchorx="margin" anchory="margin"/>
               </v:shape>
             </w:pict>
           </w:r>
@@ -4863,6 +5239,7 @@
         </v:shapetype>
         <v:shape id="WordPictureWatermark10962984" o:spid="_x0000_s1032" type="#_x0000_t75" style="position:absolute;left:0;text-align:left;margin-left:0;margin-top:0;width:450.8pt;height:316.95pt;z-index:-251661824;mso-position-horizontal:center;mso-position-horizontal-relative:margin;mso-position-vertical:center;mso-position-vertical-relative:margin" o:allowincell="f">
           <v:imagedata r:id="rId1" o:title="Logo" gain="19661f" blacklevel="22938f"/>
+          <w10:wrap anchorx="margin" anchory="margin"/>
         </v:shape>
       </w:pict>
     </w:r>
@@ -4906,6 +5283,7 @@
         </v:shapetype>
         <v:shape id="WordPictureWatermark10962988" o:spid="_x0000_s1036" type="#_x0000_t75" style="position:absolute;left:0;text-align:left;margin-left:0;margin-top:0;width:450.8pt;height:316.95pt;z-index:-251657728;mso-position-horizontal:center;mso-position-horizontal-relative:margin;mso-position-vertical:center;mso-position-vertical-relative:margin" o:allowincell="f">
           <v:imagedata r:id="rId1" o:title="Logo" gain="19661f" blacklevel="22938f"/>
+          <w10:wrap anchorx="margin" anchory="margin"/>
         </v:shape>
       </w:pict>
     </w:r>
@@ -4945,6 +5323,7 @@
         </v:shapetype>
         <v:shape id="WordPictureWatermark10962989" o:spid="_x0000_s1037" type="#_x0000_t75" style="position:absolute;left:0;text-align:left;margin-left:0;margin-top:0;width:450.8pt;height:316.95pt;z-index:-251656704;mso-position-horizontal:center;mso-position-horizontal-relative:margin;mso-position-vertical:center;mso-position-vertical-relative:margin" o:allowincell="f">
           <v:imagedata r:id="rId1" o:title="Logo" gain="19661f" blacklevel="22938f"/>
+          <w10:wrap anchorx="margin" anchory="margin"/>
         </v:shape>
       </w:pict>
     </w:r>
@@ -4984,6 +5363,7 @@
         </v:shapetype>
         <v:shape id="WordPictureWatermark10962987" o:spid="_x0000_s1035" type="#_x0000_t75" style="position:absolute;left:0;text-align:left;margin-left:0;margin-top:0;width:450.8pt;height:316.95pt;z-index:-251658752;mso-position-horizontal:center;mso-position-horizontal-relative:margin;mso-position-vertical:center;mso-position-vertical-relative:margin" o:allowincell="f">
           <v:imagedata r:id="rId1" o:title="Logo" gain="19661f" blacklevel="22938f"/>
+          <w10:wrap anchorx="margin" anchory="margin"/>
         </v:shape>
       </w:pict>
     </w:r>
@@ -5023,6 +5403,7 @@
         </v:shapetype>
         <v:shape id="WordPictureWatermark10962991" o:spid="_x0000_s1039" type="#_x0000_t75" style="position:absolute;left:0;text-align:left;margin-left:0;margin-top:0;width:450.8pt;height:316.95pt;z-index:-251654656;mso-position-horizontal:center;mso-position-horizontal-relative:margin;mso-position-vertical:center;mso-position-vertical-relative:margin" o:allowincell="f">
           <v:imagedata r:id="rId1" o:title="Logo" gain="19661f" blacklevel="22938f"/>
+          <w10:wrap anchorx="margin" anchory="margin"/>
         </v:shape>
       </w:pict>
     </w:r>
@@ -5088,6 +5469,7 @@
               </v:shapetype>
               <v:shape id="WordPictureWatermark10962992" o:spid="_x0000_s1040" type="#_x0000_t75" style="position:absolute;left:0;text-align:left;margin-left:0;margin-top:0;width:450.8pt;height:316.95pt;z-index:-251653632;mso-position-horizontal:center;mso-position-horizontal-relative:margin;mso-position-vertical:center;mso-position-vertical-relative:margin" o:allowincell="f">
                 <v:imagedata r:id="rId1" o:title="Logo" gain="19661f" blacklevel="22938f"/>
+                <w10:wrap anchorx="margin" anchory="margin"/>
               </v:shape>
             </w:pict>
           </w:r>
@@ -5372,6 +5754,7 @@
         </v:shapetype>
         <v:shape id="WordPictureWatermark10962990" o:spid="_x0000_s1038" type="#_x0000_t75" style="position:absolute;left:0;text-align:left;margin-left:0;margin-top:0;width:450.8pt;height:316.95pt;z-index:-251655680;mso-position-horizontal:center;mso-position-horizontal-relative:margin;mso-position-vertical:center;mso-position-vertical-relative:margin" o:allowincell="f">
           <v:imagedata r:id="rId1" o:title="Logo" gain="19661f" blacklevel="22938f"/>
+          <w10:wrap anchorx="margin" anchory="margin"/>
         </v:shape>
       </w:pict>
     </w:r>
@@ -5894,6 +6277,119 @@
     </w:lvl>
   </w:abstractNum>
   <w:abstractNum w:abstractNumId="5" w15:restartNumberingAfterBreak="0">
+    <w:nsid w:val="6C181D0F"/>
+    <w:multiLevelType w:val="hybridMultilevel"/>
+    <w:tmpl w:val="056EBE0E"/>
+    <w:lvl w:ilvl="0" w:tplc="0C0A0001">
+      <w:start w:val="1"/>
+      <w:numFmt w:val="bullet"/>
+      <w:lvlText w:val=""/>
+      <w:lvlJc w:val="left"/>
+      <w:pPr>
+        <w:ind w:left="1440" w:hanging="360"/>
+      </w:pPr>
+      <w:rPr>
+        <w:rFonts w:ascii="Symbol" w:hAnsi="Symbol" w:hint="default"/>
+      </w:rPr>
+    </w:lvl>
+    <w:lvl w:ilvl="1" w:tplc="0C0A0003" w:tentative="1">
+      <w:start w:val="1"/>
+      <w:numFmt w:val="bullet"/>
+      <w:lvlText w:val="o"/>
+      <w:lvlJc w:val="left"/>
+      <w:pPr>
+        <w:ind w:left="2160" w:hanging="360"/>
+      </w:pPr>
+      <w:rPr>
+        <w:rFonts w:ascii="Courier New" w:hAnsi="Courier New" w:cs="Courier New" w:hint="default"/>
+      </w:rPr>
+    </w:lvl>
+    <w:lvl w:ilvl="2" w:tplc="0C0A0005" w:tentative="1">
+      <w:start w:val="1"/>
+      <w:numFmt w:val="bullet"/>
+      <w:lvlText w:val=""/>
+      <w:lvlJc w:val="left"/>
+      <w:pPr>
+        <w:ind w:left="2880" w:hanging="360"/>
+      </w:pPr>
+      <w:rPr>
+        <w:rFonts w:ascii="Wingdings" w:hAnsi="Wingdings" w:hint="default"/>
+      </w:rPr>
+    </w:lvl>
+    <w:lvl w:ilvl="3" w:tplc="0C0A0001" w:tentative="1">
+      <w:start w:val="1"/>
+      <w:numFmt w:val="bullet"/>
+      <w:lvlText w:val=""/>
+      <w:lvlJc w:val="left"/>
+      <w:pPr>
+        <w:ind w:left="3600" w:hanging="360"/>
+      </w:pPr>
+      <w:rPr>
+        <w:rFonts w:ascii="Symbol" w:hAnsi="Symbol" w:hint="default"/>
+      </w:rPr>
+    </w:lvl>
+    <w:lvl w:ilvl="4" w:tplc="0C0A0003" w:tentative="1">
+      <w:start w:val="1"/>
+      <w:numFmt w:val="bullet"/>
+      <w:lvlText w:val="o"/>
+      <w:lvlJc w:val="left"/>
+      <w:pPr>
+        <w:ind w:left="4320" w:hanging="360"/>
+      </w:pPr>
+      <w:rPr>
+        <w:rFonts w:ascii="Courier New" w:hAnsi="Courier New" w:cs="Courier New" w:hint="default"/>
+      </w:rPr>
+    </w:lvl>
+    <w:lvl w:ilvl="5" w:tplc="0C0A0005" w:tentative="1">
+      <w:start w:val="1"/>
+      <w:numFmt w:val="bullet"/>
+      <w:lvlText w:val=""/>
+      <w:lvlJc w:val="left"/>
+      <w:pPr>
+        <w:ind w:left="5040" w:hanging="360"/>
+      </w:pPr>
+      <w:rPr>
+        <w:rFonts w:ascii="Wingdings" w:hAnsi="Wingdings" w:hint="default"/>
+      </w:rPr>
+    </w:lvl>
+    <w:lvl w:ilvl="6" w:tplc="0C0A0001" w:tentative="1">
+      <w:start w:val="1"/>
+      <w:numFmt w:val="bullet"/>
+      <w:lvlText w:val=""/>
+      <w:lvlJc w:val="left"/>
+      <w:pPr>
+        <w:ind w:left="5760" w:hanging="360"/>
+      </w:pPr>
+      <w:rPr>
+        <w:rFonts w:ascii="Symbol" w:hAnsi="Symbol" w:hint="default"/>
+      </w:rPr>
+    </w:lvl>
+    <w:lvl w:ilvl="7" w:tplc="0C0A0003" w:tentative="1">
+      <w:start w:val="1"/>
+      <w:numFmt w:val="bullet"/>
+      <w:lvlText w:val="o"/>
+      <w:lvlJc w:val="left"/>
+      <w:pPr>
+        <w:ind w:left="6480" w:hanging="360"/>
+      </w:pPr>
+      <w:rPr>
+        <w:rFonts w:ascii="Courier New" w:hAnsi="Courier New" w:cs="Courier New" w:hint="default"/>
+      </w:rPr>
+    </w:lvl>
+    <w:lvl w:ilvl="8" w:tplc="0C0A0005" w:tentative="1">
+      <w:start w:val="1"/>
+      <w:numFmt w:val="bullet"/>
+      <w:lvlText w:val=""/>
+      <w:lvlJc w:val="left"/>
+      <w:pPr>
+        <w:ind w:left="7200" w:hanging="360"/>
+      </w:pPr>
+      <w:rPr>
+        <w:rFonts w:ascii="Wingdings" w:hAnsi="Wingdings" w:hint="default"/>
+      </w:rPr>
+    </w:lvl>
+  </w:abstractNum>
+  <w:abstractNum w:abstractNumId="6" w15:restartNumberingAfterBreak="0">
     <w:nsid w:val="7A834C38"/>
     <w:multiLevelType w:val="multilevel"/>
     <w:tmpl w:val="0C0A001F"/>
@@ -5979,7 +6475,7 @@
       </w:pPr>
     </w:lvl>
   </w:abstractNum>
-  <w:abstractNum w:abstractNumId="6" w15:restartNumberingAfterBreak="0">
+  <w:abstractNum w:abstractNumId="7" w15:restartNumberingAfterBreak="0">
     <w:nsid w:val="7C6F7651"/>
     <w:multiLevelType w:val="hybridMultilevel"/>
     <w:tmpl w:val="DCC03460"/>
@@ -6099,7 +6595,7 @@
     <w:abstractNumId w:val="2"/>
   </w:num>
   <w:num w:numId="3" w16cid:durableId="2146848931">
-    <w:abstractNumId w:val="5"/>
+    <w:abstractNumId w:val="6"/>
   </w:num>
   <w:num w:numId="4" w16cid:durableId="32853825">
     <w:abstractNumId w:val="1"/>
@@ -6108,10 +6604,13 @@
     <w:abstractNumId w:val="0"/>
   </w:num>
   <w:num w:numId="6" w16cid:durableId="1480731473">
-    <w:abstractNumId w:val="6"/>
+    <w:abstractNumId w:val="7"/>
   </w:num>
   <w:num w:numId="7" w16cid:durableId="922420802">
     <w:abstractNumId w:val="3"/>
+  </w:num>
+  <w:num w:numId="8" w16cid:durableId="1089034775">
+    <w:abstractNumId w:val="5"/>
   </w:num>
 </w:numbering>
 </file>
@@ -7107,6 +7606,30 @@
       <w:vertAlign w:val="superscript"/>
     </w:rPr>
   </w:style>
+  <w:style w:type="paragraph" w:styleId="Descripcin">
+    <w:name w:val="caption"/>
+    <w:basedOn w:val="Normal"/>
+    <w:next w:val="Normal"/>
+    <w:uiPriority w:val="35"/>
+    <w:unhideWhenUsed/>
+    <w:qFormat/>
+    <w:rsid w:val="00D14A92"/>
+    <w:pPr>
+      <w:spacing w:before="0" w:after="200" w:line="240" w:lineRule="auto"/>
+    </w:pPr>
+    <w:rPr>
+      <w:i/>
+      <w:iCs/>
+      <w:color w:val="1F497D" w:themeColor="text2"/>
+      <w:sz w:val="18"/>
+      <w:szCs w:val="18"/>
+    </w:rPr>
+  </w:style>
+  <w:style w:type="character" w:customStyle="1" w:styleId="gd">
+    <w:name w:val="gd"/>
+    <w:basedOn w:val="Fuentedeprrafopredeter"/>
+    <w:rsid w:val="006240AD"/>
+  </w:style>
 </w:styles>
 </file>
 
@@ -7431,28 +7954,28 @@
 </file>
 
 <file path=customXml/item1.xml><?xml version="1.0" encoding="utf-8"?>
-<b:Sources xmlns:b="http://schemas.openxmlformats.org/officeDocument/2006/bibliography" xmlns="http://schemas.openxmlformats.org/officeDocument/2006/bibliography" SelectedStyle="\APASixthEditionOfficeOnline.xsl" StyleName="APA" Version="6"/>
-</file>
-
-<file path=customXml/item2.xml><?xml version="1.0" encoding="utf-8"?>
 <go:gDocsCustomXmlDataStorage xmlns:go="http://customooxmlschemas.google.com/" xmlns:r="http://schemas.openxmlformats.org/officeDocument/2006/relationships">
   <go:docsCustomData xmlns:go="http://customooxmlschemas.google.com/" roundtripDataSignature="AMtx7mgl+2i+IeBLJP0d+re0XLdSOpSahg==">AMUW2mVmVNEY3waV5IU56w/vPsot0rj9MdpLQXOO9vu1DiTbbwSyikap3QJ/f11uqK4KfwsiFJIUKIRNInCOQmw5jmXObtSYLqVn7NiU10f1CNEKfxtVlsr824xA6rT+1eCNvZoeeCpCRr4o7qsqjU4tt6oYwsM2ASaNau7Cy9nlLSUjEL676KQ=</go:docsCustomData>
 </go:gDocsCustomXmlDataStorage>
 </file>
 
-<file path=customXml/itemProps1.xml><?xml version="1.0" encoding="utf-8"?>
-<ds:datastoreItem xmlns:ds="http://schemas.openxmlformats.org/officeDocument/2006/customXml" ds:itemID="{576FD7AB-A13C-44C9-ABCD-D5D6747E6EFF}">
-  <ds:schemaRefs>
-    <ds:schemaRef ds:uri="http://schemas.openxmlformats.org/officeDocument/2006/bibliography"/>
-  </ds:schemaRefs>
-</ds:datastoreItem>
+<file path=customXml/item2.xml><?xml version="1.0" encoding="utf-8"?>
+<b:Sources xmlns:b="http://schemas.openxmlformats.org/officeDocument/2006/bibliography" xmlns="http://schemas.openxmlformats.org/officeDocument/2006/bibliography" SelectedStyle="\APASixthEditionOfficeOnline.xsl" StyleName="APA" Version="6"/>
 </file>
 
-<file path=customXml/itemProps2.xml><?xml version="1.0" encoding="utf-8"?>
+<file path=customXml/itemProps1.xml><?xml version="1.0" encoding="utf-8"?>
 <ds:datastoreItem xmlns:ds="http://schemas.openxmlformats.org/officeDocument/2006/customXml" ds:itemID="{11111111-1234-1234-1234-123412341234}">
   <ds:schemaRefs>
     <ds:schemaRef ds:uri="http://customooxmlschemas.google.com/"/>
     <ds:schemaRef ds:uri="http://schemas.openxmlformats.org/officeDocument/2006/relationships"/>
   </ds:schemaRefs>
 </ds:datastoreItem>
+</file>
+
+<file path=customXml/itemProps2.xml><?xml version="1.0" encoding="utf-8"?>
+<ds:datastoreItem xmlns:ds="http://schemas.openxmlformats.org/officeDocument/2006/customXml" ds:itemID="{576FD7AB-A13C-44C9-ABCD-D5D6747E6EFF}">
+  <ds:schemaRefs>
+    <ds:schemaRef ds:uri="http://schemas.openxmlformats.org/officeDocument/2006/bibliography"/>
+  </ds:schemaRefs>
+</ds:datastoreItem>
 </file>
</xml_diff>

<commit_message>
Estetica ventana partido y temporada
</commit_message>
<xml_diff>
--- a/Word Proyecto.docx
+++ b/Word Proyecto.docx
@@ -3437,7 +3437,7 @@
         <mc:AlternateContent>
           <mc:Choice Requires="wps">
             <w:drawing>
-              <wp:anchor distT="0" distB="0" distL="114300" distR="114300" simplePos="0" relativeHeight="251634176" behindDoc="1" locked="0" layoutInCell="1" allowOverlap="1" wp14:anchorId="48C70205" wp14:editId="3BD4D752">
+              <wp:anchor distT="0" distB="0" distL="114300" distR="114300" simplePos="0" relativeHeight="251632128" behindDoc="1" locked="0" layoutInCell="1" allowOverlap="1" wp14:anchorId="48C70205" wp14:editId="3BD4D752">
                 <wp:simplePos x="0" y="0"/>
                 <wp:positionH relativeFrom="column">
                   <wp:posOffset>0</wp:posOffset>
@@ -3516,7 +3516,7 @@
                 <v:stroke joinstyle="miter"/>
                 <v:path gradientshapeok="t" o:connecttype="rect"/>
               </v:shapetype>
-              <v:shape id="Cuadro de texto 1" o:spid="_x0000_s1026" type="#_x0000_t202" style="position:absolute;left:0;text-align:left;margin-left:0;margin-top:340.75pt;width:450.75pt;height:.05pt;z-index:-251682304;visibility:visible;mso-wrap-style:square;mso-wrap-distance-left:9pt;mso-wrap-distance-top:0;mso-wrap-distance-right:9pt;mso-wrap-distance-bottom:0;mso-position-horizontal:absolute;mso-position-horizontal-relative:text;mso-position-vertical:absolute;mso-position-vertical-relative:text;v-text-anchor:top" o:gfxdata="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" stroked="f">
+              <v:shape id="Cuadro de texto 1" o:spid="_x0000_s1026" type="#_x0000_t202" style="position:absolute;left:0;text-align:left;margin-left:0;margin-top:340.75pt;width:450.75pt;height:.05pt;z-index:-251684352;visibility:visible;mso-wrap-style:square;mso-wrap-distance-left:9pt;mso-wrap-distance-top:0;mso-wrap-distance-right:9pt;mso-wrap-distance-bottom:0;mso-position-horizontal:absolute;mso-position-horizontal-relative:text;mso-position-vertical:absolute;mso-position-vertical-relative:text;v-text-anchor:top" o:gfxdata="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" stroked="f">
                 <v:textbox style="mso-fit-shape-to-text:t" inset="0,0,0,0">
                   <w:txbxContent>
                     <w:p>
@@ -3552,7 +3552,7 @@
           <w:noProof/>
         </w:rPr>
         <w:drawing>
-          <wp:anchor distT="0" distB="0" distL="114300" distR="114300" simplePos="0" relativeHeight="251632128" behindDoc="1" locked="0" layoutInCell="1" allowOverlap="1" wp14:anchorId="7BB6E365" wp14:editId="2FFBAD82">
+          <wp:anchor distT="0" distB="0" distL="114300" distR="114300" simplePos="0" relativeHeight="251631104" behindDoc="1" locked="0" layoutInCell="1" allowOverlap="1" wp14:anchorId="7BB6E365" wp14:editId="2FFBAD82">
             <wp:simplePos x="0" y="0"/>
             <wp:positionH relativeFrom="column">
               <wp:posOffset>0</wp:posOffset>
@@ -3623,7 +3623,7 @@
         <mc:AlternateContent>
           <mc:Choice Requires="wps">
             <w:drawing>
-              <wp:anchor distT="0" distB="0" distL="114300" distR="114300" simplePos="0" relativeHeight="251628032" behindDoc="1" locked="0" layoutInCell="1" allowOverlap="1" wp14:anchorId="6500557E" wp14:editId="3A6DE4EF">
+              <wp:anchor distT="0" distB="0" distL="114300" distR="114300" simplePos="0" relativeHeight="251629056" behindDoc="1" locked="0" layoutInCell="1" allowOverlap="1" wp14:anchorId="6500557E" wp14:editId="3A6DE4EF">
                 <wp:simplePos x="0" y="0"/>
                 <wp:positionH relativeFrom="column">
                   <wp:posOffset>0</wp:posOffset>
@@ -3706,7 +3706,7 @@
           </mc:Choice>
           <mc:Fallback>
             <w:pict>
-              <v:shape w14:anchorId="6500557E" id="_x0000_s1027" type="#_x0000_t202" style="position:absolute;left:0;text-align:left;margin-left:0;margin-top:190pt;width:450.75pt;height:.05pt;z-index:-251688448;visibility:visible;mso-wrap-style:square;mso-wrap-distance-left:9pt;mso-wrap-distance-top:0;mso-wrap-distance-right:9pt;mso-wrap-distance-bottom:0;mso-position-horizontal:absolute;mso-position-horizontal-relative:text;mso-position-vertical:absolute;mso-position-vertical-relative:text;v-text-anchor:top" o:gfxdata="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" stroked="f">
+              <v:shape w14:anchorId="6500557E" id="_x0000_s1027" type="#_x0000_t202" style="position:absolute;left:0;text-align:left;margin-left:0;margin-top:190pt;width:450.75pt;height:.05pt;z-index:-251687424;visibility:visible;mso-wrap-style:square;mso-wrap-distance-left:9pt;mso-wrap-distance-top:0;mso-wrap-distance-right:9pt;mso-wrap-distance-bottom:0;mso-position-horizontal:absolute;mso-position-horizontal-relative:text;mso-position-vertical:absolute;mso-position-vertical-relative:text;v-text-anchor:top" o:gfxdata="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" stroked="f">
                 <v:textbox style="mso-fit-shape-to-text:t" inset="0,0,0,0">
                   <w:txbxContent>
                     <w:p>
@@ -3860,27 +3860,6 @@
     </w:p>
     <w:p>
       <w:pPr>
-        <w:ind w:left="1080"/>
-        <w:rPr>
-          <w:b/>
-          <w:bCs/>
-        </w:rPr>
-      </w:pPr>
-    </w:p>
-    <w:p>
-      <w:pPr>
-        <w:rPr>
-          <w:noProof/>
-          <w:u w:val="single"/>
-          <w:lang w:val="es-ES_tradnl" w:eastAsia="es-ES_tradnl"/>
-        </w:rPr>
-      </w:pPr>
-      <w:r>
-        <w:br w:type="page"/>
-      </w:r>
-    </w:p>
-    <w:p>
-      <w:pPr>
         <w:pStyle w:val="Ttulo1"/>
         <w:numPr>
           <w:ilvl w:val="0"/>
@@ -4552,7 +4531,7 @@
           <w:noProof/>
         </w:rPr>
         <w:drawing>
-          <wp:anchor distT="0" distB="0" distL="114300" distR="114300" simplePos="0" relativeHeight="251667968" behindDoc="1" locked="0" layoutInCell="1" allowOverlap="1" wp14:anchorId="4A38CCC4" wp14:editId="373C61B8">
+          <wp:anchor distT="0" distB="0" distL="114300" distR="114300" simplePos="0" relativeHeight="251665920" behindDoc="1" locked="0" layoutInCell="1" allowOverlap="1" wp14:anchorId="4A38CCC4" wp14:editId="373C61B8">
             <wp:simplePos x="0" y="0"/>
             <wp:positionH relativeFrom="column">
               <wp:posOffset>590550</wp:posOffset>
@@ -4643,7 +4622,7 @@
         <mc:AlternateContent>
           <mc:Choice Requires="wps">
             <w:drawing>
-              <wp:anchor distT="0" distB="0" distL="114300" distR="114300" simplePos="0" relativeHeight="251688448" behindDoc="1" locked="0" layoutInCell="1" allowOverlap="1" wp14:anchorId="4223929E" wp14:editId="18D613FE">
+              <wp:anchor distT="0" distB="0" distL="114300" distR="114300" simplePos="0" relativeHeight="251686400" behindDoc="1" locked="0" layoutInCell="1" allowOverlap="1" wp14:anchorId="4223929E" wp14:editId="18D613FE">
                 <wp:simplePos x="0" y="0"/>
                 <wp:positionH relativeFrom="column">
                   <wp:posOffset>638175</wp:posOffset>
@@ -4718,7 +4697,7 @@
           </mc:Choice>
           <mc:Fallback>
             <w:pict>
-              <v:shape w14:anchorId="4223929E" id="_x0000_s1028" type="#_x0000_t202" style="position:absolute;left:0;text-align:left;margin-left:50.25pt;margin-top:513pt;width:351pt;height:.05pt;z-index:-251628032;visibility:visible;mso-wrap-style:square;mso-wrap-distance-left:9pt;mso-wrap-distance-top:0;mso-wrap-distance-right:9pt;mso-wrap-distance-bottom:0;mso-position-horizontal:absolute;mso-position-horizontal-relative:text;mso-position-vertical:absolute;mso-position-vertical-relative:text;v-text-anchor:top" o:gfxdata="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" stroked="f">
+              <v:shape w14:anchorId="4223929E" id="_x0000_s1028" type="#_x0000_t202" style="position:absolute;left:0;text-align:left;margin-left:50.25pt;margin-top:513pt;width:351pt;height:.05pt;z-index:-251630080;visibility:visible;mso-wrap-style:square;mso-wrap-distance-left:9pt;mso-wrap-distance-top:0;mso-wrap-distance-right:9pt;mso-wrap-distance-bottom:0;mso-position-horizontal:absolute;mso-position-horizontal-relative:text;mso-position-vertical:absolute;mso-position-vertical-relative:text;v-text-anchor:top" o:gfxdata="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" stroked="f">
                 <v:textbox style="mso-fit-shape-to-text:t" inset="0,0,0,0">
                   <w:txbxContent>
                     <w:p>
@@ -4752,7 +4731,7 @@
           <w:noProof/>
         </w:rPr>
         <w:drawing>
-          <wp:anchor distT="0" distB="0" distL="114300" distR="114300" simplePos="0" relativeHeight="251659776" behindDoc="1" locked="0" layoutInCell="1" allowOverlap="1" wp14:anchorId="2D937F42" wp14:editId="182BF17A">
+          <wp:anchor distT="0" distB="0" distL="114300" distR="114300" simplePos="0" relativeHeight="251657728" behindDoc="1" locked="0" layoutInCell="1" allowOverlap="1" wp14:anchorId="2D937F42" wp14:editId="182BF17A">
             <wp:simplePos x="0" y="0"/>
             <wp:positionH relativeFrom="column">
               <wp:posOffset>628650</wp:posOffset>
@@ -4829,7 +4808,7 @@
         <mc:AlternateContent>
           <mc:Choice Requires="wps">
             <w:drawing>
-              <wp:anchor distT="0" distB="0" distL="114300" distR="114300" simplePos="0" relativeHeight="251678208" behindDoc="1" locked="0" layoutInCell="1" allowOverlap="1" wp14:anchorId="331FF014" wp14:editId="633F9D64">
+              <wp:anchor distT="0" distB="0" distL="114300" distR="114300" simplePos="0" relativeHeight="251676160" behindDoc="1" locked="0" layoutInCell="1" allowOverlap="1" wp14:anchorId="331FF014" wp14:editId="633F9D64">
                 <wp:simplePos x="0" y="0"/>
                 <wp:positionH relativeFrom="column">
                   <wp:posOffset>590550</wp:posOffset>
@@ -4904,7 +4883,7 @@
           </mc:Choice>
           <mc:Fallback>
             <w:pict>
-              <v:shape w14:anchorId="331FF014" id="_x0000_s1029" type="#_x0000_t202" style="position:absolute;left:0;text-align:left;margin-left:46.5pt;margin-top:229.1pt;width:348pt;height:.05pt;z-index:-251638272;visibility:visible;mso-wrap-style:square;mso-wrap-distance-left:9pt;mso-wrap-distance-top:0;mso-wrap-distance-right:9pt;mso-wrap-distance-bottom:0;mso-position-horizontal:absolute;mso-position-horizontal-relative:text;mso-position-vertical:absolute;mso-position-vertical-relative:text;v-text-anchor:top" o:gfxdata="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" stroked="f">
+              <v:shape w14:anchorId="331FF014" id="_x0000_s1029" type="#_x0000_t202" style="position:absolute;left:0;text-align:left;margin-left:46.5pt;margin-top:229.1pt;width:348pt;height:.05pt;z-index:-251640320;visibility:visible;mso-wrap-style:square;mso-wrap-distance-left:9pt;mso-wrap-distance-top:0;mso-wrap-distance-right:9pt;mso-wrap-distance-bottom:0;mso-position-horizontal:absolute;mso-position-horizontal-relative:text;mso-position-vertical:absolute;mso-position-vertical-relative:text;v-text-anchor:top" o:gfxdata="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" stroked="f">
                 <v:textbox style="mso-fit-shape-to-text:t" inset="0,0,0,0">
                   <w:txbxContent>
                     <w:p>
@@ -5379,7 +5358,7 @@
               <w:lang w:val="es-ES_tradnl" w:eastAsia="es-ES_tradnl"/>
             </w:rPr>
             <w:drawing>
-              <wp:anchor distT="0" distB="0" distL="114300" distR="114300" simplePos="0" relativeHeight="251651072" behindDoc="1" locked="0" layoutInCell="1" allowOverlap="1" wp14:anchorId="6E454DBC" wp14:editId="7B2DB345">
+              <wp:anchor distT="0" distB="0" distL="114300" distR="114300" simplePos="0" relativeHeight="251652096" behindDoc="1" locked="0" layoutInCell="1" allowOverlap="1" wp14:anchorId="6E454DBC" wp14:editId="7B2DB345">
                 <wp:simplePos x="0" y="0"/>
                 <wp:positionH relativeFrom="margin">
                   <wp:posOffset>76200</wp:posOffset>
@@ -5485,7 +5464,7 @@
               <w:lang w:val="es-ES_tradnl" w:eastAsia="es-ES_tradnl"/>
             </w:rPr>
             <w:drawing>
-              <wp:anchor distT="0" distB="0" distL="114300" distR="114300" simplePos="0" relativeHeight="251657216" behindDoc="1" locked="0" layoutInCell="1" allowOverlap="1" wp14:anchorId="46FF0FE6" wp14:editId="3C8F47DD">
+              <wp:anchor distT="0" distB="0" distL="114300" distR="114300" simplePos="0" relativeHeight="251655168" behindDoc="1" locked="0" layoutInCell="1" allowOverlap="1" wp14:anchorId="46FF0FE6" wp14:editId="3C8F47DD">
                 <wp:simplePos x="0" y="0"/>
                 <wp:positionH relativeFrom="column">
                   <wp:posOffset>367030</wp:posOffset>
@@ -5846,7 +5825,7 @@
               <w:lang w:val="es-ES_tradnl" w:eastAsia="es-ES_tradnl"/>
             </w:rPr>
             <w:drawing>
-              <wp:anchor distT="0" distB="0" distL="114300" distR="114300" simplePos="0" relativeHeight="251655168" behindDoc="1" locked="0" layoutInCell="1" allowOverlap="1" wp14:anchorId="5C93D19F" wp14:editId="6C72B891">
+              <wp:anchor distT="0" distB="0" distL="114300" distR="114300" simplePos="0" relativeHeight="251654144" behindDoc="1" locked="0" layoutInCell="1" allowOverlap="1" wp14:anchorId="5C93D19F" wp14:editId="6C72B891">
                 <wp:simplePos x="0" y="0"/>
                 <wp:positionH relativeFrom="column">
                   <wp:posOffset>367030</wp:posOffset>
@@ -6061,7 +6040,7 @@
               <w:lang w:val="es-ES_tradnl" w:eastAsia="es-ES_tradnl"/>
             </w:rPr>
             <w:drawing>
-              <wp:anchor distT="0" distB="0" distL="114300" distR="114300" simplePos="0" relativeHeight="251645952" behindDoc="1" locked="0" layoutInCell="1" allowOverlap="1" wp14:anchorId="006086A5" wp14:editId="081F871E">
+              <wp:anchor distT="0" distB="0" distL="114300" distR="114300" simplePos="0" relativeHeight="251649024" behindDoc="1" locked="0" layoutInCell="1" allowOverlap="1" wp14:anchorId="006086A5" wp14:editId="081F871E">
                 <wp:simplePos x="0" y="0"/>
                 <wp:positionH relativeFrom="margin">
                   <wp:posOffset>76200</wp:posOffset>
@@ -6167,7 +6146,7 @@
               <w:lang w:val="es-ES_tradnl" w:eastAsia="es-ES_tradnl"/>
             </w:rPr>
             <w:drawing>
-              <wp:anchor distT="0" distB="0" distL="114300" distR="114300" simplePos="0" relativeHeight="251649024" behindDoc="1" locked="0" layoutInCell="1" allowOverlap="1" wp14:anchorId="0D1F3A9E" wp14:editId="5FC4CB71">
+              <wp:anchor distT="0" distB="0" distL="114300" distR="114300" simplePos="0" relativeHeight="251651072" behindDoc="1" locked="0" layoutInCell="1" allowOverlap="1" wp14:anchorId="0D1F3A9E" wp14:editId="5FC4CB71">
                 <wp:simplePos x="0" y="0"/>
                 <wp:positionH relativeFrom="column">
                   <wp:posOffset>367030</wp:posOffset>
@@ -6382,7 +6361,7 @@
               <w:lang w:val="es-ES_tradnl" w:eastAsia="es-ES_tradnl"/>
             </w:rPr>
             <w:drawing>
-              <wp:anchor distT="0" distB="0" distL="114300" distR="114300" simplePos="0" relativeHeight="251665408" behindDoc="1" locked="0" layoutInCell="1" allowOverlap="1" wp14:anchorId="15F9342B" wp14:editId="14530EF2">
+              <wp:anchor distT="0" distB="0" distL="114300" distR="114300" simplePos="0" relativeHeight="251662336" behindDoc="1" locked="0" layoutInCell="1" allowOverlap="1" wp14:anchorId="15F9342B" wp14:editId="14530EF2">
                 <wp:simplePos x="0" y="0"/>
                 <wp:positionH relativeFrom="margin">
                   <wp:posOffset>76200</wp:posOffset>
@@ -6488,7 +6467,7 @@
               <w:lang w:val="es-ES_tradnl" w:eastAsia="es-ES_tradnl"/>
             </w:rPr>
             <w:drawing>
-              <wp:anchor distT="0" distB="0" distL="114300" distR="114300" simplePos="0" relativeHeight="251671552" behindDoc="1" locked="0" layoutInCell="1" allowOverlap="1" wp14:anchorId="51710BAA" wp14:editId="78D969F9">
+              <wp:anchor distT="0" distB="0" distL="114300" distR="114300" simplePos="0" relativeHeight="251667456" behindDoc="1" locked="0" layoutInCell="1" allowOverlap="1" wp14:anchorId="51710BAA" wp14:editId="78D969F9">
                 <wp:simplePos x="0" y="0"/>
                 <wp:positionH relativeFrom="column">
                   <wp:posOffset>367030</wp:posOffset>
@@ -7664,7 +7643,7 @@
               <w:lang w:val="es-ES_tradnl" w:eastAsia="es-ES_tradnl"/>
             </w:rPr>
             <w:drawing>
-              <wp:anchor distT="0" distB="0" distL="114300" distR="114300" simplePos="0" relativeHeight="251658240" behindDoc="1" locked="0" layoutInCell="1" allowOverlap="1" wp14:anchorId="23365ADB" wp14:editId="1BBD85F2">
+              <wp:anchor distT="0" distB="0" distL="114300" distR="114300" simplePos="0" relativeHeight="251656192" behindDoc="1" locked="0" layoutInCell="1" allowOverlap="1" wp14:anchorId="23365ADB" wp14:editId="1BBD85F2">
                 <wp:simplePos x="0" y="0"/>
                 <wp:positionH relativeFrom="margin">
                   <wp:posOffset>76200</wp:posOffset>
@@ -7770,7 +7749,7 @@
               <w:lang w:val="es-ES_tradnl" w:eastAsia="es-ES_tradnl"/>
             </w:rPr>
             <w:drawing>
-              <wp:anchor distT="0" distB="0" distL="114300" distR="114300" simplePos="0" relativeHeight="251659264" behindDoc="1" locked="0" layoutInCell="1" allowOverlap="1" wp14:anchorId="2AA1CCDB" wp14:editId="50C84ADD">
+              <wp:anchor distT="0" distB="0" distL="114300" distR="114300" simplePos="0" relativeHeight="251657216" behindDoc="1" locked="0" layoutInCell="1" allowOverlap="1" wp14:anchorId="2AA1CCDB" wp14:editId="50C84ADD">
                 <wp:simplePos x="0" y="0"/>
                 <wp:positionH relativeFrom="column">
                   <wp:posOffset>367030</wp:posOffset>

</xml_diff>

<commit_message>
DIagramas caso de uso
</commit_message>
<xml_diff>
--- a/Word Proyecto.docx
+++ b/Word Proyecto.docx
@@ -3868,13 +3868,7 @@
         </w:numPr>
       </w:pPr>
       <w:r>
-        <w:t xml:space="preserve">En la pantalla de </w:t>
-      </w:r>
-      <w:r>
-        <w:t>“Temporada”</w:t>
-      </w:r>
-      <w:r>
-        <w:t xml:space="preserve"> debe mostrarse el logo y la alineación seleccionados en la pantalla anterior.</w:t>
+        <w:t>En la pantalla de “Temporada” debe mostrarse el logo y la alineación seleccionados en la pantalla anterior.</w:t>
       </w:r>
     </w:p>
     <w:p>
@@ -3898,31 +3892,7 @@
         </w:numPr>
       </w:pPr>
       <w:r>
-        <w:t xml:space="preserve">El usuario debe poder utilizar los botones de la ventana </w:t>
-      </w:r>
-      <w:r>
-        <w:t xml:space="preserve">de temporada </w:t>
-      </w:r>
-      <w:r>
-        <w:t>para</w:t>
-      </w:r>
-      <w:r>
-        <w:t xml:space="preserve"> comenzar</w:t>
-      </w:r>
-      <w:r>
-        <w:t xml:space="preserve"> </w:t>
-      </w:r>
-      <w:r>
-        <w:t>el</w:t>
-      </w:r>
-      <w:r>
-        <w:t xml:space="preserve"> partid</w:t>
-      </w:r>
-      <w:r>
-        <w:t>o</w:t>
-      </w:r>
-      <w:r>
-        <w:t xml:space="preserve"> o para salir de la aplicación</w:t>
+        <w:t>El usuario debe poder utilizar los botones de la ventana de temporada para comenzar el partido o para salir de la aplicación</w:t>
       </w:r>
     </w:p>
     <w:p>
@@ -3949,13 +3919,7 @@
         </w:numPr>
       </w:pPr>
       <w:r>
-        <w:t xml:space="preserve">En la ventana </w:t>
-      </w:r>
-      <w:r>
-        <w:t>“Partido”</w:t>
-      </w:r>
-      <w:r>
-        <w:t xml:space="preserve"> saldrá el logo del equipo que el usuario ha seleccionado y el de su rival.</w:t>
+        <w:t>En la ventana “Partido” saldrá el logo del equipo que el usuario ha seleccionado y el de su rival.</w:t>
       </w:r>
     </w:p>
     <w:p>
@@ -3967,13 +3931,7 @@
         </w:numPr>
       </w:pPr>
       <w:r>
-        <w:t xml:space="preserve">En la ventana </w:t>
-      </w:r>
-      <w:r>
-        <w:t>“Partido”</w:t>
-      </w:r>
-      <w:r>
-        <w:t xml:space="preserve"> aparecerá un contador </w:t>
+        <w:t xml:space="preserve">En la ventana “Partido” aparecerá un contador </w:t>
       </w:r>
       <w:r>
         <w:t xml:space="preserve">funcional </w:t>
@@ -3991,13 +3949,7 @@
         </w:numPr>
       </w:pPr>
       <w:r>
-        <w:t xml:space="preserve">En la ventana </w:t>
-      </w:r>
-      <w:r>
-        <w:t>“Partido”</w:t>
-      </w:r>
-      <w:r>
-        <w:t xml:space="preserve"> aparecerá un marcador que mostrará los goles de cada equipo.</w:t>
+        <w:t>En la ventana “Partido” aparecerá un marcador que mostrará los goles de cada equipo.</w:t>
       </w:r>
     </w:p>
     <w:p>
@@ -4185,8 +4137,119 @@
         <w:rPr>
           <w:noProof/>
         </w:rPr>
+        <mc:AlternateContent>
+          <mc:Choice Requires="wps">
+            <w:drawing>
+              <wp:anchor distT="0" distB="0" distL="114300" distR="114300" simplePos="0" relativeHeight="251707392" behindDoc="1" locked="0" layoutInCell="1" allowOverlap="1" wp14:anchorId="359479C7" wp14:editId="3D28E86D">
+                <wp:simplePos x="0" y="0"/>
+                <wp:positionH relativeFrom="column">
+                  <wp:posOffset>20955</wp:posOffset>
+                </wp:positionH>
+                <wp:positionV relativeFrom="paragraph">
+                  <wp:posOffset>2157095</wp:posOffset>
+                </wp:positionV>
+                <wp:extent cx="4858385" cy="635"/>
+                <wp:effectExtent l="0" t="0" r="0" b="0"/>
+                <wp:wrapTight wrapText="bothSides">
+                  <wp:wrapPolygon edited="0">
+                    <wp:start x="0" y="0"/>
+                    <wp:lineTo x="0" y="21600"/>
+                    <wp:lineTo x="21600" y="21600"/>
+                    <wp:lineTo x="21600" y="0"/>
+                  </wp:wrapPolygon>
+                </wp:wrapTight>
+                <wp:docPr id="1836097744" name="Cuadro de texto 1"/>
+                <wp:cNvGraphicFramePr/>
+                <a:graphic xmlns:a="http://schemas.openxmlformats.org/drawingml/2006/main">
+                  <a:graphicData uri="http://schemas.microsoft.com/office/word/2010/wordprocessingShape">
+                    <wps:wsp>
+                      <wps:cNvSpPr txBox="1"/>
+                      <wps:spPr>
+                        <a:xfrm>
+                          <a:off x="0" y="0"/>
+                          <a:ext cx="4858385" cy="635"/>
+                        </a:xfrm>
+                        <a:prstGeom prst="rect">
+                          <a:avLst/>
+                        </a:prstGeom>
+                        <a:solidFill>
+                          <a:prstClr val="white"/>
+                        </a:solidFill>
+                        <a:ln>
+                          <a:noFill/>
+                        </a:ln>
+                      </wps:spPr>
+                      <wps:txbx>
+                        <w:txbxContent>
+                          <w:p>
+                            <w:pPr>
+                              <w:pStyle w:val="Descripcin"/>
+                              <w:rPr>
+                                <w:b/>
+                                <w:bCs/>
+                                <w:noProof/>
+                              </w:rPr>
+                            </w:pPr>
+                            <w:r>
+                              <w:rPr>
+                                <w:b/>
+                                <w:bCs/>
+                                <w:noProof/>
+                              </w:rPr>
+                              <w:t>Diagrama casos de uso Ventana Inicial</w:t>
+                            </w:r>
+                          </w:p>
+                        </w:txbxContent>
+                      </wps:txbx>
+                      <wps:bodyPr rot="0" spcFirstLastPara="0" vertOverflow="overflow" horzOverflow="overflow" vert="horz" wrap="square" lIns="0" tIns="0" rIns="0" bIns="0" numCol="1" spcCol="0" rtlCol="0" fromWordArt="0" anchor="t" anchorCtr="0" forceAA="0" compatLnSpc="1">
+                        <a:prstTxWarp prst="textNoShape">
+                          <a:avLst/>
+                        </a:prstTxWarp>
+                        <a:spAutoFit/>
+                      </wps:bodyPr>
+                    </wps:wsp>
+                  </a:graphicData>
+                </a:graphic>
+              </wp:anchor>
+            </w:drawing>
+          </mc:Choice>
+          <mc:Fallback>
+            <w:pict>
+              <v:shape w14:anchorId="359479C7" id="_x0000_s1028" type="#_x0000_t202" style="position:absolute;left:0;text-align:left;margin-left:1.65pt;margin-top:169.85pt;width:382.55pt;height:.05pt;z-index:-251609088;visibility:visible;mso-wrap-style:square;mso-wrap-distance-left:9pt;mso-wrap-distance-top:0;mso-wrap-distance-right:9pt;mso-wrap-distance-bottom:0;mso-position-horizontal:absolute;mso-position-horizontal-relative:text;mso-position-vertical:absolute;mso-position-vertical-relative:text;v-text-anchor:top" o:gfxdata="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" stroked="f">
+                <v:textbox style="mso-fit-shape-to-text:t" inset="0,0,0,0">
+                  <w:txbxContent>
+                    <w:p>
+                      <w:pPr>
+                        <w:pStyle w:val="Descripcin"/>
+                        <w:rPr>
+                          <w:b/>
+                          <w:bCs/>
+                          <w:noProof/>
+                        </w:rPr>
+                      </w:pPr>
+                      <w:r>
+                        <w:rPr>
+                          <w:b/>
+                          <w:bCs/>
+                          <w:noProof/>
+                        </w:rPr>
+                        <w:t>Diagrama casos de uso Ventana Inicial</w:t>
+                      </w:r>
+                    </w:p>
+                  </w:txbxContent>
+                </v:textbox>
+                <w10:wrap type="tight"/>
+              </v:shape>
+            </w:pict>
+          </mc:Fallback>
+        </mc:AlternateContent>
+      </w:r>
+      <w:r>
+        <w:rPr>
+          <w:noProof/>
+        </w:rPr>
         <w:drawing>
-          <wp:anchor distT="0" distB="0" distL="114300" distR="114300" simplePos="0" relativeHeight="251658240" behindDoc="1" locked="0" layoutInCell="1" allowOverlap="1" wp14:anchorId="1CF9CE46" wp14:editId="58CAAD29">
+          <wp:anchor distT="0" distB="0" distL="114300" distR="114300" simplePos="0" relativeHeight="251658240" behindDoc="1" locked="0" layoutInCell="1" allowOverlap="1" wp14:anchorId="1CF9CE46" wp14:editId="44BF9AAB">
             <wp:simplePos x="0" y="0"/>
             <wp:positionH relativeFrom="column">
               <wp:posOffset>21265</wp:posOffset>
@@ -4281,12 +4344,728 @@
         </w:rPr>
       </w:pPr>
     </w:p>
+    <w:p>
+      <w:r>
+        <w:rPr>
+          <w:noProof/>
+        </w:rPr>
+        <w:drawing>
+          <wp:anchor distT="0" distB="0" distL="114300" distR="114300" simplePos="0" relativeHeight="251651584" behindDoc="1" locked="0" layoutInCell="1" allowOverlap="1" wp14:anchorId="426B1E6B" wp14:editId="7E7AC869">
+            <wp:simplePos x="0" y="0"/>
+            <wp:positionH relativeFrom="column">
+              <wp:posOffset>63529</wp:posOffset>
+            </wp:positionH>
+            <wp:positionV relativeFrom="paragraph">
+              <wp:posOffset>768675</wp:posOffset>
+            </wp:positionV>
+            <wp:extent cx="5326380" cy="3576320"/>
+            <wp:effectExtent l="0" t="0" r="7620" b="5080"/>
+            <wp:wrapTight wrapText="bothSides">
+              <wp:wrapPolygon edited="0">
+                <wp:start x="0" y="0"/>
+                <wp:lineTo x="0" y="21516"/>
+                <wp:lineTo x="21554" y="21516"/>
+                <wp:lineTo x="21554" y="0"/>
+                <wp:lineTo x="0" y="0"/>
+              </wp:wrapPolygon>
+            </wp:wrapTight>
+            <wp:docPr id="847017203" name="Imagen 1"/>
+            <wp:cNvGraphicFramePr>
+              <a:graphicFrameLocks xmlns:a="http://schemas.openxmlformats.org/drawingml/2006/main" noChangeAspect="1"/>
+            </wp:cNvGraphicFramePr>
+            <a:graphic xmlns:a="http://schemas.openxmlformats.org/drawingml/2006/main">
+              <a:graphicData uri="http://schemas.openxmlformats.org/drawingml/2006/picture">
+                <pic:pic xmlns:pic="http://schemas.openxmlformats.org/drawingml/2006/picture">
+                  <pic:nvPicPr>
+                    <pic:cNvPr id="0" name="Picture 1"/>
+                    <pic:cNvPicPr>
+                      <a:picLocks noChangeAspect="1" noChangeArrowheads="1"/>
+                    </pic:cNvPicPr>
+                  </pic:nvPicPr>
+                  <pic:blipFill rotWithShape="1">
+                    <a:blip r:embed="rId27">
+                      <a:extLst>
+                        <a:ext uri="{28A0092B-C50C-407E-A947-70E740481C1C}">
+                          <a14:useLocalDpi xmlns:a14="http://schemas.microsoft.com/office/drawing/2010/main" val="0"/>
+                        </a:ext>
+                      </a:extLst>
+                    </a:blip>
+                    <a:srcRect l="4824" t="6478" r="3132" b="7228"/>
+                    <a:stretch/>
+                  </pic:blipFill>
+                  <pic:spPr bwMode="auto">
+                    <a:xfrm>
+                      <a:off x="0" y="0"/>
+                      <a:ext cx="5326380" cy="3576320"/>
+                    </a:xfrm>
+                    <a:prstGeom prst="rect">
+                      <a:avLst/>
+                    </a:prstGeom>
+                    <a:noFill/>
+                    <a:ln>
+                      <a:noFill/>
+                    </a:ln>
+                    <a:extLst>
+                      <a:ext uri="{53640926-AAD7-44D8-BBD7-CCE9431645EC}">
+                        <a14:shadowObscured xmlns:a14="http://schemas.microsoft.com/office/drawing/2010/main"/>
+                      </a:ext>
+                    </a:extLst>
+                  </pic:spPr>
+                </pic:pic>
+              </a:graphicData>
+            </a:graphic>
+            <wp14:sizeRelH relativeFrom="margin">
+              <wp14:pctWidth>0</wp14:pctWidth>
+            </wp14:sizeRelH>
+            <wp14:sizeRelV relativeFrom="margin">
+              <wp14:pctHeight>0</wp14:pctHeight>
+            </wp14:sizeRelV>
+          </wp:anchor>
+        </w:drawing>
+      </w:r>
+      <w:r>
+        <w:rPr>
+          <w:noProof/>
+        </w:rPr>
+        <mc:AlternateContent>
+          <mc:Choice Requires="wps">
+            <w:drawing>
+              <wp:anchor distT="0" distB="0" distL="114300" distR="114300" simplePos="0" relativeHeight="251653632" behindDoc="1" locked="0" layoutInCell="1" allowOverlap="1" wp14:anchorId="0988B665" wp14:editId="548E9C1F">
+                <wp:simplePos x="0" y="0"/>
+                <wp:positionH relativeFrom="column">
+                  <wp:posOffset>148590</wp:posOffset>
+                </wp:positionH>
+                <wp:positionV relativeFrom="paragraph">
+                  <wp:posOffset>4387215</wp:posOffset>
+                </wp:positionV>
+                <wp:extent cx="5273675" cy="635"/>
+                <wp:effectExtent l="0" t="0" r="0" b="0"/>
+                <wp:wrapTight wrapText="bothSides">
+                  <wp:wrapPolygon edited="0">
+                    <wp:start x="0" y="0"/>
+                    <wp:lineTo x="0" y="21600"/>
+                    <wp:lineTo x="21600" y="21600"/>
+                    <wp:lineTo x="21600" y="0"/>
+                  </wp:wrapPolygon>
+                </wp:wrapTight>
+                <wp:docPr id="1227952864" name="Cuadro de texto 1"/>
+                <wp:cNvGraphicFramePr/>
+                <a:graphic xmlns:a="http://schemas.openxmlformats.org/drawingml/2006/main">
+                  <a:graphicData uri="http://schemas.microsoft.com/office/word/2010/wordprocessingShape">
+                    <wps:wsp>
+                      <wps:cNvSpPr txBox="1"/>
+                      <wps:spPr>
+                        <a:xfrm>
+                          <a:off x="0" y="0"/>
+                          <a:ext cx="5273675" cy="635"/>
+                        </a:xfrm>
+                        <a:prstGeom prst="rect">
+                          <a:avLst/>
+                        </a:prstGeom>
+                        <a:solidFill>
+                          <a:prstClr val="white"/>
+                        </a:solidFill>
+                        <a:ln>
+                          <a:noFill/>
+                        </a:ln>
+                      </wps:spPr>
+                      <wps:txbx>
+                        <w:txbxContent>
+                          <w:p>
+                            <w:pPr>
+                              <w:pStyle w:val="Descripcin"/>
+                              <w:rPr>
+                                <w:b/>
+                                <w:bCs/>
+                                <w:noProof/>
+                              </w:rPr>
+                            </w:pPr>
+                            <w:r>
+                              <w:rPr>
+                                <w:b/>
+                                <w:bCs/>
+                                <w:noProof/>
+                              </w:rPr>
+                              <w:fldChar w:fldCharType="begin"/>
+                            </w:r>
+                            <w:r>
+                              <w:rPr>
+                                <w:b/>
+                                <w:bCs/>
+                                <w:noProof/>
+                              </w:rPr>
+                              <w:instrText xml:space="preserve"> SEQ Ilustración \* ARABIC </w:instrText>
+                            </w:r>
+                            <w:r>
+                              <w:rPr>
+                                <w:b/>
+                                <w:bCs/>
+                                <w:noProof/>
+                              </w:rPr>
+                              <w:fldChar w:fldCharType="separate"/>
+                            </w:r>
+                            <w:r>
+                              <w:rPr>
+                                <w:b/>
+                                <w:bCs/>
+                                <w:noProof/>
+                              </w:rPr>
+                              <w:t>1</w:t>
+                            </w:r>
+                            <w:r>
+                              <w:rPr>
+                                <w:b/>
+                                <w:bCs/>
+                                <w:noProof/>
+                              </w:rPr>
+                              <w:fldChar w:fldCharType="end"/>
+                            </w:r>
+                            <w:r>
+                              <w:rPr>
+                                <w:b/>
+                                <w:bCs/>
+                                <w:noProof/>
+                              </w:rPr>
+                              <w:t>Diagrama casos de uso Ventana Selecci</w:t>
+                            </w:r>
+                            <w:r>
+                              <w:rPr>
+                                <w:b/>
+                                <w:bCs/>
+                                <w:noProof/>
+                              </w:rPr>
+                              <w:t>ón</w:t>
+                            </w:r>
+                          </w:p>
+                        </w:txbxContent>
+                      </wps:txbx>
+                      <wps:bodyPr rot="0" spcFirstLastPara="0" vertOverflow="overflow" horzOverflow="overflow" vert="horz" wrap="square" lIns="0" tIns="0" rIns="0" bIns="0" numCol="1" spcCol="0" rtlCol="0" fromWordArt="0" anchor="t" anchorCtr="0" forceAA="0" compatLnSpc="1">
+                        <a:prstTxWarp prst="textNoShape">
+                          <a:avLst/>
+                        </a:prstTxWarp>
+                        <a:spAutoFit/>
+                      </wps:bodyPr>
+                    </wps:wsp>
+                  </a:graphicData>
+                </a:graphic>
+              </wp:anchor>
+            </w:drawing>
+          </mc:Choice>
+          <mc:Fallback>
+            <w:pict>
+              <v:shape w14:anchorId="0988B665" id="_x0000_s1029" type="#_x0000_t202" style="position:absolute;left:0;text-align:left;margin-left:11.7pt;margin-top:345.45pt;width:415.25pt;height:.05pt;z-index:-251662848;visibility:visible;mso-wrap-style:square;mso-wrap-distance-left:9pt;mso-wrap-distance-top:0;mso-wrap-distance-right:9pt;mso-wrap-distance-bottom:0;mso-position-horizontal:absolute;mso-position-horizontal-relative:text;mso-position-vertical:absolute;mso-position-vertical-relative:text;v-text-anchor:top" o:gfxdata="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" stroked="f">
+                <v:textbox style="mso-fit-shape-to-text:t" inset="0,0,0,0">
+                  <w:txbxContent>
+                    <w:p>
+                      <w:pPr>
+                        <w:pStyle w:val="Descripcin"/>
+                        <w:rPr>
+                          <w:b/>
+                          <w:bCs/>
+                          <w:noProof/>
+                        </w:rPr>
+                      </w:pPr>
+                      <w:r>
+                        <w:rPr>
+                          <w:b/>
+                          <w:bCs/>
+                          <w:noProof/>
+                        </w:rPr>
+                        <w:fldChar w:fldCharType="begin"/>
+                      </w:r>
+                      <w:r>
+                        <w:rPr>
+                          <w:b/>
+                          <w:bCs/>
+                          <w:noProof/>
+                        </w:rPr>
+                        <w:instrText xml:space="preserve"> SEQ Ilustración \* ARABIC </w:instrText>
+                      </w:r>
+                      <w:r>
+                        <w:rPr>
+                          <w:b/>
+                          <w:bCs/>
+                          <w:noProof/>
+                        </w:rPr>
+                        <w:fldChar w:fldCharType="separate"/>
+                      </w:r>
+                      <w:r>
+                        <w:rPr>
+                          <w:b/>
+                          <w:bCs/>
+                          <w:noProof/>
+                        </w:rPr>
+                        <w:t>1</w:t>
+                      </w:r>
+                      <w:r>
+                        <w:rPr>
+                          <w:b/>
+                          <w:bCs/>
+                          <w:noProof/>
+                        </w:rPr>
+                        <w:fldChar w:fldCharType="end"/>
+                      </w:r>
+                      <w:r>
+                        <w:rPr>
+                          <w:b/>
+                          <w:bCs/>
+                          <w:noProof/>
+                        </w:rPr>
+                        <w:t>Diagrama casos de uso Ventana Selecci</w:t>
+                      </w:r>
+                      <w:r>
+                        <w:rPr>
+                          <w:b/>
+                          <w:bCs/>
+                          <w:noProof/>
+                        </w:rPr>
+                        <w:t>ón</w:t>
+                      </w:r>
+                    </w:p>
+                  </w:txbxContent>
+                </v:textbox>
+                <w10:wrap type="tight"/>
+              </v:shape>
+            </w:pict>
+          </mc:Fallback>
+        </mc:AlternateContent>
+      </w:r>
+    </w:p>
     <w:p/>
-    <w:p/>
+    <w:p>
+      <w:r>
+        <w:br w:type="page"/>
+      </w:r>
+    </w:p>
+    <w:p>
+      <w:pPr>
+        <w:rPr>
+          <w:noProof/>
+        </w:rPr>
+      </w:pPr>
+      <w:r>
+        <w:rPr>
+          <w:noProof/>
+        </w:rPr>
+        <w:lastRenderedPageBreak/>
+        <w:drawing>
+          <wp:anchor distT="0" distB="0" distL="114300" distR="114300" simplePos="0" relativeHeight="251657728" behindDoc="1" locked="0" layoutInCell="1" allowOverlap="1" wp14:anchorId="4D1D7DC6" wp14:editId="6BEB48AF">
+            <wp:simplePos x="0" y="0"/>
+            <wp:positionH relativeFrom="column">
+              <wp:posOffset>-297712</wp:posOffset>
+            </wp:positionH>
+            <wp:positionV relativeFrom="paragraph">
+              <wp:posOffset>5080</wp:posOffset>
+            </wp:positionV>
+            <wp:extent cx="5805170" cy="1637030"/>
+            <wp:effectExtent l="0" t="0" r="5080" b="1270"/>
+            <wp:wrapTight wrapText="bothSides">
+              <wp:wrapPolygon edited="0">
+                <wp:start x="0" y="0"/>
+                <wp:lineTo x="0" y="21365"/>
+                <wp:lineTo x="21548" y="21365"/>
+                <wp:lineTo x="21548" y="0"/>
+                <wp:lineTo x="0" y="0"/>
+              </wp:wrapPolygon>
+            </wp:wrapTight>
+            <wp:docPr id="565475492" name="Imagen 2"/>
+            <wp:cNvGraphicFramePr>
+              <a:graphicFrameLocks xmlns:a="http://schemas.openxmlformats.org/drawingml/2006/main" noChangeAspect="1"/>
+            </wp:cNvGraphicFramePr>
+            <a:graphic xmlns:a="http://schemas.openxmlformats.org/drawingml/2006/main">
+              <a:graphicData uri="http://schemas.openxmlformats.org/drawingml/2006/picture">
+                <pic:pic xmlns:pic="http://schemas.openxmlformats.org/drawingml/2006/picture">
+                  <pic:nvPicPr>
+                    <pic:cNvPr id="0" name="Picture 2"/>
+                    <pic:cNvPicPr>
+                      <a:picLocks noChangeAspect="1" noChangeArrowheads="1"/>
+                    </pic:cNvPicPr>
+                  </pic:nvPicPr>
+                  <pic:blipFill rotWithShape="1">
+                    <a:blip r:embed="rId28">
+                      <a:extLst>
+                        <a:ext uri="{28A0092B-C50C-407E-A947-70E740481C1C}">
+                          <a14:useLocalDpi xmlns:a14="http://schemas.microsoft.com/office/drawing/2010/main" val="0"/>
+                        </a:ext>
+                      </a:extLst>
+                    </a:blip>
+                    <a:srcRect l="6322" t="14526" r="4052" b="9472"/>
+                    <a:stretch/>
+                  </pic:blipFill>
+                  <pic:spPr bwMode="auto">
+                    <a:xfrm>
+                      <a:off x="0" y="0"/>
+                      <a:ext cx="5805170" cy="1637030"/>
+                    </a:xfrm>
+                    <a:prstGeom prst="rect">
+                      <a:avLst/>
+                    </a:prstGeom>
+                    <a:noFill/>
+                    <a:ln>
+                      <a:noFill/>
+                    </a:ln>
+                    <a:extLst>
+                      <a:ext uri="{53640926-AAD7-44D8-BBD7-CCE9431645EC}">
+                        <a14:shadowObscured xmlns:a14="http://schemas.microsoft.com/office/drawing/2010/main"/>
+                      </a:ext>
+                    </a:extLst>
+                  </pic:spPr>
+                </pic:pic>
+              </a:graphicData>
+            </a:graphic>
+            <wp14:sizeRelH relativeFrom="margin">
+              <wp14:pctWidth>0</wp14:pctWidth>
+            </wp14:sizeRelH>
+            <wp14:sizeRelV relativeFrom="margin">
+              <wp14:pctHeight>0</wp14:pctHeight>
+            </wp14:sizeRelV>
+          </wp:anchor>
+        </w:drawing>
+      </w:r>
+    </w:p>
+    <w:p>
+      <w:pPr>
+        <w:rPr>
+          <w:noProof/>
+        </w:rPr>
+      </w:pPr>
+      <w:r>
+        <w:rPr>
+          <w:noProof/>
+        </w:rPr>
+        <mc:AlternateContent>
+          <mc:Choice Requires="wps">
+            <w:drawing>
+              <wp:anchor distT="0" distB="0" distL="114300" distR="114300" simplePos="0" relativeHeight="251716608" behindDoc="1" locked="0" layoutInCell="1" allowOverlap="1" wp14:anchorId="4952BE94" wp14:editId="05DA7CEC">
+                <wp:simplePos x="0" y="0"/>
+                <wp:positionH relativeFrom="column">
+                  <wp:posOffset>-5884545</wp:posOffset>
+                </wp:positionH>
+                <wp:positionV relativeFrom="paragraph">
+                  <wp:posOffset>3641090</wp:posOffset>
+                </wp:positionV>
+                <wp:extent cx="5741035" cy="635"/>
+                <wp:effectExtent l="0" t="0" r="0" b="0"/>
+                <wp:wrapTight wrapText="bothSides">
+                  <wp:wrapPolygon edited="0">
+                    <wp:start x="0" y="0"/>
+                    <wp:lineTo x="0" y="21600"/>
+                    <wp:lineTo x="21600" y="21600"/>
+                    <wp:lineTo x="21600" y="0"/>
+                  </wp:wrapPolygon>
+                </wp:wrapTight>
+                <wp:docPr id="1504025721" name="Cuadro de texto 1"/>
+                <wp:cNvGraphicFramePr/>
+                <a:graphic xmlns:a="http://schemas.openxmlformats.org/drawingml/2006/main">
+                  <a:graphicData uri="http://schemas.microsoft.com/office/word/2010/wordprocessingShape">
+                    <wps:wsp>
+                      <wps:cNvSpPr txBox="1"/>
+                      <wps:spPr>
+                        <a:xfrm>
+                          <a:off x="0" y="0"/>
+                          <a:ext cx="5741035" cy="635"/>
+                        </a:xfrm>
+                        <a:prstGeom prst="rect">
+                          <a:avLst/>
+                        </a:prstGeom>
+                        <a:solidFill>
+                          <a:prstClr val="white"/>
+                        </a:solidFill>
+                        <a:ln>
+                          <a:noFill/>
+                        </a:ln>
+                      </wps:spPr>
+                      <wps:txbx>
+                        <w:txbxContent>
+                          <w:p>
+                            <w:pPr>
+                              <w:pStyle w:val="Descripcin"/>
+                              <w:rPr>
+                                <w:b/>
+                                <w:bCs/>
+                                <w:noProof/>
+                              </w:rPr>
+                            </w:pPr>
+                            <w:r>
+                              <w:rPr>
+                                <w:b/>
+                                <w:bCs/>
+                                <w:noProof/>
+                              </w:rPr>
+                              <w:t>Di</w:t>
+                            </w:r>
+                            <w:r>
+                              <w:rPr>
+                                <w:b/>
+                                <w:bCs/>
+                                <w:noProof/>
+                              </w:rPr>
+                              <w:t>a</w:t>
+                            </w:r>
+                            <w:r>
+                              <w:rPr>
+                                <w:b/>
+                                <w:bCs/>
+                                <w:noProof/>
+                              </w:rPr>
+                              <w:t>grama de casos de uso Ventana Ganador</w:t>
+                            </w:r>
+                          </w:p>
+                        </w:txbxContent>
+                      </wps:txbx>
+                      <wps:bodyPr rot="0" spcFirstLastPara="0" vertOverflow="overflow" horzOverflow="overflow" vert="horz" wrap="square" lIns="0" tIns="0" rIns="0" bIns="0" numCol="1" spcCol="0" rtlCol="0" fromWordArt="0" anchor="t" anchorCtr="0" forceAA="0" compatLnSpc="1">
+                        <a:prstTxWarp prst="textNoShape">
+                          <a:avLst/>
+                        </a:prstTxWarp>
+                        <a:spAutoFit/>
+                      </wps:bodyPr>
+                    </wps:wsp>
+                  </a:graphicData>
+                </a:graphic>
+              </wp:anchor>
+            </w:drawing>
+          </mc:Choice>
+          <mc:Fallback>
+            <w:pict>
+              <v:shape w14:anchorId="4952BE94" id="_x0000_s1030" type="#_x0000_t202" style="position:absolute;left:0;text-align:left;margin-left:-463.35pt;margin-top:286.7pt;width:452.05pt;height:.05pt;z-index:-251599872;visibility:visible;mso-wrap-style:square;mso-wrap-distance-left:9pt;mso-wrap-distance-top:0;mso-wrap-distance-right:9pt;mso-wrap-distance-bottom:0;mso-position-horizontal:absolute;mso-position-horizontal-relative:text;mso-position-vertical:absolute;mso-position-vertical-relative:text;v-text-anchor:top" o:gfxdata="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" stroked="f">
+                <v:textbox style="mso-fit-shape-to-text:t" inset="0,0,0,0">
+                  <w:txbxContent>
+                    <w:p>
+                      <w:pPr>
+                        <w:pStyle w:val="Descripcin"/>
+                        <w:rPr>
+                          <w:b/>
+                          <w:bCs/>
+                          <w:noProof/>
+                        </w:rPr>
+                      </w:pPr>
+                      <w:r>
+                        <w:rPr>
+                          <w:b/>
+                          <w:bCs/>
+                          <w:noProof/>
+                        </w:rPr>
+                        <w:t>Di</w:t>
+                      </w:r>
+                      <w:r>
+                        <w:rPr>
+                          <w:b/>
+                          <w:bCs/>
+                          <w:noProof/>
+                        </w:rPr>
+                        <w:t>a</w:t>
+                      </w:r>
+                      <w:r>
+                        <w:rPr>
+                          <w:b/>
+                          <w:bCs/>
+                          <w:noProof/>
+                        </w:rPr>
+                        <w:t>grama de casos de uso Ventana Ganador</w:t>
+                      </w:r>
+                    </w:p>
+                  </w:txbxContent>
+                </v:textbox>
+                <w10:wrap type="tight"/>
+              </v:shape>
+            </w:pict>
+          </mc:Fallback>
+        </mc:AlternateContent>
+      </w:r>
+      <w:r>
+        <w:rPr>
+          <w:noProof/>
+        </w:rPr>
+        <w:drawing>
+          <wp:anchor distT="0" distB="0" distL="114300" distR="114300" simplePos="0" relativeHeight="251665920" behindDoc="1" locked="0" layoutInCell="1" allowOverlap="1" wp14:anchorId="2B7D1A50" wp14:editId="4CBFCC71">
+            <wp:simplePos x="0" y="0"/>
+            <wp:positionH relativeFrom="column">
+              <wp:posOffset>-5884545</wp:posOffset>
+            </wp:positionH>
+            <wp:positionV relativeFrom="paragraph">
+              <wp:posOffset>1911985</wp:posOffset>
+            </wp:positionV>
+            <wp:extent cx="5741035" cy="1671955"/>
+            <wp:effectExtent l="0" t="0" r="0" b="4445"/>
+            <wp:wrapTight wrapText="bothSides">
+              <wp:wrapPolygon edited="0">
+                <wp:start x="0" y="0"/>
+                <wp:lineTo x="0" y="21411"/>
+                <wp:lineTo x="21502" y="21411"/>
+                <wp:lineTo x="21502" y="0"/>
+                <wp:lineTo x="0" y="0"/>
+              </wp:wrapPolygon>
+            </wp:wrapTight>
+            <wp:docPr id="1279859666" name="Imagen 4"/>
+            <wp:cNvGraphicFramePr>
+              <a:graphicFrameLocks xmlns:a="http://schemas.openxmlformats.org/drawingml/2006/main" noChangeAspect="1"/>
+            </wp:cNvGraphicFramePr>
+            <a:graphic xmlns:a="http://schemas.openxmlformats.org/drawingml/2006/main">
+              <a:graphicData uri="http://schemas.openxmlformats.org/drawingml/2006/picture">
+                <pic:pic xmlns:pic="http://schemas.openxmlformats.org/drawingml/2006/picture">
+                  <pic:nvPicPr>
+                    <pic:cNvPr id="0" name="Picture 4"/>
+                    <pic:cNvPicPr>
+                      <a:picLocks noChangeAspect="1" noChangeArrowheads="1"/>
+                    </pic:cNvPicPr>
+                  </pic:nvPicPr>
+                  <pic:blipFill>
+                    <a:blip r:embed="rId29">
+                      <a:extLst>
+                        <a:ext uri="{28A0092B-C50C-407E-A947-70E740481C1C}">
+                          <a14:useLocalDpi xmlns:a14="http://schemas.microsoft.com/office/drawing/2010/main" val="0"/>
+                        </a:ext>
+                      </a:extLst>
+                    </a:blip>
+                    <a:srcRect/>
+                    <a:stretch>
+                      <a:fillRect/>
+                    </a:stretch>
+                  </pic:blipFill>
+                  <pic:spPr bwMode="auto">
+                    <a:xfrm>
+                      <a:off x="0" y="0"/>
+                      <a:ext cx="5741035" cy="1671955"/>
+                    </a:xfrm>
+                    <a:prstGeom prst="rect">
+                      <a:avLst/>
+                    </a:prstGeom>
+                    <a:noFill/>
+                    <a:ln>
+                      <a:noFill/>
+                    </a:ln>
+                  </pic:spPr>
+                </pic:pic>
+              </a:graphicData>
+            </a:graphic>
+            <wp14:sizeRelH relativeFrom="margin">
+              <wp14:pctWidth>0</wp14:pctWidth>
+            </wp14:sizeRelH>
+            <wp14:sizeRelV relativeFrom="margin">
+              <wp14:pctHeight>0</wp14:pctHeight>
+            </wp14:sizeRelV>
+          </wp:anchor>
+        </w:drawing>
+      </w:r>
+      <w:r>
+        <w:rPr>
+          <w:noProof/>
+        </w:rPr>
+        <mc:AlternateContent>
+          <mc:Choice Requires="wps">
+            <w:drawing>
+              <wp:anchor distT="0" distB="0" distL="114300" distR="114300" simplePos="0" relativeHeight="251663872" behindDoc="1" locked="0" layoutInCell="1" allowOverlap="1" wp14:anchorId="7F648DA3" wp14:editId="1F666460">
+                <wp:simplePos x="0" y="0"/>
+                <wp:positionH relativeFrom="column">
+                  <wp:posOffset>-5581650</wp:posOffset>
+                </wp:positionH>
+                <wp:positionV relativeFrom="paragraph">
+                  <wp:posOffset>1405048</wp:posOffset>
+                </wp:positionV>
+                <wp:extent cx="5124450" cy="635"/>
+                <wp:effectExtent l="0" t="0" r="0" b="0"/>
+                <wp:wrapTight wrapText="bothSides">
+                  <wp:wrapPolygon edited="0">
+                    <wp:start x="0" y="0"/>
+                    <wp:lineTo x="0" y="21600"/>
+                    <wp:lineTo x="21600" y="21600"/>
+                    <wp:lineTo x="21600" y="0"/>
+                  </wp:wrapPolygon>
+                </wp:wrapTight>
+                <wp:docPr id="1619110032" name="Cuadro de texto 1"/>
+                <wp:cNvGraphicFramePr/>
+                <a:graphic xmlns:a="http://schemas.openxmlformats.org/drawingml/2006/main">
+                  <a:graphicData uri="http://schemas.microsoft.com/office/word/2010/wordprocessingShape">
+                    <wps:wsp>
+                      <wps:cNvSpPr txBox="1"/>
+                      <wps:spPr>
+                        <a:xfrm>
+                          <a:off x="0" y="0"/>
+                          <a:ext cx="5124450" cy="635"/>
+                        </a:xfrm>
+                        <a:prstGeom prst="rect">
+                          <a:avLst/>
+                        </a:prstGeom>
+                        <a:solidFill>
+                          <a:prstClr val="white"/>
+                        </a:solidFill>
+                        <a:ln>
+                          <a:noFill/>
+                        </a:ln>
+                      </wps:spPr>
+                      <wps:txbx>
+                        <w:txbxContent>
+                          <w:p>
+                            <w:pPr>
+                              <w:pStyle w:val="Descripcin"/>
+                              <w:rPr>
+                                <w:b/>
+                                <w:bCs/>
+                                <w:noProof/>
+                              </w:rPr>
+                            </w:pPr>
+                            <w:r>
+                              <w:rPr>
+                                <w:b/>
+                                <w:bCs/>
+                                <w:noProof/>
+                              </w:rPr>
+                              <w:t>Diagrama casos de uso Ventana Temporada</w:t>
+                            </w:r>
+                          </w:p>
+                        </w:txbxContent>
+                      </wps:txbx>
+                      <wps:bodyPr rot="0" spcFirstLastPara="0" vertOverflow="overflow" horzOverflow="overflow" vert="horz" wrap="square" lIns="0" tIns="0" rIns="0" bIns="0" numCol="1" spcCol="0" rtlCol="0" fromWordArt="0" anchor="t" anchorCtr="0" forceAA="0" compatLnSpc="1">
+                        <a:prstTxWarp prst="textNoShape">
+                          <a:avLst/>
+                        </a:prstTxWarp>
+                        <a:spAutoFit/>
+                      </wps:bodyPr>
+                    </wps:wsp>
+                  </a:graphicData>
+                </a:graphic>
+              </wp:anchor>
+            </w:drawing>
+          </mc:Choice>
+          <mc:Fallback>
+            <w:pict>
+              <v:shape w14:anchorId="7F648DA3" id="_x0000_s1031" type="#_x0000_t202" style="position:absolute;left:0;text-align:left;margin-left:-439.5pt;margin-top:110.65pt;width:403.5pt;height:.05pt;z-index:-251652608;visibility:visible;mso-wrap-style:square;mso-wrap-distance-left:9pt;mso-wrap-distance-top:0;mso-wrap-distance-right:9pt;mso-wrap-distance-bottom:0;mso-position-horizontal:absolute;mso-position-horizontal-relative:text;mso-position-vertical:absolute;mso-position-vertical-relative:text;v-text-anchor:top" o:gfxdata="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" stroked="f">
+                <v:textbox style="mso-fit-shape-to-text:t" inset="0,0,0,0">
+                  <w:txbxContent>
+                    <w:p>
+                      <w:pPr>
+                        <w:pStyle w:val="Descripcin"/>
+                        <w:rPr>
+                          <w:b/>
+                          <w:bCs/>
+                          <w:noProof/>
+                        </w:rPr>
+                      </w:pPr>
+                      <w:r>
+                        <w:rPr>
+                          <w:b/>
+                          <w:bCs/>
+                          <w:noProof/>
+                        </w:rPr>
+                        <w:t>Diagrama casos de uso Ventana Temporada</w:t>
+                      </w:r>
+                    </w:p>
+                  </w:txbxContent>
+                </v:textbox>
+                <w10:wrap type="tight"/>
+              </v:shape>
+            </w:pict>
+          </mc:Fallback>
+        </mc:AlternateContent>
+      </w:r>
+      <w:r>
+        <w:br w:type="page"/>
+      </w:r>
+    </w:p>
     <w:p>
       <w:pPr>
         <w:sectPr>
-          <w:headerReference w:type="default" r:id="rId27"/>
+          <w:headerReference w:type="default" r:id="rId30"/>
           <w:type w:val="continuous"/>
           <w:pgSz w:w="11909" w:h="16834"/>
           <w:pgMar w:top="1440" w:right="1440" w:bottom="1440" w:left="1440" w:header="720" w:footer="0" w:gutter="0"/>
@@ -4294,9 +5073,6 @@
           <w:docGrid w:linePitch="299"/>
         </w:sectPr>
       </w:pPr>
-      <w:r>
-        <w:br w:type="page"/>
-      </w:r>
     </w:p>
     <w:p>
       <w:pPr>
@@ -4467,19 +5243,7 @@
           <w:rPr>
             <w:rStyle w:val="Hipervnculo"/>
           </w:rPr>
-          <w:t>An</w:t>
-        </w:r>
-        <w:r>
-          <w:rPr>
-            <w:rStyle w:val="Hipervnculo"/>
-          </w:rPr>
-          <w:t>e</w:t>
-        </w:r>
-        <w:r>
-          <w:rPr>
-            <w:rStyle w:val="Hipervnculo"/>
-          </w:rPr>
-          <w:t>xo</w:t>
+          <w:t>Anexo</w:t>
         </w:r>
       </w:hyperlink>
       <w:r>
@@ -4543,352 +5307,6 @@
           <w:u w:val="single"/>
         </w:rPr>
         <w:sectPr>
-          <w:headerReference w:type="default" r:id="rId28"/>
-          <w:type w:val="continuous"/>
-          <w:pgSz w:w="11909" w:h="16834"/>
-          <w:pgMar w:top="1440" w:right="1440" w:bottom="1440" w:left="1440" w:header="720" w:footer="0" w:gutter="0"/>
-          <w:cols w:space="720"/>
-          <w:docGrid w:linePitch="299"/>
-        </w:sectPr>
-      </w:pPr>
-    </w:p>
-    <w:p>
-      <w:r>
-        <w:br w:type="page"/>
-      </w:r>
-    </w:p>
-    <w:p>
-      <w:pPr>
-        <w:pStyle w:val="Ttulo1"/>
-        <w:numPr>
-          <w:ilvl w:val="0"/>
-          <w:numId w:val="4"/>
-        </w:numPr>
-      </w:pPr>
-      <w:bookmarkStart w:id="15" w:name="_Toc134456016"/>
-      <w:r>
-        <w:lastRenderedPageBreak/>
-        <w:t>Despliegue y pruebas</w:t>
-      </w:r>
-      <w:bookmarkEnd w:id="15"/>
-    </w:p>
-    <w:p/>
-    <w:p>
-      <w:pPr>
-        <w:sectPr>
-          <w:headerReference w:type="default" r:id="rId29"/>
-          <w:type w:val="continuous"/>
-          <w:pgSz w:w="11909" w:h="16834"/>
-          <w:pgMar w:top="1440" w:right="1440" w:bottom="1440" w:left="1440" w:header="720" w:footer="0" w:gutter="0"/>
-          <w:cols w:space="720"/>
-          <w:docGrid w:linePitch="299"/>
-        </w:sectPr>
-      </w:pPr>
-      <w:r>
-        <w:br w:type="page"/>
-      </w:r>
-    </w:p>
-    <w:p/>
-    <w:p>
-      <w:pPr>
-        <w:pStyle w:val="Ttulo1"/>
-        <w:numPr>
-          <w:ilvl w:val="0"/>
-          <w:numId w:val="4"/>
-        </w:numPr>
-      </w:pPr>
-      <w:bookmarkStart w:id="16" w:name="_Toc134456017"/>
-      <w:r>
-        <w:t>Conclusiones</w:t>
-      </w:r>
-      <w:bookmarkEnd w:id="16"/>
-    </w:p>
-    <w:p>
-      <w:r>
-        <w:t>Estas son las conclusiones que hemos obtenido una vez finalizado el desarrollo de nuestro proyecto durante los últimos 3 meses.</w:t>
-      </w:r>
-    </w:p>
-    <w:p>
-      <w:r>
-        <w:t xml:space="preserve">Nos ha encantado realizar este proyecto ya que, gracias a </w:t>
-      </w:r>
-      <w:r>
-        <w:t>él</w:t>
-      </w:r>
-      <w:r>
-        <w:t xml:space="preserve">, hemos aprendido mucho en muchos ámbitos de la programación. Nuevas funcionalidades de CSS, </w:t>
-      </w:r>
-      <w:proofErr w:type="spellStart"/>
-      <w:r>
-        <w:t>mas</w:t>
-      </w:r>
-      <w:proofErr w:type="spellEnd"/>
-      <w:r>
-        <w:t xml:space="preserve"> opciones en </w:t>
-      </w:r>
-      <w:proofErr w:type="spellStart"/>
-      <w:r>
-        <w:t>JavaFX</w:t>
-      </w:r>
-      <w:proofErr w:type="spellEnd"/>
-      <w:r>
-        <w:t>, el uso de GitHub y como organizar un proyecto de forma correcta mediante Trello. Creemos que ha sido una manera de avanzar un poco más como programadores y prepararnos para nuestro futuro laboral.</w:t>
-      </w:r>
-    </w:p>
-    <w:p>
-      <w:r>
-        <w:t>Hemos encontrado numerosas dificultades a la hora de realizar el proyecto debido a que, los conocimientos aprendidos en clase no nos eran suficientes para realizar todo lo implementado en el proyecto</w:t>
-      </w:r>
-      <w:r>
-        <w:t>. T</w:t>
-      </w:r>
-      <w:r>
-        <w:t xml:space="preserve">uvimos que investigar bastante porque muchas veces era complicado encontrar una solución exacta para la duda que </w:t>
-      </w:r>
-      <w:r>
-        <w:t>teníamos</w:t>
-      </w:r>
-      <w:r>
-        <w:t>.</w:t>
-      </w:r>
-    </w:p>
-    <w:p>
-      <w:pPr>
-        <w:sectPr>
-          <w:headerReference w:type="default" r:id="rId30"/>
-          <w:type w:val="continuous"/>
-          <w:pgSz w:w="11909" w:h="16834"/>
-          <w:pgMar w:top="1440" w:right="1440" w:bottom="1440" w:left="1440" w:header="720" w:footer="0" w:gutter="0"/>
-          <w:cols w:space="720"/>
-          <w:docGrid w:linePitch="299"/>
-        </w:sectPr>
-      </w:pPr>
-      <w:r>
-        <w:t>Estamos contentos con la versión final de nuestro proyecto ya que ha superado las expectativas que teníamos previstas en un inicio, según íbamos desarrollando la aplicación iban surgiendo ideas nuevas que implementar.</w:t>
-      </w:r>
-      <w:r>
-        <w:t xml:space="preserve"> También el habernos dado cuenta que se nos da bien el trabajo en equipo de manera organizada mediante el uso de la metodología Kanban.</w:t>
-      </w:r>
-      <w:r>
-        <w:br w:type="page"/>
-      </w:r>
-    </w:p>
-    <w:p>
-      <w:pPr>
-        <w:pStyle w:val="Ttulo1"/>
-        <w:numPr>
-          <w:ilvl w:val="0"/>
-          <w:numId w:val="4"/>
-        </w:numPr>
-      </w:pPr>
-      <w:bookmarkStart w:id="17" w:name="_Toc134456018"/>
-      <w:r>
-        <w:lastRenderedPageBreak/>
-        <w:t>Vías futuras</w:t>
-      </w:r>
-      <w:bookmarkEnd w:id="17"/>
-    </w:p>
-    <w:p>
-      <w:r>
-        <w:t xml:space="preserve">Con un poco </w:t>
-      </w:r>
-      <w:r>
-        <w:t>más</w:t>
-      </w:r>
-      <w:r>
-        <w:t xml:space="preserve"> de tiempo para aprender y desarrollar la aplicación nos hubiera gustado introducir</w:t>
-      </w:r>
-      <w:r>
-        <w:t>:</w:t>
-      </w:r>
-    </w:p>
-    <w:p>
-      <w:pPr>
-        <w:pStyle w:val="Prrafodelista"/>
-        <w:numPr>
-          <w:ilvl w:val="0"/>
-          <w:numId w:val="6"/>
-        </w:numPr>
-        <w:rPr>
-          <w:b/>
-          <w:bCs/>
-        </w:rPr>
-      </w:pPr>
-      <w:r>
-        <w:rPr>
-          <w:b/>
-          <w:bCs/>
-        </w:rPr>
-        <w:t>Menús dinámicos</w:t>
-      </w:r>
-      <w:r>
-        <w:rPr>
-          <w:b/>
-          <w:bCs/>
-        </w:rPr>
-        <w:t xml:space="preserve">: </w:t>
-      </w:r>
-      <w:r>
-        <w:t xml:space="preserve">A la hora de seleccionar el equipo, hacer una interfaz animada que permitiera mediante el uso de flechas </w:t>
-      </w:r>
-      <w:r>
-        <w:t>seleccionar el equipo que quieras utilizar.</w:t>
-      </w:r>
-    </w:p>
-    <w:p>
-      <w:pPr>
-        <w:pStyle w:val="Prrafodelista"/>
-        <w:numPr>
-          <w:ilvl w:val="0"/>
-          <w:numId w:val="6"/>
-        </w:numPr>
-        <w:rPr>
-          <w:b/>
-          <w:bCs/>
-        </w:rPr>
-      </w:pPr>
-      <w:r>
-        <w:rPr>
-          <w:b/>
-          <w:bCs/>
-        </w:rPr>
-        <w:t xml:space="preserve">Mercado de fichajes: </w:t>
-      </w:r>
-      <w:r>
-        <w:t>Implementar un mercado donde puedas comprar jugadores y elaborar un equipo a tu gusto.</w:t>
-      </w:r>
-    </w:p>
-    <w:p>
-      <w:pPr>
-        <w:pStyle w:val="Prrafodelista"/>
-        <w:numPr>
-          <w:ilvl w:val="0"/>
-          <w:numId w:val="6"/>
-        </w:numPr>
-        <w:rPr>
-          <w:b/>
-          <w:bCs/>
-        </w:rPr>
-      </w:pPr>
-      <w:r>
-        <w:rPr>
-          <w:b/>
-          <w:bCs/>
-        </w:rPr>
-        <w:t xml:space="preserve">Estadísticas de jugadores: </w:t>
-      </w:r>
-      <w:r>
-        <w:t xml:space="preserve">De la mano de la anterior propuesta, </w:t>
-      </w:r>
-      <w:proofErr w:type="spellStart"/>
-      <w:r>
-        <w:t>seria</w:t>
-      </w:r>
-      <w:proofErr w:type="spellEnd"/>
-      <w:r>
-        <w:t xml:space="preserve"> interesante que cada jugador tuviera sus estadísticas y a su vez, que estas influyan con el resto de jugadores, </w:t>
-      </w:r>
-      <w:bookmarkStart w:id="18" w:name="OLE_LINK1"/>
-      <w:r>
-        <w:t xml:space="preserve">haciendo más interesante elaborar un equipo equilibrado para que </w:t>
-      </w:r>
-      <w:bookmarkEnd w:id="18"/>
-      <w:r>
-        <w:t>tenga más posibilidades de ganar.</w:t>
-      </w:r>
-    </w:p>
-    <w:p>
-      <w:pPr>
-        <w:pStyle w:val="Prrafodelista"/>
-        <w:numPr>
-          <w:ilvl w:val="0"/>
-          <w:numId w:val="6"/>
-        </w:numPr>
-        <w:rPr>
-          <w:b/>
-          <w:bCs/>
-        </w:rPr>
-      </w:pPr>
-      <w:r>
-        <w:rPr>
-          <w:b/>
-          <w:bCs/>
-        </w:rPr>
-        <w:t xml:space="preserve">Más equipos, distintas copas: </w:t>
-      </w:r>
-      <w:r>
-        <w:t>Nos gustaría introducir más equipos incluyendo las selecciones para poder hacer otros modos de juego como podría ser el mundial.</w:t>
-      </w:r>
-    </w:p>
-    <w:p>
-      <w:pPr>
-        <w:pStyle w:val="Prrafodelista"/>
-        <w:numPr>
-          <w:ilvl w:val="0"/>
-          <w:numId w:val="6"/>
-        </w:numPr>
-        <w:rPr>
-          <w:b/>
-          <w:bCs/>
-        </w:rPr>
-      </w:pPr>
-      <w:r>
-        <w:rPr>
-          <w:b/>
-          <w:bCs/>
-        </w:rPr>
-        <w:t xml:space="preserve">Creación de usuarios para el modo online: </w:t>
-      </w:r>
-      <w:r>
-        <w:t>elaborar una ventana de registro e inicio de sesión para poder almacenar los datos de los jugadores.</w:t>
-      </w:r>
-    </w:p>
-    <w:p>
-      <w:pPr>
-        <w:pStyle w:val="Prrafodelista"/>
-        <w:numPr>
-          <w:ilvl w:val="0"/>
-          <w:numId w:val="6"/>
-        </w:numPr>
-        <w:rPr>
-          <w:b/>
-          <w:bCs/>
-        </w:rPr>
-      </w:pPr>
-      <w:r>
-        <w:rPr>
-          <w:b/>
-          <w:bCs/>
-        </w:rPr>
-        <w:t xml:space="preserve">Elaborar un Ranking online: </w:t>
-      </w:r>
-      <w:r>
-        <w:t>Con la implementación de la posibilidad de crear nuestros propios equipos también nos gustaría crear un ranking online donde la gente pueda competir por un primer puesto en cuanto a número de partidos ganados, goles, copas ganadas etc.</w:t>
-      </w:r>
-    </w:p>
-    <w:p>
-      <w:pPr>
-        <w:pStyle w:val="Prrafodelista"/>
-        <w:ind w:left="720"/>
-        <w:rPr>
-          <w:b/>
-          <w:bCs/>
-          <w:u w:val="single"/>
-        </w:rPr>
-      </w:pPr>
-    </w:p>
-    <w:p>
-      <w:pPr>
-        <w:pStyle w:val="Prrafodelista"/>
-        <w:numPr>
-          <w:ilvl w:val="0"/>
-          <w:numId w:val="6"/>
-        </w:numPr>
-        <w:rPr>
-          <w:b/>
-          <w:bCs/>
-        </w:rPr>
-        <w:sectPr>
           <w:headerReference w:type="default" r:id="rId31"/>
           <w:type w:val="continuous"/>
           <w:pgSz w:w="11909" w:h="16834"/>
@@ -4897,12 +5315,64 @@
           <w:docGrid w:linePitch="299"/>
         </w:sectPr>
       </w:pPr>
-      <w:r>
-        <w:rPr>
-          <w:b/>
-          <w:bCs/>
-        </w:rPr>
+    </w:p>
+    <w:p>
+      <w:r>
         <w:br w:type="page"/>
+      </w:r>
+      <w:r>
+        <w:rPr>
+          <w:noProof/>
+        </w:rPr>
+        <w:lastRenderedPageBreak/>
+        <w:drawing>
+          <wp:inline distT="0" distB="0" distL="0" distR="0" wp14:anchorId="23F09EF0" wp14:editId="0F30DD3F">
+            <wp:extent cx="5730875" cy="1669415"/>
+            <wp:effectExtent l="0" t="0" r="3175" b="6985"/>
+            <wp:docPr id="59098776" name="Imagen 3"/>
+            <wp:cNvGraphicFramePr>
+              <a:graphicFrameLocks xmlns:a="http://schemas.openxmlformats.org/drawingml/2006/main" noChangeAspect="1"/>
+            </wp:cNvGraphicFramePr>
+            <a:graphic xmlns:a="http://schemas.openxmlformats.org/drawingml/2006/main">
+              <a:graphicData uri="http://schemas.openxmlformats.org/drawingml/2006/picture">
+                <pic:pic xmlns:pic="http://schemas.openxmlformats.org/drawingml/2006/picture">
+                  <pic:nvPicPr>
+                    <pic:cNvPr id="0" name="Picture 3"/>
+                    <pic:cNvPicPr>
+                      <a:picLocks noChangeAspect="1" noChangeArrowheads="1"/>
+                    </pic:cNvPicPr>
+                  </pic:nvPicPr>
+                  <pic:blipFill>
+                    <a:blip r:embed="rId29">
+                      <a:extLst>
+                        <a:ext uri="{28A0092B-C50C-407E-A947-70E740481C1C}">
+                          <a14:useLocalDpi xmlns:a14="http://schemas.microsoft.com/office/drawing/2010/main" val="0"/>
+                        </a:ext>
+                      </a:extLst>
+                    </a:blip>
+                    <a:srcRect/>
+                    <a:stretch>
+                      <a:fillRect/>
+                    </a:stretch>
+                  </pic:blipFill>
+                  <pic:spPr bwMode="auto">
+                    <a:xfrm>
+                      <a:off x="0" y="0"/>
+                      <a:ext cx="5730875" cy="1669415"/>
+                    </a:xfrm>
+                    <a:prstGeom prst="rect">
+                      <a:avLst/>
+                    </a:prstGeom>
+                    <a:noFill/>
+                    <a:ln>
+                      <a:noFill/>
+                    </a:ln>
+                  </pic:spPr>
+                </pic:pic>
+              </a:graphicData>
+            </a:graphic>
+          </wp:inline>
+        </w:drawing>
       </w:r>
     </w:p>
     <w:p>
@@ -4913,6 +5383,353 @@
           <w:numId w:val="4"/>
         </w:numPr>
       </w:pPr>
+      <w:bookmarkStart w:id="15" w:name="_Toc134456016"/>
+      <w:r>
+        <w:t>Despliegue y pruebas</w:t>
+      </w:r>
+      <w:bookmarkEnd w:id="15"/>
+    </w:p>
+    <w:p/>
+    <w:p>
+      <w:pPr>
+        <w:sectPr>
+          <w:headerReference w:type="default" r:id="rId32"/>
+          <w:type w:val="continuous"/>
+          <w:pgSz w:w="11909" w:h="16834"/>
+          <w:pgMar w:top="1440" w:right="1440" w:bottom="1440" w:left="1440" w:header="720" w:footer="0" w:gutter="0"/>
+          <w:cols w:space="720"/>
+          <w:docGrid w:linePitch="299"/>
+        </w:sectPr>
+      </w:pPr>
+      <w:r>
+        <w:br w:type="page"/>
+      </w:r>
+    </w:p>
+    <w:p/>
+    <w:p>
+      <w:pPr>
+        <w:pStyle w:val="Ttulo1"/>
+        <w:numPr>
+          <w:ilvl w:val="0"/>
+          <w:numId w:val="4"/>
+        </w:numPr>
+      </w:pPr>
+      <w:bookmarkStart w:id="16" w:name="_Toc134456017"/>
+      <w:r>
+        <w:t>Conclusiones</w:t>
+      </w:r>
+      <w:bookmarkEnd w:id="16"/>
+    </w:p>
+    <w:p>
+      <w:r>
+        <w:t>Estas son las conclusiones que hemos obtenido una vez finalizado el desarrollo de nuestro proyecto durante los últimos 3 meses.</w:t>
+      </w:r>
+    </w:p>
+    <w:p>
+      <w:r>
+        <w:t xml:space="preserve">Nos ha encantado realizar este proyecto ya que, gracias a </w:t>
+      </w:r>
+      <w:r>
+        <w:t>él</w:t>
+      </w:r>
+      <w:r>
+        <w:t xml:space="preserve">, hemos aprendido mucho en muchos ámbitos de la programación. Nuevas funcionalidades de CSS, </w:t>
+      </w:r>
+      <w:proofErr w:type="spellStart"/>
+      <w:r>
+        <w:t>mas</w:t>
+      </w:r>
+      <w:proofErr w:type="spellEnd"/>
+      <w:r>
+        <w:t xml:space="preserve"> opciones en </w:t>
+      </w:r>
+      <w:proofErr w:type="spellStart"/>
+      <w:r>
+        <w:t>JavaFX</w:t>
+      </w:r>
+      <w:proofErr w:type="spellEnd"/>
+      <w:r>
+        <w:t>, el uso de GitHub y como organizar un proyecto de forma correcta mediante Trello. Creemos que ha sido una manera de avanzar un poco más como programadores y prepararnos para nuestro futuro laboral.</w:t>
+      </w:r>
+    </w:p>
+    <w:p>
+      <w:r>
+        <w:t>Hemos encontrado numerosas dificultades a la hora de realizar el proyecto debido a que, los conocimientos aprendidos en clase no nos eran suficientes para realizar todo lo implementado en el proyecto</w:t>
+      </w:r>
+      <w:r>
+        <w:t>. T</w:t>
+      </w:r>
+      <w:r>
+        <w:t xml:space="preserve">uvimos que investigar bastante porque muchas veces era complicado encontrar una solución exacta para la duda que </w:t>
+      </w:r>
+      <w:r>
+        <w:t>teníamos</w:t>
+      </w:r>
+      <w:r>
+        <w:t>.</w:t>
+      </w:r>
+    </w:p>
+    <w:p>
+      <w:pPr>
+        <w:sectPr>
+          <w:headerReference w:type="default" r:id="rId33"/>
+          <w:type w:val="continuous"/>
+          <w:pgSz w:w="11909" w:h="16834"/>
+          <w:pgMar w:top="1440" w:right="1440" w:bottom="1440" w:left="1440" w:header="720" w:footer="0" w:gutter="0"/>
+          <w:cols w:space="720"/>
+          <w:docGrid w:linePitch="299"/>
+        </w:sectPr>
+      </w:pPr>
+      <w:r>
+        <w:t>Estamos contentos con la versión final de nuestro proyecto ya que ha superado las expectativas que teníamos previstas en un inicio, según íbamos desarrollando la aplicación iban surgiendo ideas nuevas que implementar.</w:t>
+      </w:r>
+      <w:r>
+        <w:t xml:space="preserve"> También el habernos dado cuenta que se nos da bien el trabajo en equipo de manera organizada mediante el uso de la metodología Kanban.</w:t>
+      </w:r>
+      <w:r>
+        <w:br w:type="page"/>
+      </w:r>
+    </w:p>
+    <w:p>
+      <w:pPr>
+        <w:pStyle w:val="Ttulo1"/>
+        <w:numPr>
+          <w:ilvl w:val="0"/>
+          <w:numId w:val="4"/>
+        </w:numPr>
+      </w:pPr>
+      <w:bookmarkStart w:id="17" w:name="_Toc134456018"/>
+      <w:r>
+        <w:lastRenderedPageBreak/>
+        <w:t>Vías futuras</w:t>
+      </w:r>
+      <w:bookmarkEnd w:id="17"/>
+    </w:p>
+    <w:p>
+      <w:r>
+        <w:t xml:space="preserve">Con un poco </w:t>
+      </w:r>
+      <w:r>
+        <w:t>más</w:t>
+      </w:r>
+      <w:r>
+        <w:t xml:space="preserve"> de tiempo para aprender y desarrollar la aplicación nos hubiera gustado introducir</w:t>
+      </w:r>
+      <w:r>
+        <w:t>:</w:t>
+      </w:r>
+    </w:p>
+    <w:p>
+      <w:pPr>
+        <w:pStyle w:val="Prrafodelista"/>
+        <w:numPr>
+          <w:ilvl w:val="0"/>
+          <w:numId w:val="6"/>
+        </w:numPr>
+        <w:rPr>
+          <w:b/>
+          <w:bCs/>
+        </w:rPr>
+      </w:pPr>
+      <w:r>
+        <w:rPr>
+          <w:b/>
+          <w:bCs/>
+        </w:rPr>
+        <w:t>Menús dinámicos</w:t>
+      </w:r>
+      <w:r>
+        <w:rPr>
+          <w:b/>
+          <w:bCs/>
+        </w:rPr>
+        <w:t xml:space="preserve">: </w:t>
+      </w:r>
+      <w:r>
+        <w:t xml:space="preserve">A la hora de seleccionar el equipo, hacer una interfaz animada que permitiera mediante el uso de flechas </w:t>
+      </w:r>
+      <w:r>
+        <w:t>seleccionar el equipo que quieras utilizar.</w:t>
+      </w:r>
+    </w:p>
+    <w:p>
+      <w:pPr>
+        <w:pStyle w:val="Prrafodelista"/>
+        <w:numPr>
+          <w:ilvl w:val="0"/>
+          <w:numId w:val="6"/>
+        </w:numPr>
+        <w:rPr>
+          <w:b/>
+          <w:bCs/>
+        </w:rPr>
+      </w:pPr>
+      <w:r>
+        <w:rPr>
+          <w:b/>
+          <w:bCs/>
+        </w:rPr>
+        <w:t xml:space="preserve">Mercado de fichajes: </w:t>
+      </w:r>
+      <w:r>
+        <w:t>Implementar un mercado donde puedas comprar jugadores y elaborar un equipo a tu gusto.</w:t>
+      </w:r>
+    </w:p>
+    <w:p>
+      <w:pPr>
+        <w:pStyle w:val="Prrafodelista"/>
+        <w:numPr>
+          <w:ilvl w:val="0"/>
+          <w:numId w:val="6"/>
+        </w:numPr>
+        <w:rPr>
+          <w:b/>
+          <w:bCs/>
+        </w:rPr>
+      </w:pPr>
+      <w:r>
+        <w:rPr>
+          <w:b/>
+          <w:bCs/>
+        </w:rPr>
+        <w:t xml:space="preserve">Estadísticas de jugadores: </w:t>
+      </w:r>
+      <w:r>
+        <w:t xml:space="preserve">De la mano de la anterior propuesta, </w:t>
+      </w:r>
+      <w:proofErr w:type="spellStart"/>
+      <w:r>
+        <w:t>seria</w:t>
+      </w:r>
+      <w:proofErr w:type="spellEnd"/>
+      <w:r>
+        <w:t xml:space="preserve"> interesante que cada jugador tuviera sus estadísticas y a su vez, que estas influyan con el resto de jugadores, </w:t>
+      </w:r>
+      <w:bookmarkStart w:id="18" w:name="OLE_LINK1"/>
+      <w:r>
+        <w:t xml:space="preserve">haciendo más interesante elaborar un equipo equilibrado para que </w:t>
+      </w:r>
+      <w:bookmarkEnd w:id="18"/>
+      <w:r>
+        <w:t>tenga más posibilidades de ganar.</w:t>
+      </w:r>
+    </w:p>
+    <w:p>
+      <w:pPr>
+        <w:pStyle w:val="Prrafodelista"/>
+        <w:numPr>
+          <w:ilvl w:val="0"/>
+          <w:numId w:val="6"/>
+        </w:numPr>
+        <w:rPr>
+          <w:b/>
+          <w:bCs/>
+        </w:rPr>
+      </w:pPr>
+      <w:r>
+        <w:rPr>
+          <w:b/>
+          <w:bCs/>
+        </w:rPr>
+        <w:t xml:space="preserve">Más equipos, distintas copas: </w:t>
+      </w:r>
+      <w:r>
+        <w:t>Nos gustaría introducir más equipos incluyendo las selecciones para poder hacer otros modos de juego como podría ser el mundial.</w:t>
+      </w:r>
+    </w:p>
+    <w:p>
+      <w:pPr>
+        <w:pStyle w:val="Prrafodelista"/>
+        <w:numPr>
+          <w:ilvl w:val="0"/>
+          <w:numId w:val="6"/>
+        </w:numPr>
+        <w:rPr>
+          <w:b/>
+          <w:bCs/>
+        </w:rPr>
+      </w:pPr>
+      <w:r>
+        <w:rPr>
+          <w:b/>
+          <w:bCs/>
+        </w:rPr>
+        <w:t xml:space="preserve">Creación de usuarios para el modo online: </w:t>
+      </w:r>
+      <w:r>
+        <w:t>elaborar una ventana de registro e inicio de sesión para poder almacenar los datos de los jugadores.</w:t>
+      </w:r>
+    </w:p>
+    <w:p>
+      <w:pPr>
+        <w:pStyle w:val="Prrafodelista"/>
+        <w:numPr>
+          <w:ilvl w:val="0"/>
+          <w:numId w:val="6"/>
+        </w:numPr>
+        <w:rPr>
+          <w:b/>
+          <w:bCs/>
+        </w:rPr>
+      </w:pPr>
+      <w:r>
+        <w:rPr>
+          <w:b/>
+          <w:bCs/>
+        </w:rPr>
+        <w:t xml:space="preserve">Elaborar un Ranking online: </w:t>
+      </w:r>
+      <w:r>
+        <w:t>Con la implementación de la posibilidad de crear nuestros propios equipos también nos gustaría crear un ranking online donde la gente pueda competir por un primer puesto en cuanto a número de partidos ganados, goles, copas ganadas etc.</w:t>
+      </w:r>
+    </w:p>
+    <w:p>
+      <w:pPr>
+        <w:pStyle w:val="Prrafodelista"/>
+        <w:ind w:left="720"/>
+        <w:rPr>
+          <w:b/>
+          <w:bCs/>
+          <w:u w:val="single"/>
+        </w:rPr>
+      </w:pPr>
+    </w:p>
+    <w:p>
+      <w:pPr>
+        <w:pStyle w:val="Prrafodelista"/>
+        <w:numPr>
+          <w:ilvl w:val="0"/>
+          <w:numId w:val="6"/>
+        </w:numPr>
+        <w:rPr>
+          <w:b/>
+          <w:bCs/>
+        </w:rPr>
+        <w:sectPr>
+          <w:headerReference w:type="default" r:id="rId34"/>
+          <w:type w:val="continuous"/>
+          <w:pgSz w:w="11909" w:h="16834"/>
+          <w:pgMar w:top="1440" w:right="1440" w:bottom="1440" w:left="1440" w:header="720" w:footer="0" w:gutter="0"/>
+          <w:cols w:space="720"/>
+          <w:docGrid w:linePitch="299"/>
+        </w:sectPr>
+      </w:pPr>
+      <w:r>
+        <w:rPr>
+          <w:b/>
+          <w:bCs/>
+        </w:rPr>
+        <w:br w:type="page"/>
+      </w:r>
+    </w:p>
+    <w:p>
+      <w:pPr>
+        <w:pStyle w:val="Ttulo1"/>
+        <w:numPr>
+          <w:ilvl w:val="0"/>
+          <w:numId w:val="4"/>
+        </w:numPr>
+      </w:pPr>
       <w:r>
         <w:lastRenderedPageBreak/>
         <w:t>G</w:t>
@@ -5032,7 +5849,7 @@
     <w:p>
       <w:pPr>
         <w:sectPr>
-          <w:headerReference w:type="default" r:id="rId32"/>
+          <w:headerReference w:type="default" r:id="rId35"/>
           <w:type w:val="continuous"/>
           <w:pgSz w:w="11909" w:h="16834"/>
           <w:pgMar w:top="1440" w:right="1440" w:bottom="1440" w:left="1440" w:header="720" w:footer="0" w:gutter="0"/>
@@ -5118,7 +5935,7 @@
                     </pic:cNvPicPr>
                   </pic:nvPicPr>
                   <pic:blipFill>
-                    <a:blip r:embed="rId33">
+                    <a:blip r:embed="rId36">
                       <a:extLst>
                         <a:ext uri="{28A0092B-C50C-407E-A947-70E740481C1C}">
                           <a14:useLocalDpi xmlns:a14="http://schemas.microsoft.com/office/drawing/2010/main" val="0"/>
@@ -5252,7 +6069,7 @@
           </mc:Choice>
           <mc:Fallback>
             <w:pict>
-              <v:shape w14:anchorId="4223929E" id="_x0000_s1028" type="#_x0000_t202" style="position:absolute;left:0;text-align:left;margin-left:50.25pt;margin-top:513pt;width:351pt;height:.05pt;z-index:-251636224;visibility:visible;mso-wrap-style:square;mso-wrap-distance-left:9pt;mso-wrap-distance-top:0;mso-wrap-distance-right:9pt;mso-wrap-distance-bottom:0;mso-position-horizontal:absolute;mso-position-horizontal-relative:text;mso-position-vertical:absolute;mso-position-vertical-relative:text;v-text-anchor:top" o:gfxdata="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" stroked="f">
+              <v:shape w14:anchorId="4223929E" id="_x0000_s1032" type="#_x0000_t202" style="position:absolute;left:0;text-align:left;margin-left:50.25pt;margin-top:513pt;width:351pt;height:.05pt;z-index:-251636224;visibility:visible;mso-wrap-style:square;mso-wrap-distance-left:9pt;mso-wrap-distance-top:0;mso-wrap-distance-right:9pt;mso-wrap-distance-bottom:0;mso-position-horizontal:absolute;mso-position-horizontal-relative:text;mso-position-vertical:absolute;mso-position-vertical-relative:text;v-text-anchor:top" o:gfxdata="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" stroked="f">
                 <v:textbox style="mso-fit-shape-to-text:t" inset="0,0,0,0">
                   <w:txbxContent>
                     <w:p>
@@ -5319,7 +6136,7 @@
                     </pic:cNvPicPr>
                   </pic:nvPicPr>
                   <pic:blipFill>
-                    <a:blip r:embed="rId34" cstate="print">
+                    <a:blip r:embed="rId37" cstate="print">
                       <a:extLst>
                         <a:ext uri="{28A0092B-C50C-407E-A947-70E740481C1C}">
                           <a14:useLocalDpi xmlns:a14="http://schemas.microsoft.com/office/drawing/2010/main" val="0"/>
@@ -5438,7 +6255,7 @@
           </mc:Choice>
           <mc:Fallback>
             <w:pict>
-              <v:shape w14:anchorId="331FF014" id="_x0000_s1029" type="#_x0000_t202" style="position:absolute;left:0;text-align:left;margin-left:46.5pt;margin-top:229.1pt;width:348pt;height:.05pt;z-index:-251638272;visibility:visible;mso-wrap-style:square;mso-wrap-distance-left:9pt;mso-wrap-distance-top:0;mso-wrap-distance-right:9pt;mso-wrap-distance-bottom:0;mso-position-horizontal:absolute;mso-position-horizontal-relative:text;mso-position-vertical:absolute;mso-position-vertical-relative:text;v-text-anchor:top" o:gfxdata="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" stroked="f">
+              <v:shape w14:anchorId="331FF014" id="_x0000_s1033" type="#_x0000_t202" style="position:absolute;left:0;text-align:left;margin-left:46.5pt;margin-top:229.1pt;width:348pt;height:.05pt;z-index:-251638272;visibility:visible;mso-wrap-style:square;mso-wrap-distance-left:9pt;mso-wrap-distance-top:0;mso-wrap-distance-right:9pt;mso-wrap-distance-bottom:0;mso-position-horizontal:absolute;mso-position-horizontal-relative:text;mso-position-vertical:absolute;mso-position-vertical-relative:text;v-text-anchor:top" o:gfxdata="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" stroked="f">
                 <v:textbox style="mso-fit-shape-to-text:t" inset="0,0,0,0">
                   <w:txbxContent>
                     <w:p>
@@ -5496,7 +6313,7 @@
                     </pic:cNvPicPr>
                   </pic:nvPicPr>
                   <pic:blipFill>
-                    <a:blip r:embed="rId35">
+                    <a:blip r:embed="rId38">
                       <a:extLst>
                         <a:ext uri="{28A0092B-C50C-407E-A947-70E740481C1C}">
                           <a14:useLocalDpi xmlns:a14="http://schemas.microsoft.com/office/drawing/2010/main" val="0"/>
@@ -5629,7 +6446,7 @@
           </mc:Choice>
           <mc:Fallback>
             <w:pict>
-              <v:shape w14:anchorId="27BA49E3" id="_x0000_s1030" type="#_x0000_t202" style="position:absolute;left:0;text-align:left;margin-left:-.05pt;margin-top:293.55pt;width:384.4pt;height:.05pt;z-index:-251611136;visibility:visible;mso-wrap-style:square;mso-wrap-distance-left:9pt;mso-wrap-distance-top:0;mso-wrap-distance-right:9pt;mso-wrap-distance-bottom:0;mso-position-horizontal:absolute;mso-position-horizontal-relative:text;mso-position-vertical:absolute;mso-position-vertical-relative:text;v-text-anchor:top" o:gfxdata="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" stroked="f">
+              <v:shape w14:anchorId="27BA49E3" id="_x0000_s1034" type="#_x0000_t202" style="position:absolute;left:0;text-align:left;margin-left:-.05pt;margin-top:293.55pt;width:384.4pt;height:.05pt;z-index:-251611136;visibility:visible;mso-wrap-style:square;mso-wrap-distance-left:9pt;mso-wrap-distance-top:0;mso-wrap-distance-right:9pt;mso-wrap-distance-bottom:0;mso-position-horizontal:absolute;mso-position-horizontal-relative:text;mso-position-vertical:absolute;mso-position-vertical-relative:text;v-text-anchor:top" o:gfxdata="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" stroked="f">
                 <v:textbox style="mso-fit-shape-to-text:t" inset="0,0,0,0">
                   <w:txbxContent>
                     <w:p>
@@ -5698,7 +6515,7 @@
                     </pic:cNvPicPr>
                   </pic:nvPicPr>
                   <pic:blipFill>
-                    <a:blip r:embed="rId36">
+                    <a:blip r:embed="rId39">
                       <a:extLst>
                         <a:ext uri="{28A0092B-C50C-407E-A947-70E740481C1C}">
                           <a14:useLocalDpi xmlns:a14="http://schemas.microsoft.com/office/drawing/2010/main" val="0"/>
@@ -5807,7 +6624,7 @@
       </w:pPr>
     </w:p>
     <w:sectPr>
-      <w:headerReference w:type="default" r:id="rId37"/>
+      <w:headerReference w:type="default" r:id="rId40"/>
       <w:type w:val="continuous"/>
       <w:pgSz w:w="11909" w:h="16834"/>
       <w:pgMar w:top="1440" w:right="1440" w:bottom="1440" w:left="1440" w:header="720" w:footer="0" w:gutter="0"/>
@@ -12794,28 +13611,28 @@
 </file>
 
 <file path=customXml/item1.xml><?xml version="1.0" encoding="utf-8"?>
+<b:Sources xmlns:b="http://schemas.openxmlformats.org/officeDocument/2006/bibliography" xmlns="http://schemas.openxmlformats.org/officeDocument/2006/bibliography" SelectedStyle="\APASixthEditionOfficeOnline.xsl" StyleName="APA" Version="6"/>
+</file>
+
+<file path=customXml/item2.xml><?xml version="1.0" encoding="utf-8"?>
 <go:gDocsCustomXmlDataStorage xmlns:go="http://customooxmlschemas.google.com/" xmlns:r="http://schemas.openxmlformats.org/officeDocument/2006/relationships">
   <go:docsCustomData xmlns:go="http://customooxmlschemas.google.com/" roundtripDataSignature="AMtx7mgl+2i+IeBLJP0d+re0XLdSOpSahg==">AMUW2mVmVNEY3waV5IU56w/vPsot0rj9MdpLQXOO9vu1DiTbbwSyikap3QJ/f11uqK4KfwsiFJIUKIRNInCOQmw5jmXObtSYLqVn7NiU10f1CNEKfxtVlsr824xA6rT+1eCNvZoeeCpCRr4o7qsqjU4tt6oYwsM2ASaNau7Cy9nlLSUjEL676KQ=</go:docsCustomData>
 </go:gDocsCustomXmlDataStorage>
 </file>
 
-<file path=customXml/item2.xml><?xml version="1.0" encoding="utf-8"?>
-<b:Sources xmlns:b="http://schemas.openxmlformats.org/officeDocument/2006/bibliography" xmlns="http://schemas.openxmlformats.org/officeDocument/2006/bibliography" SelectedStyle="\APASixthEditionOfficeOnline.xsl" StyleName="APA" Version="6"/>
+<file path=customXml/itemProps1.xml><?xml version="1.0" encoding="utf-8"?>
+<ds:datastoreItem xmlns:ds="http://schemas.openxmlformats.org/officeDocument/2006/customXml" ds:itemID="{576FD7AB-A13C-44C9-ABCD-D5D6747E6EFF}">
+  <ds:schemaRefs>
+    <ds:schemaRef ds:uri="http://schemas.openxmlformats.org/officeDocument/2006/bibliography"/>
+  </ds:schemaRefs>
+</ds:datastoreItem>
 </file>
 
-<file path=customXml/itemProps1.xml><?xml version="1.0" encoding="utf-8"?>
+<file path=customXml/itemProps2.xml><?xml version="1.0" encoding="utf-8"?>
 <ds:datastoreItem xmlns:ds="http://schemas.openxmlformats.org/officeDocument/2006/customXml" ds:itemID="{11111111-1234-1234-1234-123412341234}">
   <ds:schemaRefs>
     <ds:schemaRef ds:uri="http://customooxmlschemas.google.com/"/>
     <ds:schemaRef ds:uri="http://schemas.openxmlformats.org/officeDocument/2006/relationships"/>
   </ds:schemaRefs>
 </ds:datastoreItem>
-</file>
-
-<file path=customXml/itemProps2.xml><?xml version="1.0" encoding="utf-8"?>
-<ds:datastoreItem xmlns:ds="http://schemas.openxmlformats.org/officeDocument/2006/customXml" ds:itemID="{576FD7AB-A13C-44C9-ABCD-D5D6747E6EFF}">
-  <ds:schemaRefs>
-    <ds:schemaRef ds:uri="http://schemas.openxmlformats.org/officeDocument/2006/bibliography"/>
-  </ds:schemaRefs>
-</ds:datastoreItem>
 </file>
</xml_diff>

<commit_message>
Word casos de uso fin
</commit_message>
<xml_diff>
--- a/Word Proyecto.docx
+++ b/Word Proyecto.docx
@@ -4350,13 +4350,13 @@
           <w:noProof/>
         </w:rPr>
         <w:drawing>
-          <wp:anchor distT="0" distB="0" distL="114300" distR="114300" simplePos="0" relativeHeight="251651584" behindDoc="1" locked="0" layoutInCell="1" allowOverlap="1" wp14:anchorId="426B1E6B" wp14:editId="7E7AC869">
+          <wp:anchor distT="0" distB="0" distL="114300" distR="114300" simplePos="0" relativeHeight="251651584" behindDoc="1" locked="0" layoutInCell="1" allowOverlap="1" wp14:anchorId="426B1E6B" wp14:editId="659B2900">
             <wp:simplePos x="0" y="0"/>
             <wp:positionH relativeFrom="column">
-              <wp:posOffset>63529</wp:posOffset>
+              <wp:posOffset>-295</wp:posOffset>
             </wp:positionH>
             <wp:positionV relativeFrom="paragraph">
-              <wp:posOffset>768675</wp:posOffset>
+              <wp:posOffset>736452</wp:posOffset>
             </wp:positionV>
             <wp:extent cx="5326380" cy="3576320"/>
             <wp:effectExtent l="0" t="0" r="7620" b="5080"/>
@@ -4423,6 +4423,9 @@
           </wp:anchor>
         </w:drawing>
       </w:r>
+    </w:p>
+    <w:p/>
+    <w:p>
       <w:r>
         <w:rPr>
           <w:noProof/>
@@ -4430,13 +4433,13 @@
         <mc:AlternateContent>
           <mc:Choice Requires="wps">
             <w:drawing>
-              <wp:anchor distT="0" distB="0" distL="114300" distR="114300" simplePos="0" relativeHeight="251653632" behindDoc="1" locked="0" layoutInCell="1" allowOverlap="1" wp14:anchorId="0988B665" wp14:editId="548E9C1F">
+              <wp:anchor distT="0" distB="0" distL="114300" distR="114300" simplePos="0" relativeHeight="251563520" behindDoc="1" locked="0" layoutInCell="1" allowOverlap="1" wp14:anchorId="0988B665" wp14:editId="2E0E2051">
                 <wp:simplePos x="0" y="0"/>
                 <wp:positionH relativeFrom="column">
-                  <wp:posOffset>148590</wp:posOffset>
+                  <wp:posOffset>-5344456</wp:posOffset>
                 </wp:positionH>
                 <wp:positionV relativeFrom="paragraph">
-                  <wp:posOffset>4387215</wp:posOffset>
+                  <wp:posOffset>3241040</wp:posOffset>
                 </wp:positionV>
                 <wp:extent cx="5273675" cy="635"/>
                 <wp:effectExtent l="0" t="0" r="0" b="0"/>
@@ -4486,46 +4489,6 @@
                                 <w:bCs/>
                                 <w:noProof/>
                               </w:rPr>
-                              <w:fldChar w:fldCharType="begin"/>
-                            </w:r>
-                            <w:r>
-                              <w:rPr>
-                                <w:b/>
-                                <w:bCs/>
-                                <w:noProof/>
-                              </w:rPr>
-                              <w:instrText xml:space="preserve"> SEQ Ilustración \* ARABIC </w:instrText>
-                            </w:r>
-                            <w:r>
-                              <w:rPr>
-                                <w:b/>
-                                <w:bCs/>
-                                <w:noProof/>
-                              </w:rPr>
-                              <w:fldChar w:fldCharType="separate"/>
-                            </w:r>
-                            <w:r>
-                              <w:rPr>
-                                <w:b/>
-                                <w:bCs/>
-                                <w:noProof/>
-                              </w:rPr>
-                              <w:t>1</w:t>
-                            </w:r>
-                            <w:r>
-                              <w:rPr>
-                                <w:b/>
-                                <w:bCs/>
-                                <w:noProof/>
-                              </w:rPr>
-                              <w:fldChar w:fldCharType="end"/>
-                            </w:r>
-                            <w:r>
-                              <w:rPr>
-                                <w:b/>
-                                <w:bCs/>
-                                <w:noProof/>
-                              </w:rPr>
                               <w:t>Diagrama casos de uso Ventana Selecci</w:t>
                             </w:r>
                             <w:r>
@@ -4553,7 +4516,7 @@
           </mc:Choice>
           <mc:Fallback>
             <w:pict>
-              <v:shape w14:anchorId="0988B665" id="_x0000_s1029" type="#_x0000_t202" style="position:absolute;left:0;text-align:left;margin-left:11.7pt;margin-top:345.45pt;width:415.25pt;height:.05pt;z-index:-251662848;visibility:visible;mso-wrap-style:square;mso-wrap-distance-left:9pt;mso-wrap-distance-top:0;mso-wrap-distance-right:9pt;mso-wrap-distance-bottom:0;mso-position-horizontal:absolute;mso-position-horizontal-relative:text;mso-position-vertical:absolute;mso-position-vertical-relative:text;v-text-anchor:top" o:gfxdata="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" stroked="f">
+              <v:shape w14:anchorId="0988B665" id="_x0000_s1029" type="#_x0000_t202" style="position:absolute;left:0;text-align:left;margin-left:-420.8pt;margin-top:255.2pt;width:415.25pt;height:.05pt;z-index:-251752960;visibility:visible;mso-wrap-style:square;mso-wrap-distance-left:9pt;mso-wrap-distance-top:0;mso-wrap-distance-right:9pt;mso-wrap-distance-bottom:0;mso-position-horizontal:absolute;mso-position-horizontal-relative:text;mso-position-vertical:absolute;mso-position-vertical-relative:text;v-text-anchor:top" o:gfxdata="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" stroked="f">
                 <v:textbox style="mso-fit-shape-to-text:t" inset="0,0,0,0">
                   <w:txbxContent>
                     <w:p>
@@ -4565,46 +4528,6 @@
                           <w:noProof/>
                         </w:rPr>
                       </w:pPr>
-                      <w:r>
-                        <w:rPr>
-                          <w:b/>
-                          <w:bCs/>
-                          <w:noProof/>
-                        </w:rPr>
-                        <w:fldChar w:fldCharType="begin"/>
-                      </w:r>
-                      <w:r>
-                        <w:rPr>
-                          <w:b/>
-                          <w:bCs/>
-                          <w:noProof/>
-                        </w:rPr>
-                        <w:instrText xml:space="preserve"> SEQ Ilustración \* ARABIC </w:instrText>
-                      </w:r>
-                      <w:r>
-                        <w:rPr>
-                          <w:b/>
-                          <w:bCs/>
-                          <w:noProof/>
-                        </w:rPr>
-                        <w:fldChar w:fldCharType="separate"/>
-                      </w:r>
-                      <w:r>
-                        <w:rPr>
-                          <w:b/>
-                          <w:bCs/>
-                          <w:noProof/>
-                        </w:rPr>
-                        <w:t>1</w:t>
-                      </w:r>
-                      <w:r>
-                        <w:rPr>
-                          <w:b/>
-                          <w:bCs/>
-                          <w:noProof/>
-                        </w:rPr>
-                        <w:fldChar w:fldCharType="end"/>
-                      </w:r>
                       <w:r>
                         <w:rPr>
                           <w:b/>
@@ -4630,9 +4553,6 @@
           </mc:Fallback>
         </mc:AlternateContent>
       </w:r>
-    </w:p>
-    <w:p/>
-    <w:p>
       <w:r>
         <w:br w:type="page"/>
       </w:r>
@@ -4649,10 +4569,10 @@
         </w:rPr>
         <w:lastRenderedPageBreak/>
         <w:drawing>
-          <wp:anchor distT="0" distB="0" distL="114300" distR="114300" simplePos="0" relativeHeight="251657728" behindDoc="1" locked="0" layoutInCell="1" allowOverlap="1" wp14:anchorId="4D1D7DC6" wp14:editId="6BEB48AF">
+          <wp:anchor distT="0" distB="0" distL="114300" distR="114300" simplePos="0" relativeHeight="251657728" behindDoc="1" locked="0" layoutInCell="1" allowOverlap="1" wp14:anchorId="4D1D7DC6" wp14:editId="0D288DF2">
             <wp:simplePos x="0" y="0"/>
             <wp:positionH relativeFrom="column">
-              <wp:posOffset>-297712</wp:posOffset>
+              <wp:posOffset>-413371</wp:posOffset>
             </wp:positionH>
             <wp:positionV relativeFrom="paragraph">
               <wp:posOffset>5080</wp:posOffset>
@@ -4723,6 +4643,15 @@
         </w:drawing>
       </w:r>
     </w:p>
+    <w:p/>
+    <w:p/>
+    <w:p>
+      <w:pPr>
+        <w:rPr>
+          <w:noProof/>
+        </w:rPr>
+      </w:pPr>
+    </w:p>
     <w:p>
       <w:pPr>
         <w:rPr>
@@ -4736,13 +4665,13 @@
         <mc:AlternateContent>
           <mc:Choice Requires="wps">
             <w:drawing>
-              <wp:anchor distT="0" distB="0" distL="114300" distR="114300" simplePos="0" relativeHeight="251716608" behindDoc="1" locked="0" layoutInCell="1" allowOverlap="1" wp14:anchorId="4952BE94" wp14:editId="05DA7CEC">
+              <wp:anchor distT="0" distB="0" distL="114300" distR="114300" simplePos="0" relativeHeight="251679232" behindDoc="1" locked="0" layoutInCell="1" allowOverlap="1" wp14:anchorId="4952BE94" wp14:editId="3A4FF8DB">
                 <wp:simplePos x="0" y="0"/>
                 <wp:positionH relativeFrom="column">
-                  <wp:posOffset>-5884545</wp:posOffset>
+                  <wp:posOffset>-5954543</wp:posOffset>
                 </wp:positionH>
                 <wp:positionV relativeFrom="paragraph">
-                  <wp:posOffset>3641090</wp:posOffset>
+                  <wp:posOffset>5956596</wp:posOffset>
                 </wp:positionV>
                 <wp:extent cx="5741035" cy="635"/>
                 <wp:effectExtent l="0" t="0" r="0" b="0"/>
@@ -4827,7 +4756,7 @@
           </mc:Choice>
           <mc:Fallback>
             <w:pict>
-              <v:shape w14:anchorId="4952BE94" id="_x0000_s1030" type="#_x0000_t202" style="position:absolute;left:0;text-align:left;margin-left:-463.35pt;margin-top:286.7pt;width:452.05pt;height:.05pt;z-index:-251599872;visibility:visible;mso-wrap-style:square;mso-wrap-distance-left:9pt;mso-wrap-distance-top:0;mso-wrap-distance-right:9pt;mso-wrap-distance-bottom:0;mso-position-horizontal:absolute;mso-position-horizontal-relative:text;mso-position-vertical:absolute;mso-position-vertical-relative:text;v-text-anchor:top" o:gfxdata="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" stroked="f">
+              <v:shape w14:anchorId="4952BE94" id="_x0000_s1030" type="#_x0000_t202" style="position:absolute;left:0;text-align:left;margin-left:-468.85pt;margin-top:469pt;width:452.05pt;height:.05pt;z-index:-251637248;visibility:visible;mso-wrap-style:square;mso-wrap-distance-left:9pt;mso-wrap-distance-top:0;mso-wrap-distance-right:9pt;mso-wrap-distance-bottom:0;mso-position-horizontal:absolute;mso-position-horizontal-relative:text;mso-position-vertical:absolute;mso-position-vertical-relative:text;v-text-anchor:top" o:gfxdata="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" stroked="f">
                 <v:textbox style="mso-fit-shape-to-text:t" inset="0,0,0,0">
                   <w:txbxContent>
                     <w:p>
@@ -4877,13 +4806,13 @@
           <w:noProof/>
         </w:rPr>
         <w:drawing>
-          <wp:anchor distT="0" distB="0" distL="114300" distR="114300" simplePos="0" relativeHeight="251665920" behindDoc="1" locked="0" layoutInCell="1" allowOverlap="1" wp14:anchorId="2B7D1A50" wp14:editId="4CBFCC71">
+          <wp:anchor distT="0" distB="0" distL="114300" distR="114300" simplePos="0" relativeHeight="251637248" behindDoc="1" locked="0" layoutInCell="1" allowOverlap="1" wp14:anchorId="2B7D1A50" wp14:editId="2C18C670">
             <wp:simplePos x="0" y="0"/>
             <wp:positionH relativeFrom="column">
-              <wp:posOffset>-5884545</wp:posOffset>
+              <wp:posOffset>-5947144</wp:posOffset>
             </wp:positionH>
             <wp:positionV relativeFrom="paragraph">
-              <wp:posOffset>1911985</wp:posOffset>
+              <wp:posOffset>4225807</wp:posOffset>
             </wp:positionV>
             <wp:extent cx="5741035" cy="1671955"/>
             <wp:effectExtent l="0" t="0" r="0" b="4445"/>
@@ -4954,15 +4883,15 @@
         <mc:AlternateContent>
           <mc:Choice Requires="wps">
             <w:drawing>
-              <wp:anchor distT="0" distB="0" distL="114300" distR="114300" simplePos="0" relativeHeight="251663872" behindDoc="1" locked="0" layoutInCell="1" allowOverlap="1" wp14:anchorId="7F648DA3" wp14:editId="1F666460">
+              <wp:anchor distT="0" distB="0" distL="114300" distR="114300" simplePos="0" relativeHeight="251752960" behindDoc="1" locked="0" layoutInCell="1" allowOverlap="1" wp14:anchorId="1F90072B" wp14:editId="76FD876C">
                 <wp:simplePos x="0" y="0"/>
                 <wp:positionH relativeFrom="column">
-                  <wp:posOffset>-5581650</wp:posOffset>
+                  <wp:posOffset>-5999642</wp:posOffset>
                 </wp:positionH>
                 <wp:positionV relativeFrom="paragraph">
-                  <wp:posOffset>1405048</wp:posOffset>
+                  <wp:posOffset>3890497</wp:posOffset>
                 </wp:positionV>
-                <wp:extent cx="5124450" cy="635"/>
+                <wp:extent cx="5805170" cy="635"/>
                 <wp:effectExtent l="0" t="0" r="0" b="0"/>
                 <wp:wrapTight wrapText="bothSides">
                   <wp:wrapPolygon edited="0">
@@ -4970,6 +4899,118 @@
                     <wp:lineTo x="0" y="21600"/>
                     <wp:lineTo x="21600" y="21600"/>
                     <wp:lineTo x="21600" y="0"/>
+                  </wp:wrapPolygon>
+                </wp:wrapTight>
+                <wp:docPr id="267610265" name="Cuadro de texto 1"/>
+                <wp:cNvGraphicFramePr/>
+                <a:graphic xmlns:a="http://schemas.openxmlformats.org/drawingml/2006/main">
+                  <a:graphicData uri="http://schemas.microsoft.com/office/word/2010/wordprocessingShape">
+                    <wps:wsp>
+                      <wps:cNvSpPr txBox="1"/>
+                      <wps:spPr>
+                        <a:xfrm>
+                          <a:off x="0" y="0"/>
+                          <a:ext cx="5805170" cy="635"/>
+                        </a:xfrm>
+                        <a:prstGeom prst="rect">
+                          <a:avLst/>
+                        </a:prstGeom>
+                        <a:solidFill>
+                          <a:prstClr val="white"/>
+                        </a:solidFill>
+                        <a:ln>
+                          <a:noFill/>
+                        </a:ln>
+                      </wps:spPr>
+                      <wps:txbx>
+                        <w:txbxContent>
+                          <w:p>
+                            <w:pPr>
+                              <w:pStyle w:val="Descripcin"/>
+                              <w:rPr>
+                                <w:b/>
+                                <w:bCs/>
+                                <w:noProof/>
+                              </w:rPr>
+                            </w:pPr>
+                            <w:r>
+                              <w:rPr>
+                                <w:b/>
+                                <w:bCs/>
+                                <w:noProof/>
+                              </w:rPr>
+                              <w:t>Diagrama de casos de uso Ventana Partido</w:t>
+                            </w:r>
+                          </w:p>
+                        </w:txbxContent>
+                      </wps:txbx>
+                      <wps:bodyPr rot="0" spcFirstLastPara="0" vertOverflow="overflow" horzOverflow="overflow" vert="horz" wrap="square" lIns="0" tIns="0" rIns="0" bIns="0" numCol="1" spcCol="0" rtlCol="0" fromWordArt="0" anchor="t" anchorCtr="0" forceAA="0" compatLnSpc="1">
+                        <a:prstTxWarp prst="textNoShape">
+                          <a:avLst/>
+                        </a:prstTxWarp>
+                        <a:spAutoFit/>
+                      </wps:bodyPr>
+                    </wps:wsp>
+                  </a:graphicData>
+                </a:graphic>
+              </wp:anchor>
+            </w:drawing>
+          </mc:Choice>
+          <mc:Fallback>
+            <w:pict>
+              <v:shape w14:anchorId="1F90072B" id="_x0000_s1031" type="#_x0000_t202" style="position:absolute;left:0;text-align:left;margin-left:-472.4pt;margin-top:306.35pt;width:457.1pt;height:.05pt;z-index:-251563520;visibility:visible;mso-wrap-style:square;mso-wrap-distance-left:9pt;mso-wrap-distance-top:0;mso-wrap-distance-right:9pt;mso-wrap-distance-bottom:0;mso-position-horizontal:absolute;mso-position-horizontal-relative:text;mso-position-vertical:absolute;mso-position-vertical-relative:text;v-text-anchor:top" o:gfxdata="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" stroked="f">
+                <v:textbox style="mso-fit-shape-to-text:t" inset="0,0,0,0">
+                  <w:txbxContent>
+                    <w:p>
+                      <w:pPr>
+                        <w:pStyle w:val="Descripcin"/>
+                        <w:rPr>
+                          <w:b/>
+                          <w:bCs/>
+                          <w:noProof/>
+                        </w:rPr>
+                      </w:pPr>
+                      <w:r>
+                        <w:rPr>
+                          <w:b/>
+                          <w:bCs/>
+                          <w:noProof/>
+                        </w:rPr>
+                        <w:t>Diagrama de casos de uso Ventana Partido</w:t>
+                      </w:r>
+                    </w:p>
+                  </w:txbxContent>
+                </v:textbox>
+                <w10:wrap type="tight"/>
+              </v:shape>
+            </w:pict>
+          </mc:Fallback>
+        </mc:AlternateContent>
+      </w:r>
+      <w:r>
+        <w:rPr>
+          <w:noProof/>
+        </w:rPr>
+        <mc:AlternateContent>
+          <mc:Choice Requires="wps">
+            <w:drawing>
+              <wp:anchor distT="0" distB="0" distL="114300" distR="114300" simplePos="0" relativeHeight="251595264" behindDoc="1" locked="0" layoutInCell="1" allowOverlap="1" wp14:anchorId="7F648DA3" wp14:editId="696C7400">
+                <wp:simplePos x="0" y="0"/>
+                <wp:positionH relativeFrom="column">
+                  <wp:posOffset>-5925672</wp:posOffset>
+                </wp:positionH>
+                <wp:positionV relativeFrom="paragraph">
+                  <wp:posOffset>499937</wp:posOffset>
+                </wp:positionV>
+                <wp:extent cx="5124450" cy="635"/>
+                <wp:effectExtent l="0" t="0" r="0" b="8255"/>
+                <wp:wrapTight wrapText="bothSides">
+                  <wp:wrapPolygon edited="0">
+                    <wp:start x="0" y="0"/>
+                    <wp:lineTo x="0" y="20698"/>
+                    <wp:lineTo x="21520" y="20698"/>
+                    <wp:lineTo x="21520" y="0"/>
+                    <wp:lineTo x="0" y="0"/>
                   </wp:wrapPolygon>
                 </wp:wrapTight>
                 <wp:docPr id="1619110032" name="Cuadro de texto 1"/>
@@ -5029,7 +5070,7 @@
           </mc:Choice>
           <mc:Fallback>
             <w:pict>
-              <v:shape w14:anchorId="7F648DA3" id="_x0000_s1031" type="#_x0000_t202" style="position:absolute;left:0;text-align:left;margin-left:-439.5pt;margin-top:110.65pt;width:403.5pt;height:.05pt;z-index:-251652608;visibility:visible;mso-wrap-style:square;mso-wrap-distance-left:9pt;mso-wrap-distance-top:0;mso-wrap-distance-right:9pt;mso-wrap-distance-bottom:0;mso-position-horizontal:absolute;mso-position-horizontal-relative:text;mso-position-vertical:absolute;mso-position-vertical-relative:text;v-text-anchor:top" o:gfxdata="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" stroked="f">
+              <v:shape w14:anchorId="7F648DA3" id="_x0000_s1032" type="#_x0000_t202" style="position:absolute;left:0;text-align:left;margin-left:-466.6pt;margin-top:39.35pt;width:403.5pt;height:.05pt;z-index:-251721216;visibility:visible;mso-wrap-style:square;mso-wrap-distance-left:9pt;mso-wrap-distance-top:0;mso-wrap-distance-right:9pt;mso-wrap-distance-bottom:0;mso-position-horizontal:absolute;mso-position-horizontal-relative:text;mso-position-vertical:absolute;mso-position-vertical-relative:text;v-text-anchor:top" o:gfxdata="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" stroked="f">
                 <v:textbox style="mso-fit-shape-to-text:t" inset="0,0,0,0">
                   <w:txbxContent>
                     <w:p>
@@ -5059,13 +5100,112 @@
         </mc:AlternateContent>
       </w:r>
       <w:r>
+        <w:rPr>
+          <w:noProof/>
+        </w:rPr>
+        <w:drawing>
+          <wp:anchor distT="0" distB="0" distL="114300" distR="114300" simplePos="0" relativeHeight="251721216" behindDoc="1" locked="0" layoutInCell="1" allowOverlap="1" wp14:anchorId="59B373BC" wp14:editId="57DAE206">
+            <wp:simplePos x="0" y="0"/>
+            <wp:positionH relativeFrom="column">
+              <wp:posOffset>-6087745</wp:posOffset>
+            </wp:positionH>
+            <wp:positionV relativeFrom="paragraph">
+              <wp:posOffset>907415</wp:posOffset>
+            </wp:positionV>
+            <wp:extent cx="6921500" cy="2891790"/>
+            <wp:effectExtent l="0" t="0" r="0" b="3810"/>
+            <wp:wrapTight wrapText="bothSides">
+              <wp:wrapPolygon edited="0">
+                <wp:start x="0" y="0"/>
+                <wp:lineTo x="0" y="21486"/>
+                <wp:lineTo x="21521" y="21486"/>
+                <wp:lineTo x="21521" y="0"/>
+                <wp:lineTo x="0" y="0"/>
+              </wp:wrapPolygon>
+            </wp:wrapTight>
+            <wp:docPr id="764232108" name="Imagen 1"/>
+            <wp:cNvGraphicFramePr>
+              <a:graphicFrameLocks xmlns:a="http://schemas.openxmlformats.org/drawingml/2006/main" noChangeAspect="1"/>
+            </wp:cNvGraphicFramePr>
+            <a:graphic xmlns:a="http://schemas.openxmlformats.org/drawingml/2006/main">
+              <a:graphicData uri="http://schemas.openxmlformats.org/drawingml/2006/picture">
+                <pic:pic xmlns:pic="http://schemas.openxmlformats.org/drawingml/2006/picture">
+                  <pic:nvPicPr>
+                    <pic:cNvPr id="0" name="Picture 1"/>
+                    <pic:cNvPicPr>
+                      <a:picLocks noChangeAspect="1" noChangeArrowheads="1"/>
+                    </pic:cNvPicPr>
+                  </pic:nvPicPr>
+                  <pic:blipFill rotWithShape="1">
+                    <a:blip r:embed="rId30">
+                      <a:extLst>
+                        <a:ext uri="{28A0092B-C50C-407E-A947-70E740481C1C}">
+                          <a14:useLocalDpi xmlns:a14="http://schemas.microsoft.com/office/drawing/2010/main" val="0"/>
+                        </a:ext>
+                      </a:extLst>
+                    </a:blip>
+                    <a:srcRect l="-468" t="3515" r="2028" b="6358"/>
+                    <a:stretch/>
+                  </pic:blipFill>
+                  <pic:spPr bwMode="auto">
+                    <a:xfrm>
+                      <a:off x="0" y="0"/>
+                      <a:ext cx="6921500" cy="2891790"/>
+                    </a:xfrm>
+                    <a:prstGeom prst="rect">
+                      <a:avLst/>
+                    </a:prstGeom>
+                    <a:noFill/>
+                    <a:ln>
+                      <a:noFill/>
+                    </a:ln>
+                    <a:extLst>
+                      <a:ext uri="{53640926-AAD7-44D8-BBD7-CCE9431645EC}">
+                        <a14:shadowObscured xmlns:a14="http://schemas.microsoft.com/office/drawing/2010/main"/>
+                      </a:ext>
+                    </a:extLst>
+                  </pic:spPr>
+                </pic:pic>
+              </a:graphicData>
+            </a:graphic>
+            <wp14:sizeRelH relativeFrom="margin">
+              <wp14:pctWidth>0</wp14:pctWidth>
+            </wp14:sizeRelH>
+            <wp14:sizeRelV relativeFrom="margin">
+              <wp14:pctHeight>0</wp14:pctHeight>
+            </wp14:sizeRelV>
+          </wp:anchor>
+        </w:drawing>
+      </w:r>
+      <w:r>
         <w:br w:type="page"/>
       </w:r>
     </w:p>
     <w:p>
       <w:pPr>
+        <w:pStyle w:val="Ttulo2"/>
+        <w:numPr>
+          <w:ilvl w:val="1"/>
+          <w:numId w:val="4"/>
+        </w:numPr>
+      </w:pPr>
+      <w:r>
+        <w:lastRenderedPageBreak/>
+        <w:t>Casos de uso</w:t>
+      </w:r>
+    </w:p>
+    <w:p>
+      <w:pPr>
+        <w:pStyle w:val="Ttulo2"/>
+      </w:pPr>
+      <w:r>
+        <w:br w:type="page"/>
+      </w:r>
+    </w:p>
+    <w:p>
+      <w:pPr>
         <w:sectPr>
-          <w:headerReference w:type="default" r:id="rId30"/>
+          <w:headerReference w:type="default" r:id="rId31"/>
           <w:type w:val="continuous"/>
           <w:pgSz w:w="11909" w:h="16834"/>
           <w:pgMar w:top="1440" w:right="1440" w:bottom="1440" w:left="1440" w:header="720" w:footer="0" w:gutter="0"/>
@@ -5307,92 +5447,6 @@
           <w:u w:val="single"/>
         </w:rPr>
         <w:sectPr>
-          <w:headerReference w:type="default" r:id="rId31"/>
-          <w:type w:val="continuous"/>
-          <w:pgSz w:w="11909" w:h="16834"/>
-          <w:pgMar w:top="1440" w:right="1440" w:bottom="1440" w:left="1440" w:header="720" w:footer="0" w:gutter="0"/>
-          <w:cols w:space="720"/>
-          <w:docGrid w:linePitch="299"/>
-        </w:sectPr>
-      </w:pPr>
-    </w:p>
-    <w:p>
-      <w:r>
-        <w:br w:type="page"/>
-      </w:r>
-      <w:r>
-        <w:rPr>
-          <w:noProof/>
-        </w:rPr>
-        <w:lastRenderedPageBreak/>
-        <w:drawing>
-          <wp:inline distT="0" distB="0" distL="0" distR="0" wp14:anchorId="23F09EF0" wp14:editId="0F30DD3F">
-            <wp:extent cx="5730875" cy="1669415"/>
-            <wp:effectExtent l="0" t="0" r="3175" b="6985"/>
-            <wp:docPr id="59098776" name="Imagen 3"/>
-            <wp:cNvGraphicFramePr>
-              <a:graphicFrameLocks xmlns:a="http://schemas.openxmlformats.org/drawingml/2006/main" noChangeAspect="1"/>
-            </wp:cNvGraphicFramePr>
-            <a:graphic xmlns:a="http://schemas.openxmlformats.org/drawingml/2006/main">
-              <a:graphicData uri="http://schemas.openxmlformats.org/drawingml/2006/picture">
-                <pic:pic xmlns:pic="http://schemas.openxmlformats.org/drawingml/2006/picture">
-                  <pic:nvPicPr>
-                    <pic:cNvPr id="0" name="Picture 3"/>
-                    <pic:cNvPicPr>
-                      <a:picLocks noChangeAspect="1" noChangeArrowheads="1"/>
-                    </pic:cNvPicPr>
-                  </pic:nvPicPr>
-                  <pic:blipFill>
-                    <a:blip r:embed="rId29">
-                      <a:extLst>
-                        <a:ext uri="{28A0092B-C50C-407E-A947-70E740481C1C}">
-                          <a14:useLocalDpi xmlns:a14="http://schemas.microsoft.com/office/drawing/2010/main" val="0"/>
-                        </a:ext>
-                      </a:extLst>
-                    </a:blip>
-                    <a:srcRect/>
-                    <a:stretch>
-                      <a:fillRect/>
-                    </a:stretch>
-                  </pic:blipFill>
-                  <pic:spPr bwMode="auto">
-                    <a:xfrm>
-                      <a:off x="0" y="0"/>
-                      <a:ext cx="5730875" cy="1669415"/>
-                    </a:xfrm>
-                    <a:prstGeom prst="rect">
-                      <a:avLst/>
-                    </a:prstGeom>
-                    <a:noFill/>
-                    <a:ln>
-                      <a:noFill/>
-                    </a:ln>
-                  </pic:spPr>
-                </pic:pic>
-              </a:graphicData>
-            </a:graphic>
-          </wp:inline>
-        </w:drawing>
-      </w:r>
-    </w:p>
-    <w:p>
-      <w:pPr>
-        <w:pStyle w:val="Ttulo1"/>
-        <w:numPr>
-          <w:ilvl w:val="0"/>
-          <w:numId w:val="4"/>
-        </w:numPr>
-      </w:pPr>
-      <w:bookmarkStart w:id="15" w:name="_Toc134456016"/>
-      <w:r>
-        <w:t>Despliegue y pruebas</w:t>
-      </w:r>
-      <w:bookmarkEnd w:id="15"/>
-    </w:p>
-    <w:p/>
-    <w:p>
-      <w:pPr>
-        <w:sectPr>
           <w:headerReference w:type="default" r:id="rId32"/>
           <w:type w:val="continuous"/>
           <w:pgSz w:w="11909" w:h="16834"/>
@@ -5401,11 +5455,12 @@
           <w:docGrid w:linePitch="299"/>
         </w:sectPr>
       </w:pPr>
+    </w:p>
+    <w:p>
       <w:r>
         <w:br w:type="page"/>
       </w:r>
     </w:p>
-    <w:p/>
     <w:p>
       <w:pPr>
         <w:pStyle w:val="Ttulo1"/>
@@ -5414,61 +5469,14 @@
           <w:numId w:val="4"/>
         </w:numPr>
       </w:pPr>
-      <w:bookmarkStart w:id="16" w:name="_Toc134456017"/>
-      <w:r>
-        <w:t>Conclusiones</w:t>
-      </w:r>
-      <w:bookmarkEnd w:id="16"/>
-    </w:p>
-    <w:p>
-      <w:r>
-        <w:t>Estas son las conclusiones que hemos obtenido una vez finalizado el desarrollo de nuestro proyecto durante los últimos 3 meses.</w:t>
-      </w:r>
-    </w:p>
-    <w:p>
-      <w:r>
-        <w:t xml:space="preserve">Nos ha encantado realizar este proyecto ya que, gracias a </w:t>
-      </w:r>
-      <w:r>
-        <w:t>él</w:t>
-      </w:r>
-      <w:r>
-        <w:t xml:space="preserve">, hemos aprendido mucho en muchos ámbitos de la programación. Nuevas funcionalidades de CSS, </w:t>
-      </w:r>
-      <w:proofErr w:type="spellStart"/>
-      <w:r>
-        <w:t>mas</w:t>
-      </w:r>
-      <w:proofErr w:type="spellEnd"/>
-      <w:r>
-        <w:t xml:space="preserve"> opciones en </w:t>
-      </w:r>
-      <w:proofErr w:type="spellStart"/>
-      <w:r>
-        <w:t>JavaFX</w:t>
-      </w:r>
-      <w:proofErr w:type="spellEnd"/>
-      <w:r>
-        <w:t>, el uso de GitHub y como organizar un proyecto de forma correcta mediante Trello. Creemos que ha sido una manera de avanzar un poco más como programadores y prepararnos para nuestro futuro laboral.</w:t>
-      </w:r>
-    </w:p>
-    <w:p>
-      <w:r>
-        <w:t>Hemos encontrado numerosas dificultades a la hora de realizar el proyecto debido a que, los conocimientos aprendidos en clase no nos eran suficientes para realizar todo lo implementado en el proyecto</w:t>
-      </w:r>
-      <w:r>
-        <w:t>. T</w:t>
-      </w:r>
-      <w:r>
-        <w:t xml:space="preserve">uvimos que investigar bastante porque muchas veces era complicado encontrar una solución exacta para la duda que </w:t>
-      </w:r>
-      <w:r>
-        <w:t>teníamos</w:t>
-      </w:r>
-      <w:r>
-        <w:t>.</w:t>
-      </w:r>
-    </w:p>
+      <w:bookmarkStart w:id="15" w:name="_Toc134456016"/>
+      <w:r>
+        <w:lastRenderedPageBreak/>
+        <w:t>Despliegue y pruebas</w:t>
+      </w:r>
+      <w:bookmarkEnd w:id="15"/>
+    </w:p>
+    <w:p/>
     <w:p>
       <w:pPr>
         <w:sectPr>
@@ -5481,15 +5489,10 @@
         </w:sectPr>
       </w:pPr>
       <w:r>
-        <w:t>Estamos contentos con la versión final de nuestro proyecto ya que ha superado las expectativas que teníamos previstas en un inicio, según íbamos desarrollando la aplicación iban surgiendo ideas nuevas que implementar.</w:t>
-      </w:r>
-      <w:r>
-        <w:t xml:space="preserve"> También el habernos dado cuenta que se nos da bien el trabajo en equipo de manera organizada mediante el uso de la metodología Kanban.</w:t>
-      </w:r>
-      <w:r>
         <w:br w:type="page"/>
       </w:r>
     </w:p>
+    <w:p/>
     <w:p>
       <w:pPr>
         <w:pStyle w:val="Ttulo1"/>
@@ -5498,213 +5501,63 @@
           <w:numId w:val="4"/>
         </w:numPr>
       </w:pPr>
-      <w:bookmarkStart w:id="17" w:name="_Toc134456018"/>
-      <w:r>
-        <w:lastRenderedPageBreak/>
-        <w:t>Vías futuras</w:t>
-      </w:r>
-      <w:bookmarkEnd w:id="17"/>
-    </w:p>
-    <w:p>
-      <w:r>
-        <w:t xml:space="preserve">Con un poco </w:t>
-      </w:r>
-      <w:r>
-        <w:t>más</w:t>
-      </w:r>
-      <w:r>
-        <w:t xml:space="preserve"> de tiempo para aprender y desarrollar la aplicación nos hubiera gustado introducir</w:t>
-      </w:r>
-      <w:r>
-        <w:t>:</w:t>
-      </w:r>
-    </w:p>
-    <w:p>
-      <w:pPr>
-        <w:pStyle w:val="Prrafodelista"/>
-        <w:numPr>
-          <w:ilvl w:val="0"/>
-          <w:numId w:val="6"/>
-        </w:numPr>
-        <w:rPr>
-          <w:b/>
-          <w:bCs/>
-        </w:rPr>
-      </w:pPr>
-      <w:r>
-        <w:rPr>
-          <w:b/>
-          <w:bCs/>
-        </w:rPr>
-        <w:t>Menús dinámicos</w:t>
-      </w:r>
-      <w:r>
-        <w:rPr>
-          <w:b/>
-          <w:bCs/>
-        </w:rPr>
-        <w:t xml:space="preserve">: </w:t>
-      </w:r>
-      <w:r>
-        <w:t xml:space="preserve">A la hora de seleccionar el equipo, hacer una interfaz animada que permitiera mediante el uso de flechas </w:t>
-      </w:r>
-      <w:r>
-        <w:t>seleccionar el equipo que quieras utilizar.</w:t>
-      </w:r>
-    </w:p>
-    <w:p>
-      <w:pPr>
-        <w:pStyle w:val="Prrafodelista"/>
-        <w:numPr>
-          <w:ilvl w:val="0"/>
-          <w:numId w:val="6"/>
-        </w:numPr>
-        <w:rPr>
-          <w:b/>
-          <w:bCs/>
-        </w:rPr>
-      </w:pPr>
-      <w:r>
-        <w:rPr>
-          <w:b/>
-          <w:bCs/>
-        </w:rPr>
-        <w:t xml:space="preserve">Mercado de fichajes: </w:t>
-      </w:r>
-      <w:r>
-        <w:t>Implementar un mercado donde puedas comprar jugadores y elaborar un equipo a tu gusto.</w:t>
-      </w:r>
-    </w:p>
-    <w:p>
-      <w:pPr>
-        <w:pStyle w:val="Prrafodelista"/>
-        <w:numPr>
-          <w:ilvl w:val="0"/>
-          <w:numId w:val="6"/>
-        </w:numPr>
-        <w:rPr>
-          <w:b/>
-          <w:bCs/>
-        </w:rPr>
-      </w:pPr>
-      <w:r>
-        <w:rPr>
-          <w:b/>
-          <w:bCs/>
-        </w:rPr>
-        <w:t xml:space="preserve">Estadísticas de jugadores: </w:t>
-      </w:r>
-      <w:r>
-        <w:t xml:space="preserve">De la mano de la anterior propuesta, </w:t>
+      <w:bookmarkStart w:id="16" w:name="_Toc134456017"/>
+      <w:r>
+        <w:t>Conclusiones</w:t>
+      </w:r>
+      <w:bookmarkEnd w:id="16"/>
+    </w:p>
+    <w:p>
+      <w:r>
+        <w:t>Estas son las conclusiones que hemos obtenido una vez finalizado el desarrollo de nuestro proyecto durante los últimos 3 meses.</w:t>
+      </w:r>
+    </w:p>
+    <w:p>
+      <w:r>
+        <w:t xml:space="preserve">Nos ha encantado realizar este proyecto ya que, gracias a </w:t>
+      </w:r>
+      <w:r>
+        <w:t>él</w:t>
+      </w:r>
+      <w:r>
+        <w:t xml:space="preserve">, hemos aprendido mucho en muchos ámbitos de la programación. Nuevas funcionalidades de CSS, </w:t>
       </w:r>
       <w:proofErr w:type="spellStart"/>
       <w:r>
-        <w:t>seria</w:t>
+        <w:t>mas</w:t>
       </w:r>
       <w:proofErr w:type="spellEnd"/>
       <w:r>
-        <w:t xml:space="preserve"> interesante que cada jugador tuviera sus estadísticas y a su vez, que estas influyan con el resto de jugadores, </w:t>
-      </w:r>
-      <w:bookmarkStart w:id="18" w:name="OLE_LINK1"/>
-      <w:r>
-        <w:t xml:space="preserve">haciendo más interesante elaborar un equipo equilibrado para que </w:t>
-      </w:r>
-      <w:bookmarkEnd w:id="18"/>
-      <w:r>
-        <w:t>tenga más posibilidades de ganar.</w:t>
-      </w:r>
-    </w:p>
-    <w:p>
-      <w:pPr>
-        <w:pStyle w:val="Prrafodelista"/>
-        <w:numPr>
-          <w:ilvl w:val="0"/>
-          <w:numId w:val="6"/>
-        </w:numPr>
-        <w:rPr>
-          <w:b/>
-          <w:bCs/>
-        </w:rPr>
-      </w:pPr>
-      <w:r>
-        <w:rPr>
-          <w:b/>
-          <w:bCs/>
-        </w:rPr>
-        <w:t xml:space="preserve">Más equipos, distintas copas: </w:t>
-      </w:r>
-      <w:r>
-        <w:t>Nos gustaría introducir más equipos incluyendo las selecciones para poder hacer otros modos de juego como podría ser el mundial.</w:t>
-      </w:r>
-    </w:p>
-    <w:p>
-      <w:pPr>
-        <w:pStyle w:val="Prrafodelista"/>
-        <w:numPr>
-          <w:ilvl w:val="0"/>
-          <w:numId w:val="6"/>
-        </w:numPr>
-        <w:rPr>
-          <w:b/>
-          <w:bCs/>
-        </w:rPr>
-      </w:pPr>
-      <w:r>
-        <w:rPr>
-          <w:b/>
-          <w:bCs/>
-        </w:rPr>
-        <w:t xml:space="preserve">Creación de usuarios para el modo online: </w:t>
-      </w:r>
-      <w:r>
-        <w:t>elaborar una ventana de registro e inicio de sesión para poder almacenar los datos de los jugadores.</w:t>
-      </w:r>
-    </w:p>
-    <w:p>
-      <w:pPr>
-        <w:pStyle w:val="Prrafodelista"/>
-        <w:numPr>
-          <w:ilvl w:val="0"/>
-          <w:numId w:val="6"/>
-        </w:numPr>
-        <w:rPr>
-          <w:b/>
-          <w:bCs/>
-        </w:rPr>
-      </w:pPr>
-      <w:r>
-        <w:rPr>
-          <w:b/>
-          <w:bCs/>
-        </w:rPr>
-        <w:t xml:space="preserve">Elaborar un Ranking online: </w:t>
-      </w:r>
-      <w:r>
-        <w:t>Con la implementación de la posibilidad de crear nuestros propios equipos también nos gustaría crear un ranking online donde la gente pueda competir por un primer puesto en cuanto a número de partidos ganados, goles, copas ganadas etc.</w:t>
-      </w:r>
-    </w:p>
-    <w:p>
-      <w:pPr>
-        <w:pStyle w:val="Prrafodelista"/>
-        <w:ind w:left="720"/>
-        <w:rPr>
-          <w:b/>
-          <w:bCs/>
-          <w:u w:val="single"/>
-        </w:rPr>
-      </w:pPr>
-    </w:p>
-    <w:p>
-      <w:pPr>
-        <w:pStyle w:val="Prrafodelista"/>
-        <w:numPr>
-          <w:ilvl w:val="0"/>
-          <w:numId w:val="6"/>
-        </w:numPr>
-        <w:rPr>
-          <w:b/>
-          <w:bCs/>
-        </w:rPr>
+        <w:t xml:space="preserve"> opciones en </w:t>
+      </w:r>
+      <w:proofErr w:type="spellStart"/>
+      <w:r>
+        <w:t>JavaFX</w:t>
+      </w:r>
+      <w:proofErr w:type="spellEnd"/>
+      <w:r>
+        <w:t>, el uso de GitHub y como organizar un proyecto de forma correcta mediante Trello. Creemos que ha sido una manera de avanzar un poco más como programadores y prepararnos para nuestro futuro laboral.</w:t>
+      </w:r>
+    </w:p>
+    <w:p>
+      <w:r>
+        <w:t>Hemos encontrado numerosas dificultades a la hora de realizar el proyecto debido a que, los conocimientos aprendidos en clase no nos eran suficientes para realizar todo lo implementado en el proyecto</w:t>
+      </w:r>
+      <w:r>
+        <w:t>. T</w:t>
+      </w:r>
+      <w:r>
+        <w:t xml:space="preserve">uvimos que investigar bastante porque muchas veces era complicado encontrar una solución exacta para la duda que </w:t>
+      </w:r>
+      <w:r>
+        <w:t>teníamos</w:t>
+      </w:r>
+      <w:r>
+        <w:t>.</w:t>
+      </w:r>
+    </w:p>
+    <w:p>
+      <w:pPr>
         <w:sectPr>
           <w:headerReference w:type="default" r:id="rId34"/>
           <w:type w:val="continuous"/>
@@ -5715,10 +5568,12 @@
         </w:sectPr>
       </w:pPr>
       <w:r>
-        <w:rPr>
-          <w:b/>
-          <w:bCs/>
-        </w:rPr>
+        <w:t>Estamos contentos con la versión final de nuestro proyecto ya que ha superado las expectativas que teníamos previstas en un inicio, según íbamos desarrollando la aplicación iban surgiendo ideas nuevas que implementar.</w:t>
+      </w:r>
+      <w:r>
+        <w:t xml:space="preserve"> También el habernos dado cuenta que se nos da bien el trabajo en equipo de manera organizada mediante el uso de la metodología Kanban.</w:t>
+      </w:r>
+      <w:r>
         <w:br w:type="page"/>
       </w:r>
     </w:p>
@@ -5730,6 +5585,238 @@
           <w:numId w:val="4"/>
         </w:numPr>
       </w:pPr>
+      <w:bookmarkStart w:id="17" w:name="_Toc134456018"/>
+      <w:r>
+        <w:lastRenderedPageBreak/>
+        <w:t>Vías futuras</w:t>
+      </w:r>
+      <w:bookmarkEnd w:id="17"/>
+    </w:p>
+    <w:p>
+      <w:r>
+        <w:t xml:space="preserve">Con un poco </w:t>
+      </w:r>
+      <w:r>
+        <w:t>más</w:t>
+      </w:r>
+      <w:r>
+        <w:t xml:space="preserve"> de tiempo para aprender y desarrollar la aplicación nos hubiera gustado introducir</w:t>
+      </w:r>
+      <w:r>
+        <w:t>:</w:t>
+      </w:r>
+    </w:p>
+    <w:p>
+      <w:pPr>
+        <w:pStyle w:val="Prrafodelista"/>
+        <w:numPr>
+          <w:ilvl w:val="0"/>
+          <w:numId w:val="6"/>
+        </w:numPr>
+        <w:rPr>
+          <w:b/>
+          <w:bCs/>
+        </w:rPr>
+      </w:pPr>
+      <w:r>
+        <w:rPr>
+          <w:b/>
+          <w:bCs/>
+        </w:rPr>
+        <w:t>Menús dinámicos</w:t>
+      </w:r>
+      <w:r>
+        <w:rPr>
+          <w:b/>
+          <w:bCs/>
+        </w:rPr>
+        <w:t xml:space="preserve">: </w:t>
+      </w:r>
+      <w:r>
+        <w:t xml:space="preserve">A la hora de seleccionar el equipo, hacer una interfaz animada que permitiera mediante el uso de flechas </w:t>
+      </w:r>
+      <w:r>
+        <w:t>seleccionar el equipo que quieras utilizar.</w:t>
+      </w:r>
+    </w:p>
+    <w:p>
+      <w:pPr>
+        <w:pStyle w:val="Prrafodelista"/>
+        <w:numPr>
+          <w:ilvl w:val="0"/>
+          <w:numId w:val="6"/>
+        </w:numPr>
+        <w:rPr>
+          <w:b/>
+          <w:bCs/>
+        </w:rPr>
+      </w:pPr>
+      <w:r>
+        <w:rPr>
+          <w:b/>
+          <w:bCs/>
+        </w:rPr>
+        <w:t xml:space="preserve">Mercado de fichajes: </w:t>
+      </w:r>
+      <w:r>
+        <w:t>Implementar un mercado donde puedas comprar jugadores y elaborar un equipo a tu gusto.</w:t>
+      </w:r>
+    </w:p>
+    <w:p>
+      <w:pPr>
+        <w:pStyle w:val="Prrafodelista"/>
+        <w:numPr>
+          <w:ilvl w:val="0"/>
+          <w:numId w:val="6"/>
+        </w:numPr>
+        <w:rPr>
+          <w:b/>
+          <w:bCs/>
+        </w:rPr>
+      </w:pPr>
+      <w:r>
+        <w:rPr>
+          <w:b/>
+          <w:bCs/>
+        </w:rPr>
+        <w:t xml:space="preserve">Estadísticas de jugadores: </w:t>
+      </w:r>
+      <w:r>
+        <w:t xml:space="preserve">De la mano de la anterior propuesta, </w:t>
+      </w:r>
+      <w:proofErr w:type="spellStart"/>
+      <w:r>
+        <w:t>seria</w:t>
+      </w:r>
+      <w:proofErr w:type="spellEnd"/>
+      <w:r>
+        <w:t xml:space="preserve"> interesante que cada jugador tuviera sus estadísticas y a su vez, que estas influyan con el resto de jugadores, </w:t>
+      </w:r>
+      <w:bookmarkStart w:id="18" w:name="OLE_LINK1"/>
+      <w:r>
+        <w:t xml:space="preserve">haciendo más interesante elaborar un equipo equilibrado para que </w:t>
+      </w:r>
+      <w:bookmarkEnd w:id="18"/>
+      <w:r>
+        <w:t>tenga más posibilidades de ganar.</w:t>
+      </w:r>
+    </w:p>
+    <w:p>
+      <w:pPr>
+        <w:pStyle w:val="Prrafodelista"/>
+        <w:numPr>
+          <w:ilvl w:val="0"/>
+          <w:numId w:val="6"/>
+        </w:numPr>
+        <w:rPr>
+          <w:b/>
+          <w:bCs/>
+        </w:rPr>
+      </w:pPr>
+      <w:r>
+        <w:rPr>
+          <w:b/>
+          <w:bCs/>
+        </w:rPr>
+        <w:t xml:space="preserve">Más equipos, distintas copas: </w:t>
+      </w:r>
+      <w:r>
+        <w:t>Nos gustaría introducir más equipos incluyendo las selecciones para poder hacer otros modos de juego como podría ser el mundial.</w:t>
+      </w:r>
+    </w:p>
+    <w:p>
+      <w:pPr>
+        <w:pStyle w:val="Prrafodelista"/>
+        <w:numPr>
+          <w:ilvl w:val="0"/>
+          <w:numId w:val="6"/>
+        </w:numPr>
+        <w:rPr>
+          <w:b/>
+          <w:bCs/>
+        </w:rPr>
+      </w:pPr>
+      <w:r>
+        <w:rPr>
+          <w:b/>
+          <w:bCs/>
+        </w:rPr>
+        <w:t xml:space="preserve">Creación de usuarios para el modo online: </w:t>
+      </w:r>
+      <w:r>
+        <w:t>elaborar una ventana de registro e inicio de sesión para poder almacenar los datos de los jugadores.</w:t>
+      </w:r>
+    </w:p>
+    <w:p>
+      <w:pPr>
+        <w:pStyle w:val="Prrafodelista"/>
+        <w:numPr>
+          <w:ilvl w:val="0"/>
+          <w:numId w:val="6"/>
+        </w:numPr>
+        <w:rPr>
+          <w:b/>
+          <w:bCs/>
+        </w:rPr>
+      </w:pPr>
+      <w:r>
+        <w:rPr>
+          <w:b/>
+          <w:bCs/>
+        </w:rPr>
+        <w:t xml:space="preserve">Elaborar un Ranking online: </w:t>
+      </w:r>
+      <w:r>
+        <w:t>Con la implementación de la posibilidad de crear nuestros propios equipos también nos gustaría crear un ranking online donde la gente pueda competir por un primer puesto en cuanto a número de partidos ganados, goles, copas ganadas etc.</w:t>
+      </w:r>
+    </w:p>
+    <w:p>
+      <w:pPr>
+        <w:pStyle w:val="Prrafodelista"/>
+        <w:ind w:left="720"/>
+        <w:rPr>
+          <w:b/>
+          <w:bCs/>
+          <w:u w:val="single"/>
+        </w:rPr>
+      </w:pPr>
+    </w:p>
+    <w:p>
+      <w:pPr>
+        <w:pStyle w:val="Prrafodelista"/>
+        <w:numPr>
+          <w:ilvl w:val="0"/>
+          <w:numId w:val="6"/>
+        </w:numPr>
+        <w:rPr>
+          <w:b/>
+          <w:bCs/>
+        </w:rPr>
+        <w:sectPr>
+          <w:headerReference w:type="default" r:id="rId35"/>
+          <w:type w:val="continuous"/>
+          <w:pgSz w:w="11909" w:h="16834"/>
+          <w:pgMar w:top="1440" w:right="1440" w:bottom="1440" w:left="1440" w:header="720" w:footer="0" w:gutter="0"/>
+          <w:cols w:space="720"/>
+          <w:docGrid w:linePitch="299"/>
+        </w:sectPr>
+      </w:pPr>
+      <w:r>
+        <w:rPr>
+          <w:b/>
+          <w:bCs/>
+        </w:rPr>
+        <w:br w:type="page"/>
+      </w:r>
+    </w:p>
+    <w:p>
+      <w:pPr>
+        <w:pStyle w:val="Ttulo1"/>
+        <w:numPr>
+          <w:ilvl w:val="0"/>
+          <w:numId w:val="4"/>
+        </w:numPr>
+      </w:pPr>
       <w:r>
         <w:lastRenderedPageBreak/>
         <w:t>G</w:t>
@@ -5849,7 +5936,7 @@
     <w:p>
       <w:pPr>
         <w:sectPr>
-          <w:headerReference w:type="default" r:id="rId35"/>
+          <w:headerReference w:type="default" r:id="rId36"/>
           <w:type w:val="continuous"/>
           <w:pgSz w:w="11909" w:h="16834"/>
           <w:pgMar w:top="1440" w:right="1440" w:bottom="1440" w:left="1440" w:header="720" w:footer="0" w:gutter="0"/>
@@ -5935,7 +6022,7 @@
                     </pic:cNvPicPr>
                   </pic:nvPicPr>
                   <pic:blipFill>
-                    <a:blip r:embed="rId36">
+                    <a:blip r:embed="rId37">
                       <a:extLst>
                         <a:ext uri="{28A0092B-C50C-407E-A947-70E740481C1C}">
                           <a14:useLocalDpi xmlns:a14="http://schemas.microsoft.com/office/drawing/2010/main" val="0"/>
@@ -6069,7 +6156,7 @@
           </mc:Choice>
           <mc:Fallback>
             <w:pict>
-              <v:shape w14:anchorId="4223929E" id="_x0000_s1032" type="#_x0000_t202" style="position:absolute;left:0;text-align:left;margin-left:50.25pt;margin-top:513pt;width:351pt;height:.05pt;z-index:-251636224;visibility:visible;mso-wrap-style:square;mso-wrap-distance-left:9pt;mso-wrap-distance-top:0;mso-wrap-distance-right:9pt;mso-wrap-distance-bottom:0;mso-position-horizontal:absolute;mso-position-horizontal-relative:text;mso-position-vertical:absolute;mso-position-vertical-relative:text;v-text-anchor:top" o:gfxdata="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" stroked="f">
+              <v:shape w14:anchorId="4223929E" id="_x0000_s1033" type="#_x0000_t202" style="position:absolute;left:0;text-align:left;margin-left:50.25pt;margin-top:513pt;width:351pt;height:.05pt;z-index:-251636224;visibility:visible;mso-wrap-style:square;mso-wrap-distance-left:9pt;mso-wrap-distance-top:0;mso-wrap-distance-right:9pt;mso-wrap-distance-bottom:0;mso-position-horizontal:absolute;mso-position-horizontal-relative:text;mso-position-vertical:absolute;mso-position-vertical-relative:text;v-text-anchor:top" o:gfxdata="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" stroked="f">
                 <v:textbox style="mso-fit-shape-to-text:t" inset="0,0,0,0">
                   <w:txbxContent>
                     <w:p>
@@ -6136,7 +6223,7 @@
                     </pic:cNvPicPr>
                   </pic:nvPicPr>
                   <pic:blipFill>
-                    <a:blip r:embed="rId37" cstate="print">
+                    <a:blip r:embed="rId38" cstate="print">
                       <a:extLst>
                         <a:ext uri="{28A0092B-C50C-407E-A947-70E740481C1C}">
                           <a14:useLocalDpi xmlns:a14="http://schemas.microsoft.com/office/drawing/2010/main" val="0"/>
@@ -6255,7 +6342,7 @@
           </mc:Choice>
           <mc:Fallback>
             <w:pict>
-              <v:shape w14:anchorId="331FF014" id="_x0000_s1033" type="#_x0000_t202" style="position:absolute;left:0;text-align:left;margin-left:46.5pt;margin-top:229.1pt;width:348pt;height:.05pt;z-index:-251638272;visibility:visible;mso-wrap-style:square;mso-wrap-distance-left:9pt;mso-wrap-distance-top:0;mso-wrap-distance-right:9pt;mso-wrap-distance-bottom:0;mso-position-horizontal:absolute;mso-position-horizontal-relative:text;mso-position-vertical:absolute;mso-position-vertical-relative:text;v-text-anchor:top" o:gfxdata="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" stroked="f">
+              <v:shape w14:anchorId="331FF014" id="_x0000_s1034" type="#_x0000_t202" style="position:absolute;left:0;text-align:left;margin-left:46.5pt;margin-top:229.1pt;width:348pt;height:.05pt;z-index:-251638272;visibility:visible;mso-wrap-style:square;mso-wrap-distance-left:9pt;mso-wrap-distance-top:0;mso-wrap-distance-right:9pt;mso-wrap-distance-bottom:0;mso-position-horizontal:absolute;mso-position-horizontal-relative:text;mso-position-vertical:absolute;mso-position-vertical-relative:text;v-text-anchor:top" o:gfxdata="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" stroked="f">
                 <v:textbox style="mso-fit-shape-to-text:t" inset="0,0,0,0">
                   <w:txbxContent>
                     <w:p>
@@ -6313,7 +6400,7 @@
                     </pic:cNvPicPr>
                   </pic:nvPicPr>
                   <pic:blipFill>
-                    <a:blip r:embed="rId38">
+                    <a:blip r:embed="rId39">
                       <a:extLst>
                         <a:ext uri="{28A0092B-C50C-407E-A947-70E740481C1C}">
                           <a14:useLocalDpi xmlns:a14="http://schemas.microsoft.com/office/drawing/2010/main" val="0"/>
@@ -6446,7 +6533,7 @@
           </mc:Choice>
           <mc:Fallback>
             <w:pict>
-              <v:shape w14:anchorId="27BA49E3" id="_x0000_s1034" type="#_x0000_t202" style="position:absolute;left:0;text-align:left;margin-left:-.05pt;margin-top:293.55pt;width:384.4pt;height:.05pt;z-index:-251611136;visibility:visible;mso-wrap-style:square;mso-wrap-distance-left:9pt;mso-wrap-distance-top:0;mso-wrap-distance-right:9pt;mso-wrap-distance-bottom:0;mso-position-horizontal:absolute;mso-position-horizontal-relative:text;mso-position-vertical:absolute;mso-position-vertical-relative:text;v-text-anchor:top" o:gfxdata="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" stroked="f">
+              <v:shape w14:anchorId="27BA49E3" id="_x0000_s1035" type="#_x0000_t202" style="position:absolute;left:0;text-align:left;margin-left:-.05pt;margin-top:293.55pt;width:384.4pt;height:.05pt;z-index:-251611136;visibility:visible;mso-wrap-style:square;mso-wrap-distance-left:9pt;mso-wrap-distance-top:0;mso-wrap-distance-right:9pt;mso-wrap-distance-bottom:0;mso-position-horizontal:absolute;mso-position-horizontal-relative:text;mso-position-vertical:absolute;mso-position-vertical-relative:text;v-text-anchor:top" o:gfxdata="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" stroked="f">
                 <v:textbox style="mso-fit-shape-to-text:t" inset="0,0,0,0">
                   <w:txbxContent>
                     <w:p>
@@ -6515,7 +6602,7 @@
                     </pic:cNvPicPr>
                   </pic:nvPicPr>
                   <pic:blipFill>
-                    <a:blip r:embed="rId39">
+                    <a:blip r:embed="rId40">
                       <a:extLst>
                         <a:ext uri="{28A0092B-C50C-407E-A947-70E740481C1C}">
                           <a14:useLocalDpi xmlns:a14="http://schemas.microsoft.com/office/drawing/2010/main" val="0"/>
@@ -6624,7 +6711,7 @@
       </w:pPr>
     </w:p>
     <w:sectPr>
-      <w:headerReference w:type="default" r:id="rId40"/>
+      <w:headerReference w:type="default" r:id="rId41"/>
       <w:type w:val="continuous"/>
       <w:pgSz w:w="11909" w:h="16834"/>
       <w:pgMar w:top="1440" w:right="1440" w:bottom="1440" w:left="1440" w:header="720" w:footer="0" w:gutter="0"/>
@@ -13611,28 +13698,28 @@
 </file>
 
 <file path=customXml/item1.xml><?xml version="1.0" encoding="utf-8"?>
-<b:Sources xmlns:b="http://schemas.openxmlformats.org/officeDocument/2006/bibliography" xmlns="http://schemas.openxmlformats.org/officeDocument/2006/bibliography" SelectedStyle="\APASixthEditionOfficeOnline.xsl" StyleName="APA" Version="6"/>
-</file>
-
-<file path=customXml/item2.xml><?xml version="1.0" encoding="utf-8"?>
 <go:gDocsCustomXmlDataStorage xmlns:go="http://customooxmlschemas.google.com/" xmlns:r="http://schemas.openxmlformats.org/officeDocument/2006/relationships">
   <go:docsCustomData xmlns:go="http://customooxmlschemas.google.com/" roundtripDataSignature="AMtx7mgl+2i+IeBLJP0d+re0XLdSOpSahg==">AMUW2mVmVNEY3waV5IU56w/vPsot0rj9MdpLQXOO9vu1DiTbbwSyikap3QJ/f11uqK4KfwsiFJIUKIRNInCOQmw5jmXObtSYLqVn7NiU10f1CNEKfxtVlsr824xA6rT+1eCNvZoeeCpCRr4o7qsqjU4tt6oYwsM2ASaNau7Cy9nlLSUjEL676KQ=</go:docsCustomData>
 </go:gDocsCustomXmlDataStorage>
 </file>
 
-<file path=customXml/itemProps1.xml><?xml version="1.0" encoding="utf-8"?>
-<ds:datastoreItem xmlns:ds="http://schemas.openxmlformats.org/officeDocument/2006/customXml" ds:itemID="{576FD7AB-A13C-44C9-ABCD-D5D6747E6EFF}">
-  <ds:schemaRefs>
-    <ds:schemaRef ds:uri="http://schemas.openxmlformats.org/officeDocument/2006/bibliography"/>
-  </ds:schemaRefs>
-</ds:datastoreItem>
+<file path=customXml/item2.xml><?xml version="1.0" encoding="utf-8"?>
+<b:Sources xmlns:b="http://schemas.openxmlformats.org/officeDocument/2006/bibliography" xmlns="http://schemas.openxmlformats.org/officeDocument/2006/bibliography" SelectedStyle="\APASixthEditionOfficeOnline.xsl" StyleName="APA" Version="6"/>
 </file>
 
-<file path=customXml/itemProps2.xml><?xml version="1.0" encoding="utf-8"?>
+<file path=customXml/itemProps1.xml><?xml version="1.0" encoding="utf-8"?>
 <ds:datastoreItem xmlns:ds="http://schemas.openxmlformats.org/officeDocument/2006/customXml" ds:itemID="{11111111-1234-1234-1234-123412341234}">
   <ds:schemaRefs>
     <ds:schemaRef ds:uri="http://customooxmlschemas.google.com/"/>
     <ds:schemaRef ds:uri="http://schemas.openxmlformats.org/officeDocument/2006/relationships"/>
   </ds:schemaRefs>
 </ds:datastoreItem>
+</file>
+
+<file path=customXml/itemProps2.xml><?xml version="1.0" encoding="utf-8"?>
+<ds:datastoreItem xmlns:ds="http://schemas.openxmlformats.org/officeDocument/2006/customXml" ds:itemID="{576FD7AB-A13C-44C9-ABCD-D5D6747E6EFF}">
+  <ds:schemaRefs>
+    <ds:schemaRef ds:uri="http://schemas.openxmlformats.org/officeDocument/2006/bibliography"/>
+  </ds:schemaRefs>
+</ds:datastoreItem>
 </file>
</xml_diff>

<commit_message>
Despliegue y pruebas y casos de uso en el word
</commit_message>
<xml_diff>
--- a/Word Proyecto.docx
+++ b/Word Proyecto.docx
@@ -432,7 +432,7 @@
           <w:r>
             <w:fldChar w:fldCharType="separate"/>
           </w:r>
-          <w:hyperlink w:anchor="_Toc134456004" w:history="1">
+          <w:hyperlink w:anchor="_Toc135566073" w:history="1">
             <w:r>
               <w:rPr>
                 <w:rStyle w:val="Hipervnculo"/>
@@ -480,7 +480,7 @@
                 <w:noProof/>
                 <w:webHidden/>
               </w:rPr>
-              <w:instrText xml:space="preserve"> PAGEREF _Toc134456004 \h </w:instrText>
+              <w:instrText xml:space="preserve"> PAGEREF _Toc135566073 \h </w:instrText>
             </w:r>
             <w:r>
               <w:rPr>
@@ -530,7 +530,7 @@
               <w14:ligatures w14:val="standardContextual"/>
             </w:rPr>
           </w:pPr>
-          <w:hyperlink w:anchor="_Toc134456005" w:history="1">
+          <w:hyperlink w:anchor="_Toc135566074" w:history="1">
             <w:r>
               <w:rPr>
                 <w:rStyle w:val="Hipervnculo"/>
@@ -578,7 +578,7 @@
                 <w:noProof/>
                 <w:webHidden/>
               </w:rPr>
-              <w:instrText xml:space="preserve"> PAGEREF _Toc134456005 \h </w:instrText>
+              <w:instrText xml:space="preserve"> PAGEREF _Toc135566074 \h </w:instrText>
             </w:r>
             <w:r>
               <w:rPr>
@@ -628,7 +628,7 @@
               <w14:ligatures w14:val="standardContextual"/>
             </w:rPr>
           </w:pPr>
-          <w:hyperlink w:anchor="_Toc134456006" w:history="1">
+          <w:hyperlink w:anchor="_Toc135566075" w:history="1">
             <w:r>
               <w:rPr>
                 <w:rStyle w:val="Hipervnculo"/>
@@ -676,7 +676,7 @@
                 <w:noProof/>
                 <w:webHidden/>
               </w:rPr>
-              <w:instrText xml:space="preserve"> PAGEREF _Toc134456006 \h </w:instrText>
+              <w:instrText xml:space="preserve"> PAGEREF _Toc135566075 \h </w:instrText>
             </w:r>
             <w:r>
               <w:rPr>
@@ -726,7 +726,7 @@
               <w14:ligatures w14:val="standardContextual"/>
             </w:rPr>
           </w:pPr>
-          <w:hyperlink w:anchor="_Toc134456007" w:history="1">
+          <w:hyperlink w:anchor="_Toc135566076" w:history="1">
             <w:r>
               <w:rPr>
                 <w:rStyle w:val="Hipervnculo"/>
@@ -774,7 +774,7 @@
                 <w:noProof/>
                 <w:webHidden/>
               </w:rPr>
-              <w:instrText xml:space="preserve"> PAGEREF _Toc134456007 \h </w:instrText>
+              <w:instrText xml:space="preserve"> PAGEREF _Toc135566076 \h </w:instrText>
             </w:r>
             <w:r>
               <w:rPr>
@@ -824,7 +824,7 @@
               <w14:ligatures w14:val="standardContextual"/>
             </w:rPr>
           </w:pPr>
-          <w:hyperlink w:anchor="_Toc134456008" w:history="1">
+          <w:hyperlink w:anchor="_Toc135566077" w:history="1">
             <w:r>
               <w:rPr>
                 <w:rStyle w:val="Hipervnculo"/>
@@ -872,7 +872,7 @@
                 <w:noProof/>
                 <w:webHidden/>
               </w:rPr>
-              <w:instrText xml:space="preserve"> PAGEREF _Toc134456008 \h </w:instrText>
+              <w:instrText xml:space="preserve"> PAGEREF _Toc135566077 \h </w:instrText>
             </w:r>
             <w:r>
               <w:rPr>
@@ -922,7 +922,7 @@
               <w14:ligatures w14:val="standardContextual"/>
             </w:rPr>
           </w:pPr>
-          <w:hyperlink w:anchor="_Toc134456009" w:history="1">
+          <w:hyperlink w:anchor="_Toc135566078" w:history="1">
             <w:r>
               <w:rPr>
                 <w:rStyle w:val="Hipervnculo"/>
@@ -970,7 +970,7 @@
                 <w:noProof/>
                 <w:webHidden/>
               </w:rPr>
-              <w:instrText xml:space="preserve"> PAGEREF _Toc134456009 \h </w:instrText>
+              <w:instrText xml:space="preserve"> PAGEREF _Toc135566078 \h </w:instrText>
             </w:r>
             <w:r>
               <w:rPr>
@@ -1020,7 +1020,7 @@
               <w14:ligatures w14:val="standardContextual"/>
             </w:rPr>
           </w:pPr>
-          <w:hyperlink w:anchor="_Toc134456010" w:history="1">
+          <w:hyperlink w:anchor="_Toc135566079" w:history="1">
             <w:r>
               <w:rPr>
                 <w:rStyle w:val="Hipervnculo"/>
@@ -1068,7 +1068,7 @@
                 <w:noProof/>
                 <w:webHidden/>
               </w:rPr>
-              <w:instrText xml:space="preserve"> PAGEREF _Toc134456010 \h </w:instrText>
+              <w:instrText xml:space="preserve"> PAGEREF _Toc135566079 \h </w:instrText>
             </w:r>
             <w:r>
               <w:rPr>
@@ -1118,7 +1118,7 @@
               <w14:ligatures w14:val="standardContextual"/>
             </w:rPr>
           </w:pPr>
-          <w:hyperlink w:anchor="_Toc134456011" w:history="1">
+          <w:hyperlink w:anchor="_Toc135566080" w:history="1">
             <w:r>
               <w:rPr>
                 <w:rStyle w:val="Hipervnculo"/>
@@ -1166,7 +1166,7 @@
                 <w:noProof/>
                 <w:webHidden/>
               </w:rPr>
-              <w:instrText xml:space="preserve"> PAGEREF _Toc134456011 \h </w:instrText>
+              <w:instrText xml:space="preserve"> PAGEREF _Toc135566080 \h </w:instrText>
             </w:r>
             <w:r>
               <w:rPr>
@@ -1215,7 +1215,7 @@
               <w14:ligatures w14:val="standardContextual"/>
             </w:rPr>
           </w:pPr>
-          <w:hyperlink w:anchor="_Toc134456012" w:history="1">
+          <w:hyperlink w:anchor="_Toc135566081" w:history="1">
             <w:r>
               <w:rPr>
                 <w:rStyle w:val="Hipervnculo"/>
@@ -1242,7 +1242,7 @@
                 <w:noProof/>
                 <w:webHidden/>
               </w:rPr>
-              <w:instrText xml:space="preserve"> PAGEREF _Toc134456012 \h </w:instrText>
+              <w:instrText xml:space="preserve"> PAGEREF _Toc135566081 \h </w:instrText>
             </w:r>
             <w:r>
               <w:rPr>
@@ -1292,7 +1292,7 @@
               <w14:ligatures w14:val="standardContextual"/>
             </w:rPr>
           </w:pPr>
-          <w:hyperlink w:anchor="_Toc134456013" w:history="1">
+          <w:hyperlink w:anchor="_Toc135566082" w:history="1">
             <w:r>
               <w:rPr>
                 <w:rStyle w:val="Hipervnculo"/>
@@ -1340,7 +1340,7 @@
                 <w:noProof/>
                 <w:webHidden/>
               </w:rPr>
-              <w:instrText xml:space="preserve"> PAGEREF _Toc134456013 \h </w:instrText>
+              <w:instrText xml:space="preserve"> PAGEREF _Toc135566082 \h </w:instrText>
             </w:r>
             <w:r>
               <w:rPr>
@@ -1390,7 +1390,7 @@
               <w14:ligatures w14:val="standardContextual"/>
             </w:rPr>
           </w:pPr>
-          <w:hyperlink w:anchor="_Toc134456014" w:history="1">
+          <w:hyperlink w:anchor="_Toc135566083" w:history="1">
             <w:r>
               <w:rPr>
                 <w:rStyle w:val="Hipervnculo"/>
@@ -1438,7 +1438,7 @@
                 <w:noProof/>
                 <w:webHidden/>
               </w:rPr>
-              <w:instrText xml:space="preserve"> PAGEREF _Toc134456014 \h </w:instrText>
+              <w:instrText xml:space="preserve"> PAGEREF _Toc135566083 \h </w:instrText>
             </w:r>
             <w:r>
               <w:rPr>
@@ -1458,7 +1458,413 @@
                 <w:noProof/>
                 <w:webHidden/>
               </w:rPr>
+              <w:t>7</w:t>
+            </w:r>
+            <w:r>
+              <w:rPr>
+                <w:noProof/>
+                <w:webHidden/>
+              </w:rPr>
+              <w:fldChar w:fldCharType="end"/>
+            </w:r>
+          </w:hyperlink>
+        </w:p>
+        <w:p>
+          <w:pPr>
+            <w:pStyle w:val="TDC2"/>
+            <w:tabs>
+              <w:tab w:val="left" w:pos="720"/>
+              <w:tab w:val="right" w:leader="dot" w:pos="9019"/>
+            </w:tabs>
+            <w:rPr>
+              <w:rFonts w:eastAsiaTheme="minorEastAsia" w:cstheme="minorBidi"/>
+              <w:b w:val="0"/>
+              <w:bCs w:val="0"/>
+              <w:noProof/>
+              <w:kern w:val="2"/>
+              <w:sz w:val="22"/>
+              <w:szCs w:val="22"/>
+              <w:lang w:val="es-ES"/>
+              <w14:ligatures w14:val="standardContextual"/>
+            </w:rPr>
+          </w:pPr>
+          <w:hyperlink w:anchor="_Toc135566084" w:history="1">
+            <w:r>
+              <w:rPr>
+                <w:rStyle w:val="Hipervnculo"/>
+                <w:noProof/>
+              </w:rPr>
+              <w:t>5.1.</w:t>
+            </w:r>
+            <w:r>
+              <w:rPr>
+                <w:rFonts w:eastAsiaTheme="minorEastAsia" w:cstheme="minorBidi"/>
+                <w:b w:val="0"/>
+                <w:bCs w:val="0"/>
+                <w:noProof/>
+                <w:kern w:val="2"/>
+                <w:sz w:val="22"/>
+                <w:szCs w:val="22"/>
+                <w:lang w:val="es-ES"/>
+                <w14:ligatures w14:val="standardContextual"/>
+              </w:rPr>
+              <w:tab/>
+            </w:r>
+            <w:r>
+              <w:rPr>
+                <w:rStyle w:val="Hipervnculo"/>
+                <w:noProof/>
+              </w:rPr>
+              <w:t>Requisitos funcionales</w:t>
+            </w:r>
+            <w:r>
+              <w:rPr>
+                <w:noProof/>
+                <w:webHidden/>
+              </w:rPr>
+              <w:tab/>
+            </w:r>
+            <w:r>
+              <w:rPr>
+                <w:noProof/>
+                <w:webHidden/>
+              </w:rPr>
+              <w:fldChar w:fldCharType="begin"/>
+            </w:r>
+            <w:r>
+              <w:rPr>
+                <w:noProof/>
+                <w:webHidden/>
+              </w:rPr>
+              <w:instrText xml:space="preserve"> PAGEREF _Toc135566084 \h </w:instrText>
+            </w:r>
+            <w:r>
+              <w:rPr>
+                <w:noProof/>
+                <w:webHidden/>
+              </w:rPr>
+            </w:r>
+            <w:r>
+              <w:rPr>
+                <w:noProof/>
+                <w:webHidden/>
+              </w:rPr>
+              <w:fldChar w:fldCharType="separate"/>
+            </w:r>
+            <w:r>
+              <w:rPr>
+                <w:noProof/>
+                <w:webHidden/>
+              </w:rPr>
+              <w:t>7</w:t>
+            </w:r>
+            <w:r>
+              <w:rPr>
+                <w:noProof/>
+                <w:webHidden/>
+              </w:rPr>
+              <w:fldChar w:fldCharType="end"/>
+            </w:r>
+          </w:hyperlink>
+        </w:p>
+        <w:p>
+          <w:pPr>
+            <w:pStyle w:val="TDC2"/>
+            <w:tabs>
+              <w:tab w:val="left" w:pos="720"/>
+              <w:tab w:val="right" w:leader="dot" w:pos="9019"/>
+            </w:tabs>
+            <w:rPr>
+              <w:rFonts w:eastAsiaTheme="minorEastAsia" w:cstheme="minorBidi"/>
+              <w:b w:val="0"/>
+              <w:bCs w:val="0"/>
+              <w:noProof/>
+              <w:kern w:val="2"/>
+              <w:sz w:val="22"/>
+              <w:szCs w:val="22"/>
+              <w:lang w:val="es-ES"/>
+              <w14:ligatures w14:val="standardContextual"/>
+            </w:rPr>
+          </w:pPr>
+          <w:hyperlink w:anchor="_Toc135566085" w:history="1">
+            <w:r>
+              <w:rPr>
+                <w:rStyle w:val="Hipervnculo"/>
+                <w:noProof/>
+              </w:rPr>
+              <w:t>5.2.</w:t>
+            </w:r>
+            <w:r>
+              <w:rPr>
+                <w:rFonts w:eastAsiaTheme="minorEastAsia" w:cstheme="minorBidi"/>
+                <w:b w:val="0"/>
+                <w:bCs w:val="0"/>
+                <w:noProof/>
+                <w:kern w:val="2"/>
+                <w:sz w:val="22"/>
+                <w:szCs w:val="22"/>
+                <w:lang w:val="es-ES"/>
+                <w14:ligatures w14:val="standardContextual"/>
+              </w:rPr>
+              <w:tab/>
+            </w:r>
+            <w:r>
+              <w:rPr>
+                <w:rStyle w:val="Hipervnculo"/>
+                <w:noProof/>
+              </w:rPr>
+              <w:t>Requisitos no funcionales</w:t>
+            </w:r>
+            <w:r>
+              <w:rPr>
+                <w:noProof/>
+                <w:webHidden/>
+              </w:rPr>
+              <w:tab/>
+            </w:r>
+            <w:r>
+              <w:rPr>
+                <w:noProof/>
+                <w:webHidden/>
+              </w:rPr>
+              <w:fldChar w:fldCharType="begin"/>
+            </w:r>
+            <w:r>
+              <w:rPr>
+                <w:noProof/>
+                <w:webHidden/>
+              </w:rPr>
+              <w:instrText xml:space="preserve"> PAGEREF _Toc135566085 \h </w:instrText>
+            </w:r>
+            <w:r>
+              <w:rPr>
+                <w:noProof/>
+                <w:webHidden/>
+              </w:rPr>
+            </w:r>
+            <w:r>
+              <w:rPr>
+                <w:noProof/>
+                <w:webHidden/>
+              </w:rPr>
+              <w:fldChar w:fldCharType="separate"/>
+            </w:r>
+            <w:r>
+              <w:rPr>
+                <w:noProof/>
+                <w:webHidden/>
+              </w:rPr>
+              <w:t>7</w:t>
+            </w:r>
+            <w:r>
+              <w:rPr>
+                <w:noProof/>
+                <w:webHidden/>
+              </w:rPr>
+              <w:fldChar w:fldCharType="end"/>
+            </w:r>
+          </w:hyperlink>
+        </w:p>
+        <w:p>
+          <w:pPr>
+            <w:pStyle w:val="TDC2"/>
+            <w:tabs>
+              <w:tab w:val="left" w:pos="720"/>
+              <w:tab w:val="right" w:leader="dot" w:pos="9019"/>
+            </w:tabs>
+            <w:rPr>
+              <w:rFonts w:eastAsiaTheme="minorEastAsia" w:cstheme="minorBidi"/>
+              <w:b w:val="0"/>
+              <w:bCs w:val="0"/>
+              <w:noProof/>
+              <w:kern w:val="2"/>
+              <w:sz w:val="22"/>
+              <w:szCs w:val="22"/>
+              <w:lang w:val="es-ES"/>
+              <w14:ligatures w14:val="standardContextual"/>
+            </w:rPr>
+          </w:pPr>
+          <w:hyperlink w:anchor="_Toc135566086" w:history="1">
+            <w:r>
+              <w:rPr>
+                <w:rStyle w:val="Hipervnculo"/>
+                <w:noProof/>
+              </w:rPr>
+              <w:t>5.3.</w:t>
+            </w:r>
+            <w:r>
+              <w:rPr>
+                <w:rFonts w:eastAsiaTheme="minorEastAsia" w:cstheme="minorBidi"/>
+                <w:b w:val="0"/>
+                <w:bCs w:val="0"/>
+                <w:noProof/>
+                <w:kern w:val="2"/>
+                <w:sz w:val="22"/>
+                <w:szCs w:val="22"/>
+                <w:lang w:val="es-ES"/>
+                <w14:ligatures w14:val="standardContextual"/>
+              </w:rPr>
+              <w:tab/>
+            </w:r>
+            <w:r>
+              <w:rPr>
+                <w:rStyle w:val="Hipervnculo"/>
+                <w:noProof/>
+              </w:rPr>
+              <w:t>Diagramas de casos de uso</w:t>
+            </w:r>
+            <w:r>
+              <w:rPr>
+                <w:noProof/>
+                <w:webHidden/>
+              </w:rPr>
+              <w:tab/>
+            </w:r>
+            <w:r>
+              <w:rPr>
+                <w:noProof/>
+                <w:webHidden/>
+              </w:rPr>
+              <w:fldChar w:fldCharType="begin"/>
+            </w:r>
+            <w:r>
+              <w:rPr>
+                <w:noProof/>
+                <w:webHidden/>
+              </w:rPr>
+              <w:instrText xml:space="preserve"> PAGEREF _Toc135566086 \h </w:instrText>
+            </w:r>
+            <w:r>
+              <w:rPr>
+                <w:noProof/>
+                <w:webHidden/>
+              </w:rPr>
+            </w:r>
+            <w:r>
+              <w:rPr>
+                <w:noProof/>
+                <w:webHidden/>
+              </w:rPr>
+              <w:fldChar w:fldCharType="separate"/>
+            </w:r>
+            <w:r>
+              <w:rPr>
+                <w:noProof/>
+                <w:webHidden/>
+              </w:rPr>
               <w:t>8</w:t>
+            </w:r>
+            <w:r>
+              <w:rPr>
+                <w:noProof/>
+                <w:webHidden/>
+              </w:rPr>
+              <w:fldChar w:fldCharType="end"/>
+            </w:r>
+          </w:hyperlink>
+        </w:p>
+        <w:p>
+          <w:pPr>
+            <w:pStyle w:val="TDC2"/>
+            <w:tabs>
+              <w:tab w:val="left" w:pos="720"/>
+              <w:tab w:val="right" w:leader="dot" w:pos="9019"/>
+            </w:tabs>
+            <w:rPr>
+              <w:rFonts w:eastAsiaTheme="minorEastAsia" w:cstheme="minorBidi"/>
+              <w:b w:val="0"/>
+              <w:bCs w:val="0"/>
+              <w:noProof/>
+              <w:kern w:val="2"/>
+              <w:sz w:val="22"/>
+              <w:szCs w:val="22"/>
+              <w:lang w:val="es-ES"/>
+              <w14:ligatures w14:val="standardContextual"/>
+            </w:rPr>
+          </w:pPr>
+          <w:hyperlink w:anchor="_Toc135566087" w:history="1">
+            <w:r>
+              <w:rPr>
+                <w:rStyle w:val="Hipervnculo"/>
+                <w:noProof/>
+              </w:rPr>
+              <w:t>5.4.</w:t>
+            </w:r>
+            <w:r>
+              <w:rPr>
+                <w:rFonts w:eastAsiaTheme="minorEastAsia" w:cstheme="minorBidi"/>
+                <w:b w:val="0"/>
+                <w:bCs w:val="0"/>
+                <w:noProof/>
+                <w:kern w:val="2"/>
+                <w:sz w:val="22"/>
+                <w:szCs w:val="22"/>
+                <w:lang w:val="es-ES"/>
+                <w14:ligatures w14:val="standardContextual"/>
+              </w:rPr>
+              <w:tab/>
+            </w:r>
+            <w:r>
+              <w:rPr>
+                <w:rStyle w:val="Hipervnculo"/>
+                <w:noProof/>
+              </w:rPr>
+              <w:t xml:space="preserve">Casos de </w:t>
+            </w:r>
+            <w:r>
+              <w:rPr>
+                <w:rStyle w:val="Hipervnculo"/>
+                <w:noProof/>
+              </w:rPr>
+              <w:t>u</w:t>
+            </w:r>
+            <w:r>
+              <w:rPr>
+                <w:rStyle w:val="Hipervnculo"/>
+                <w:noProof/>
+              </w:rPr>
+              <w:t>so</w:t>
+            </w:r>
+            <w:r>
+              <w:rPr>
+                <w:noProof/>
+                <w:webHidden/>
+              </w:rPr>
+              <w:tab/>
+            </w:r>
+            <w:r>
+              <w:rPr>
+                <w:noProof/>
+                <w:webHidden/>
+              </w:rPr>
+              <w:fldChar w:fldCharType="begin"/>
+            </w:r>
+            <w:r>
+              <w:rPr>
+                <w:noProof/>
+                <w:webHidden/>
+              </w:rPr>
+              <w:instrText xml:space="preserve"> PAGEREF _Toc135566087 \h </w:instrText>
+            </w:r>
+            <w:r>
+              <w:rPr>
+                <w:noProof/>
+                <w:webHidden/>
+              </w:rPr>
+            </w:r>
+            <w:r>
+              <w:rPr>
+                <w:noProof/>
+                <w:webHidden/>
+              </w:rPr>
+              <w:fldChar w:fldCharType="separate"/>
+            </w:r>
+            <w:r>
+              <w:rPr>
+                <w:noProof/>
+                <w:webHidden/>
+              </w:rPr>
+              <w:t>10</w:t>
             </w:r>
             <w:r>
               <w:rPr>
@@ -1488,7 +1894,7 @@
               <w14:ligatures w14:val="standardContextual"/>
             </w:rPr>
           </w:pPr>
-          <w:hyperlink w:anchor="_Toc134456015" w:history="1">
+          <w:hyperlink w:anchor="_Toc135566088" w:history="1">
             <w:r>
               <w:rPr>
                 <w:rStyle w:val="Hipervnculo"/>
@@ -1536,7 +1942,7 @@
                 <w:noProof/>
                 <w:webHidden/>
               </w:rPr>
-              <w:instrText xml:space="preserve"> PAGEREF _Toc134456015 \h </w:instrText>
+              <w:instrText xml:space="preserve"> PAGEREF _Toc135566088 \h </w:instrText>
             </w:r>
             <w:r>
               <w:rPr>
@@ -1556,7 +1962,7 @@
                 <w:noProof/>
                 <w:webHidden/>
               </w:rPr>
-              <w:t>9</w:t>
+              <w:t>11</w:t>
             </w:r>
             <w:r>
               <w:rPr>
@@ -1586,7 +1992,7 @@
               <w14:ligatures w14:val="standardContextual"/>
             </w:rPr>
           </w:pPr>
-          <w:hyperlink w:anchor="_Toc134456016" w:history="1">
+          <w:hyperlink w:anchor="_Toc135566089" w:history="1">
             <w:r>
               <w:rPr>
                 <w:rStyle w:val="Hipervnculo"/>
@@ -1634,7 +2040,7 @@
                 <w:noProof/>
                 <w:webHidden/>
               </w:rPr>
-              <w:instrText xml:space="preserve"> PAGEREF _Toc134456016 \h </w:instrText>
+              <w:instrText xml:space="preserve"> PAGEREF _Toc135566089 \h </w:instrText>
             </w:r>
             <w:r>
               <w:rPr>
@@ -1654,7 +2060,7 @@
                 <w:noProof/>
                 <w:webHidden/>
               </w:rPr>
-              <w:t>10</w:t>
+              <w:t>13</w:t>
             </w:r>
             <w:r>
               <w:rPr>
@@ -1684,7 +2090,7 @@
               <w14:ligatures w14:val="standardContextual"/>
             </w:rPr>
           </w:pPr>
-          <w:hyperlink w:anchor="_Toc134456017" w:history="1">
+          <w:hyperlink w:anchor="_Toc135566090" w:history="1">
             <w:r>
               <w:rPr>
                 <w:rStyle w:val="Hipervnculo"/>
@@ -1732,7 +2138,7 @@
                 <w:noProof/>
                 <w:webHidden/>
               </w:rPr>
-              <w:instrText xml:space="preserve"> PAGEREF _Toc134456017 \h </w:instrText>
+              <w:instrText xml:space="preserve"> PAGEREF _Toc135566090 \h </w:instrText>
             </w:r>
             <w:r>
               <w:rPr>
@@ -1752,7 +2158,7 @@
                 <w:noProof/>
                 <w:webHidden/>
               </w:rPr>
-              <w:t>11</w:t>
+              <w:t>14</w:t>
             </w:r>
             <w:r>
               <w:rPr>
@@ -1782,7 +2188,7 @@
               <w14:ligatures w14:val="standardContextual"/>
             </w:rPr>
           </w:pPr>
-          <w:hyperlink w:anchor="_Toc134456018" w:history="1">
+          <w:hyperlink w:anchor="_Toc135566091" w:history="1">
             <w:r>
               <w:rPr>
                 <w:rStyle w:val="Hipervnculo"/>
@@ -1830,7 +2236,7 @@
                 <w:noProof/>
                 <w:webHidden/>
               </w:rPr>
-              <w:instrText xml:space="preserve"> PAGEREF _Toc134456018 \h </w:instrText>
+              <w:instrText xml:space="preserve"> PAGEREF _Toc135566091 \h </w:instrText>
             </w:r>
             <w:r>
               <w:rPr>
@@ -1850,7 +2256,7 @@
                 <w:noProof/>
                 <w:webHidden/>
               </w:rPr>
-              <w:t>12</w:t>
+              <w:t>15</w:t>
             </w:r>
             <w:r>
               <w:rPr>
@@ -1880,7 +2286,7 @@
               <w14:ligatures w14:val="standardContextual"/>
             </w:rPr>
           </w:pPr>
-          <w:hyperlink w:anchor="_Toc134456019" w:history="1">
+          <w:hyperlink w:anchor="_Toc135566092" w:history="1">
             <w:r>
               <w:rPr>
                 <w:rStyle w:val="Hipervnculo"/>
@@ -1928,7 +2334,7 @@
                 <w:noProof/>
                 <w:webHidden/>
               </w:rPr>
-              <w:instrText xml:space="preserve"> PAGEREF _Toc134456019 \h </w:instrText>
+              <w:instrText xml:space="preserve"> PAGEREF _Toc135566092 \h </w:instrText>
             </w:r>
             <w:r>
               <w:rPr>
@@ -1948,7 +2354,7 @@
                 <w:noProof/>
                 <w:webHidden/>
               </w:rPr>
-              <w:t>13</w:t>
+              <w:t>16</w:t>
             </w:r>
             <w:r>
               <w:rPr>
@@ -1978,7 +2384,7 @@
               <w14:ligatures w14:val="standardContextual"/>
             </w:rPr>
           </w:pPr>
-          <w:hyperlink w:anchor="_Toc134456020" w:history="1">
+          <w:hyperlink w:anchor="_Toc135566093" w:history="1">
             <w:r>
               <w:rPr>
                 <w:rStyle w:val="Hipervnculo"/>
@@ -2026,7 +2432,7 @@
                 <w:noProof/>
                 <w:webHidden/>
               </w:rPr>
-              <w:instrText xml:space="preserve"> PAGEREF _Toc134456020 \h </w:instrText>
+              <w:instrText xml:space="preserve"> PAGEREF _Toc135566093 \h </w:instrText>
             </w:r>
             <w:r>
               <w:rPr>
@@ -2046,7 +2452,7 @@
                 <w:noProof/>
                 <w:webHidden/>
               </w:rPr>
-              <w:t>14</w:t>
+              <w:t>17</w:t>
             </w:r>
             <w:r>
               <w:rPr>
@@ -2076,7 +2482,7 @@
               <w14:ligatures w14:val="standardContextual"/>
             </w:rPr>
           </w:pPr>
-          <w:hyperlink w:anchor="_Toc134456021" w:history="1">
+          <w:hyperlink w:anchor="_Toc135566094" w:history="1">
             <w:r>
               <w:rPr>
                 <w:rStyle w:val="Hipervnculo"/>
@@ -2124,7 +2530,7 @@
                 <w:noProof/>
                 <w:webHidden/>
               </w:rPr>
-              <w:instrText xml:space="preserve"> PAGEREF _Toc134456021 \h </w:instrText>
+              <w:instrText xml:space="preserve"> PAGEREF _Toc135566094 \h </w:instrText>
             </w:r>
             <w:r>
               <w:rPr>
@@ -2144,7 +2550,7 @@
                 <w:noProof/>
                 <w:webHidden/>
               </w:rPr>
-              <w:t>15</w:t>
+              <w:t>18</w:t>
             </w:r>
             <w:r>
               <w:rPr>
@@ -2173,7 +2579,7 @@
               <w14:ligatures w14:val="standardContextual"/>
             </w:rPr>
           </w:pPr>
-          <w:hyperlink w:anchor="_Toc134456022" w:history="1">
+          <w:hyperlink w:anchor="_Toc135566095" w:history="1">
             <w:r>
               <w:rPr>
                 <w:rStyle w:val="Hipervnculo"/>
@@ -2200,7 +2606,7 @@
                 <w:noProof/>
                 <w:webHidden/>
               </w:rPr>
-              <w:instrText xml:space="preserve"> PAGEREF _Toc134456022 \h </w:instrText>
+              <w:instrText xml:space="preserve"> PAGEREF _Toc135566095 \h </w:instrText>
             </w:r>
             <w:r>
               <w:rPr>
@@ -2220,7 +2626,7 @@
                 <w:noProof/>
                 <w:webHidden/>
               </w:rPr>
-              <w:t>15</w:t>
+              <w:t>18</w:t>
             </w:r>
             <w:r>
               <w:rPr>
@@ -2249,7 +2655,7 @@
               <w14:ligatures w14:val="standardContextual"/>
             </w:rPr>
           </w:pPr>
-          <w:hyperlink w:anchor="_Toc134456023" w:history="1">
+          <w:hyperlink w:anchor="_Toc135566096" w:history="1">
             <w:r>
               <w:rPr>
                 <w:rStyle w:val="Hipervnculo"/>
@@ -2276,7 +2682,7 @@
                 <w:noProof/>
                 <w:webHidden/>
               </w:rPr>
-              <w:instrText xml:space="preserve"> PAGEREF _Toc134456023 \h </w:instrText>
+              <w:instrText xml:space="preserve"> PAGEREF _Toc135566096 \h </w:instrText>
             </w:r>
             <w:r>
               <w:rPr>
@@ -2296,7 +2702,7 @@
                 <w:noProof/>
                 <w:webHidden/>
               </w:rPr>
-              <w:t>16</w:t>
+              <w:t>20</w:t>
             </w:r>
             <w:r>
               <w:rPr>
@@ -2357,7 +2763,7 @@
           <w:numId w:val="4"/>
         </w:numPr>
       </w:pPr>
-      <w:bookmarkStart w:id="2" w:name="_Toc134456004"/>
+      <w:bookmarkStart w:id="2" w:name="_Toc135566073"/>
       <w:r>
         <w:t>Introducción</w:t>
       </w:r>
@@ -2371,7 +2777,7 @@
           <w:numId w:val="4"/>
         </w:numPr>
       </w:pPr>
-      <w:bookmarkStart w:id="3" w:name="_Toc134456005"/>
+      <w:bookmarkStart w:id="3" w:name="_Toc135566074"/>
       <w:r>
         <w:t>Motivación</w:t>
       </w:r>
@@ -2462,7 +2868,7 @@
           <w:numId w:val="4"/>
         </w:numPr>
       </w:pPr>
-      <w:bookmarkStart w:id="4" w:name="_Toc134456006"/>
+      <w:bookmarkStart w:id="4" w:name="_Toc135566075"/>
       <w:proofErr w:type="spellStart"/>
       <w:r>
         <w:t>Abstract</w:t>
@@ -2476,7 +2882,6 @@
           <w:lang w:val="en-GB"/>
         </w:rPr>
       </w:pPr>
-      <w:bookmarkStart w:id="5" w:name="_Toc134456007"/>
       <w:r>
         <w:rPr>
           <w:lang w:val="en-GB"/>
@@ -2505,6 +2910,7 @@
           <w:numId w:val="4"/>
         </w:numPr>
       </w:pPr>
+      <w:bookmarkStart w:id="5" w:name="_Toc135566076"/>
       <w:r>
         <w:t>Objetivos propuestos</w:t>
       </w:r>
@@ -2596,7 +3002,7 @@
           <w:numId w:val="4"/>
         </w:numPr>
       </w:pPr>
-      <w:bookmarkStart w:id="6" w:name="_Toc134456008"/>
+      <w:bookmarkStart w:id="6" w:name="_Toc135566077"/>
       <w:r>
         <w:lastRenderedPageBreak/>
         <w:t>Metodología usada</w:t>
@@ -2719,7 +3125,7 @@
           <w:numId w:val="4"/>
         </w:numPr>
       </w:pPr>
-      <w:bookmarkStart w:id="7" w:name="_Toc134456009"/>
+      <w:bookmarkStart w:id="7" w:name="_Toc135566078"/>
       <w:r>
         <w:t>Tecnologías</w:t>
       </w:r>
@@ -2736,7 +3142,7 @@
           <w:numId w:val="4"/>
         </w:numPr>
       </w:pPr>
-      <w:bookmarkStart w:id="8" w:name="_Toc134456010"/>
+      <w:bookmarkStart w:id="8" w:name="_Toc135566079"/>
       <w:r>
         <w:t>Lenguajes de programación utilizados</w:t>
       </w:r>
@@ -2868,7 +3274,7 @@
       <w:r>
         <w:t xml:space="preserve"> </w:t>
       </w:r>
-      <w:bookmarkStart w:id="9" w:name="_Toc134456011"/>
+      <w:bookmarkStart w:id="9" w:name="_Toc135566080"/>
       <w:r>
         <w:t>Herramientas utilizadas.</w:t>
       </w:r>
@@ -3229,7 +3635,7 @@
         </w:numPr>
         <w:ind w:left="360"/>
       </w:pPr>
-      <w:bookmarkStart w:id="10" w:name="_Toc134456012"/>
+      <w:bookmarkStart w:id="10" w:name="_Toc135566081"/>
       <w:r>
         <w:t>3.3 Sistema Operativo Utilizado</w:t>
       </w:r>
@@ -3265,7 +3671,7 @@
           <w:numId w:val="4"/>
         </w:numPr>
       </w:pPr>
-      <w:bookmarkStart w:id="11" w:name="_Toc134456013"/>
+      <w:bookmarkStart w:id="11" w:name="_Toc135566082"/>
       <w:r>
         <w:lastRenderedPageBreak/>
         <w:t>Estimación de recursos y planificación</w:t>
@@ -3804,7 +4210,7 @@
           <w:numId w:val="4"/>
         </w:numPr>
       </w:pPr>
-      <w:bookmarkStart w:id="12" w:name="_Toc134456014"/>
+      <w:bookmarkStart w:id="12" w:name="_Toc135566083"/>
       <w:r>
         <w:lastRenderedPageBreak/>
         <w:t>Análisis del proyecto</w:t>
@@ -3819,9 +4225,11 @@
           <w:numId w:val="4"/>
         </w:numPr>
       </w:pPr>
+      <w:bookmarkStart w:id="13" w:name="_Toc135566084"/>
       <w:r>
         <w:t>Requisitos funcionales</w:t>
       </w:r>
+      <w:bookmarkEnd w:id="13"/>
     </w:p>
     <w:p>
       <w:pPr>
@@ -3961,15 +4369,7 @@
         </w:numPr>
       </w:pPr>
       <w:r>
-        <w:t xml:space="preserve">En la ventana “Partido”, en el </w:t>
-      </w:r>
-      <w:proofErr w:type="spellStart"/>
-      <w:r>
-        <w:t>JTextField</w:t>
-      </w:r>
-      <w:proofErr w:type="spellEnd"/>
-      <w:r>
-        <w:t xml:space="preserve"> aparecerá todo lo que esta sucediendo en el partido.</w:t>
+        <w:t>En la ventana “Partido”, en el JTextField aparecerá todo lo que esta sucediendo en el partido.</w:t>
       </w:r>
     </w:p>
     <w:p>
@@ -4036,9 +4436,11 @@
           <w:numId w:val="4"/>
         </w:numPr>
       </w:pPr>
+      <w:bookmarkStart w:id="14" w:name="_Toc135566085"/>
       <w:r>
         <w:t>Requisitos no funcionales</w:t>
       </w:r>
+      <w:bookmarkEnd w:id="14"/>
     </w:p>
     <w:p>
       <w:pPr>
@@ -4117,6 +4519,7 @@
           <w:numId w:val="4"/>
         </w:numPr>
       </w:pPr>
+      <w:bookmarkStart w:id="15" w:name="_Toc135566086"/>
       <w:r>
         <w:t xml:space="preserve">Diagramas </w:t>
       </w:r>
@@ -4126,6 +4529,7 @@
       <w:r>
         <w:t>casos de uso</w:t>
       </w:r>
+      <w:bookmarkEnd w:id="15"/>
     </w:p>
     <w:p>
       <w:pPr>
@@ -5189,21 +5593,1940 @@
           <w:numId w:val="4"/>
         </w:numPr>
       </w:pPr>
+      <w:bookmarkStart w:id="16" w:name="_Toc135566087"/>
       <w:r>
         <w:lastRenderedPageBreak/>
         <w:t>Casos de uso</w:t>
       </w:r>
+      <w:bookmarkEnd w:id="16"/>
+    </w:p>
+    <w:tbl>
+      <w:tblPr>
+        <w:tblStyle w:val="Tablaconcuadrcula"/>
+        <w:tblW w:w="0" w:type="auto"/>
+        <w:tblLook w:val="04A0" w:firstRow="1" w:lastRow="0" w:firstColumn="1" w:lastColumn="0" w:noHBand="0" w:noVBand="1"/>
+      </w:tblPr>
+      <w:tblGrid>
+        <w:gridCol w:w="2074"/>
+        <w:gridCol w:w="718"/>
+        <w:gridCol w:w="6453"/>
+      </w:tblGrid>
+      <w:tr>
+        <w:tc>
+          <w:tcPr>
+            <w:tcW w:w="2074" w:type="dxa"/>
+          </w:tcPr>
+          <w:p>
+            <w:r>
+              <w:t>CASO 1</w:t>
+            </w:r>
+          </w:p>
+        </w:tc>
+        <w:tc>
+          <w:tcPr>
+            <w:tcW w:w="7171" w:type="dxa"/>
+            <w:gridSpan w:val="2"/>
+          </w:tcPr>
+          <w:p>
+            <w:r>
+              <w:t xml:space="preserve">El usuario pulsa el botón de iniciar partido </w:t>
+            </w:r>
+          </w:p>
+        </w:tc>
+      </w:tr>
+      <w:tr>
+        <w:tc>
+          <w:tcPr>
+            <w:tcW w:w="2074" w:type="dxa"/>
+          </w:tcPr>
+          <w:p>
+            <w:r>
+              <w:t>Dependencias</w:t>
+            </w:r>
+          </w:p>
+        </w:tc>
+        <w:tc>
+          <w:tcPr>
+            <w:tcW w:w="7171" w:type="dxa"/>
+            <w:gridSpan w:val="2"/>
+          </w:tcPr>
+          <w:p>
+            <w:r>
+              <w:t>Ninguna</w:t>
+            </w:r>
+          </w:p>
+        </w:tc>
+      </w:tr>
+      <w:tr>
+        <w:tc>
+          <w:tcPr>
+            <w:tcW w:w="2074" w:type="dxa"/>
+          </w:tcPr>
+          <w:p>
+            <w:r>
+              <w:t xml:space="preserve">Precondición </w:t>
+            </w:r>
+          </w:p>
+        </w:tc>
+        <w:tc>
+          <w:tcPr>
+            <w:tcW w:w="7171" w:type="dxa"/>
+            <w:gridSpan w:val="2"/>
+          </w:tcPr>
+          <w:p>
+            <w:r>
+              <w:t>Ninguna</w:t>
+            </w:r>
+          </w:p>
+        </w:tc>
+      </w:tr>
+      <w:tr>
+        <w:tc>
+          <w:tcPr>
+            <w:tcW w:w="2074" w:type="dxa"/>
+          </w:tcPr>
+          <w:p>
+            <w:r>
+              <w:t>Descripción</w:t>
+            </w:r>
+          </w:p>
+        </w:tc>
+        <w:tc>
+          <w:tcPr>
+            <w:tcW w:w="7171" w:type="dxa"/>
+            <w:gridSpan w:val="2"/>
+          </w:tcPr>
+          <w:p>
+            <w:r>
+              <w:t xml:space="preserve">El sistema debería de enviar al usuario a la ventana de “Selección de equipo </w:t>
+            </w:r>
+          </w:p>
+        </w:tc>
+      </w:tr>
+      <w:tr>
+        <w:tc>
+          <w:tcPr>
+            <w:tcW w:w="2074" w:type="dxa"/>
+            <w:vMerge w:val="restart"/>
+          </w:tcPr>
+          <w:p>
+            <w:r>
+              <w:t>Secuencia normal</w:t>
+            </w:r>
+          </w:p>
+        </w:tc>
+        <w:tc>
+          <w:tcPr>
+            <w:tcW w:w="718" w:type="dxa"/>
+          </w:tcPr>
+          <w:p>
+            <w:r>
+              <w:t>Paso</w:t>
+            </w:r>
+          </w:p>
+        </w:tc>
+        <w:tc>
+          <w:tcPr>
+            <w:tcW w:w="6453" w:type="dxa"/>
+          </w:tcPr>
+          <w:p>
+            <w:r>
+              <w:t>Acción</w:t>
+            </w:r>
+          </w:p>
+        </w:tc>
+      </w:tr>
+      <w:tr>
+        <w:tc>
+          <w:tcPr>
+            <w:tcW w:w="2074" w:type="dxa"/>
+            <w:vMerge/>
+          </w:tcPr>
+          <w:p/>
+        </w:tc>
+        <w:tc>
+          <w:tcPr>
+            <w:tcW w:w="718" w:type="dxa"/>
+          </w:tcPr>
+          <w:p>
+            <w:r>
+              <w:t>1</w:t>
+            </w:r>
+          </w:p>
+        </w:tc>
+        <w:tc>
+          <w:tcPr>
+            <w:tcW w:w="6453" w:type="dxa"/>
+          </w:tcPr>
+          <w:p>
+            <w:r>
+              <w:t>El usuario pulsa el botón</w:t>
+            </w:r>
+          </w:p>
+        </w:tc>
+      </w:tr>
+      <w:tr>
+        <w:tc>
+          <w:tcPr>
+            <w:tcW w:w="2074" w:type="dxa"/>
+            <w:vMerge/>
+          </w:tcPr>
+          <w:p/>
+        </w:tc>
+        <w:tc>
+          <w:tcPr>
+            <w:tcW w:w="718" w:type="dxa"/>
+          </w:tcPr>
+          <w:p>
+            <w:r>
+              <w:t>2</w:t>
+            </w:r>
+          </w:p>
+        </w:tc>
+        <w:tc>
+          <w:tcPr>
+            <w:tcW w:w="6453" w:type="dxa"/>
+          </w:tcPr>
+          <w:p>
+            <w:r>
+              <w:t>El sistema envía al usuario a la ventana “Selección de equipo” correctamente</w:t>
+            </w:r>
+          </w:p>
+        </w:tc>
+      </w:tr>
+      <w:tr>
+        <w:tc>
+          <w:tcPr>
+            <w:tcW w:w="2074" w:type="dxa"/>
+          </w:tcPr>
+          <w:p>
+            <w:r>
+              <w:t>Postcondición</w:t>
+            </w:r>
+          </w:p>
+        </w:tc>
+        <w:tc>
+          <w:tcPr>
+            <w:tcW w:w="7171" w:type="dxa"/>
+            <w:gridSpan w:val="2"/>
+          </w:tcPr>
+          <w:p>
+            <w:r>
+              <w:t>El usuario ejecuta alguno de los casos de uso dependientes de este.</w:t>
+            </w:r>
+          </w:p>
+        </w:tc>
+      </w:tr>
+      <w:tr>
+        <w:tc>
+          <w:tcPr>
+            <w:tcW w:w="2074" w:type="dxa"/>
+          </w:tcPr>
+          <w:p>
+            <w:r>
+              <w:t>Excepciones</w:t>
+            </w:r>
+          </w:p>
+        </w:tc>
+        <w:tc>
+          <w:tcPr>
+            <w:tcW w:w="7171" w:type="dxa"/>
+            <w:gridSpan w:val="2"/>
+          </w:tcPr>
+          <w:p>
+            <w:r>
+              <w:t>La ventana Selección lanza la excepción por un error de invocación</w:t>
+            </w:r>
+          </w:p>
+        </w:tc>
+      </w:tr>
+    </w:tbl>
+    <w:p/>
+    <w:tbl>
+      <w:tblPr>
+        <w:tblStyle w:val="Tablaconcuadrcula"/>
+        <w:tblW w:w="0" w:type="auto"/>
+        <w:tblLook w:val="04A0" w:firstRow="1" w:lastRow="0" w:firstColumn="1" w:lastColumn="0" w:noHBand="0" w:noVBand="1"/>
+      </w:tblPr>
+      <w:tblGrid>
+        <w:gridCol w:w="2074"/>
+        <w:gridCol w:w="718"/>
+        <w:gridCol w:w="6453"/>
+      </w:tblGrid>
+      <w:tr>
+        <w:tc>
+          <w:tcPr>
+            <w:tcW w:w="2074" w:type="dxa"/>
+          </w:tcPr>
+          <w:p>
+            <w:r>
+              <w:t xml:space="preserve">CASO </w:t>
+            </w:r>
+            <w:r>
+              <w:t>2</w:t>
+            </w:r>
+          </w:p>
+        </w:tc>
+        <w:tc>
+          <w:tcPr>
+            <w:tcW w:w="7171" w:type="dxa"/>
+            <w:gridSpan w:val="2"/>
+          </w:tcPr>
+          <w:p>
+            <w:r>
+              <w:t xml:space="preserve">El usuario pulsa el botón de </w:t>
+            </w:r>
+            <w:r>
+              <w:t>salir</w:t>
+            </w:r>
+          </w:p>
+        </w:tc>
+      </w:tr>
+      <w:tr>
+        <w:tc>
+          <w:tcPr>
+            <w:tcW w:w="2074" w:type="dxa"/>
+          </w:tcPr>
+          <w:p>
+            <w:r>
+              <w:t>Dependencias</w:t>
+            </w:r>
+          </w:p>
+        </w:tc>
+        <w:tc>
+          <w:tcPr>
+            <w:tcW w:w="7171" w:type="dxa"/>
+            <w:gridSpan w:val="2"/>
+          </w:tcPr>
+          <w:p>
+            <w:r>
+              <w:t>Ninguna</w:t>
+            </w:r>
+          </w:p>
+        </w:tc>
+      </w:tr>
+      <w:tr>
+        <w:tc>
+          <w:tcPr>
+            <w:tcW w:w="2074" w:type="dxa"/>
+          </w:tcPr>
+          <w:p>
+            <w:r>
+              <w:t xml:space="preserve">Precondición </w:t>
+            </w:r>
+          </w:p>
+        </w:tc>
+        <w:tc>
+          <w:tcPr>
+            <w:tcW w:w="7171" w:type="dxa"/>
+            <w:gridSpan w:val="2"/>
+          </w:tcPr>
+          <w:p>
+            <w:r>
+              <w:t>Ninguna</w:t>
+            </w:r>
+          </w:p>
+        </w:tc>
+      </w:tr>
+      <w:tr>
+        <w:tc>
+          <w:tcPr>
+            <w:tcW w:w="2074" w:type="dxa"/>
+          </w:tcPr>
+          <w:p>
+            <w:r>
+              <w:t>Descripción</w:t>
+            </w:r>
+          </w:p>
+        </w:tc>
+        <w:tc>
+          <w:tcPr>
+            <w:tcW w:w="7171" w:type="dxa"/>
+            <w:gridSpan w:val="2"/>
+          </w:tcPr>
+          <w:p>
+            <w:r>
+              <w:t xml:space="preserve">El sistema debería </w:t>
+            </w:r>
+            <w:r>
+              <w:t>de cerrar la ejecución de la aplicación</w:t>
+            </w:r>
+          </w:p>
+        </w:tc>
+      </w:tr>
+      <w:tr>
+        <w:tc>
+          <w:tcPr>
+            <w:tcW w:w="2074" w:type="dxa"/>
+            <w:vMerge w:val="restart"/>
+          </w:tcPr>
+          <w:p>
+            <w:r>
+              <w:t>Secuencia normal</w:t>
+            </w:r>
+          </w:p>
+        </w:tc>
+        <w:tc>
+          <w:tcPr>
+            <w:tcW w:w="718" w:type="dxa"/>
+          </w:tcPr>
+          <w:p>
+            <w:r>
+              <w:t>Paso</w:t>
+            </w:r>
+          </w:p>
+        </w:tc>
+        <w:tc>
+          <w:tcPr>
+            <w:tcW w:w="6453" w:type="dxa"/>
+          </w:tcPr>
+          <w:p>
+            <w:r>
+              <w:t>Acción</w:t>
+            </w:r>
+          </w:p>
+        </w:tc>
+      </w:tr>
+      <w:tr>
+        <w:tc>
+          <w:tcPr>
+            <w:tcW w:w="2074" w:type="dxa"/>
+            <w:vMerge/>
+          </w:tcPr>
+          <w:p/>
+        </w:tc>
+        <w:tc>
+          <w:tcPr>
+            <w:tcW w:w="718" w:type="dxa"/>
+          </w:tcPr>
+          <w:p>
+            <w:r>
+              <w:t>1</w:t>
+            </w:r>
+          </w:p>
+        </w:tc>
+        <w:tc>
+          <w:tcPr>
+            <w:tcW w:w="6453" w:type="dxa"/>
+          </w:tcPr>
+          <w:p>
+            <w:r>
+              <w:t>El usuario pulsa el botón</w:t>
+            </w:r>
+          </w:p>
+        </w:tc>
+      </w:tr>
+      <w:tr>
+        <w:tc>
+          <w:tcPr>
+            <w:tcW w:w="2074" w:type="dxa"/>
+            <w:vMerge/>
+          </w:tcPr>
+          <w:p/>
+        </w:tc>
+        <w:tc>
+          <w:tcPr>
+            <w:tcW w:w="718" w:type="dxa"/>
+          </w:tcPr>
+          <w:p>
+            <w:r>
+              <w:t>2</w:t>
+            </w:r>
+          </w:p>
+        </w:tc>
+        <w:tc>
+          <w:tcPr>
+            <w:tcW w:w="6453" w:type="dxa"/>
+          </w:tcPr>
+          <w:p>
+            <w:r>
+              <w:t>El sistema</w:t>
+            </w:r>
+            <w:r>
+              <w:t xml:space="preserve"> cierra la ejecución de la aplicación</w:t>
+            </w:r>
+          </w:p>
+        </w:tc>
+      </w:tr>
+      <w:tr>
+        <w:tc>
+          <w:tcPr>
+            <w:tcW w:w="2074" w:type="dxa"/>
+          </w:tcPr>
+          <w:p>
+            <w:r>
+              <w:t>Postcondición</w:t>
+            </w:r>
+          </w:p>
+        </w:tc>
+        <w:tc>
+          <w:tcPr>
+            <w:tcW w:w="7171" w:type="dxa"/>
+            <w:gridSpan w:val="2"/>
+          </w:tcPr>
+          <w:p>
+            <w:r>
+              <w:t xml:space="preserve">La aplicación finaliza todo procesos </w:t>
+            </w:r>
+          </w:p>
+        </w:tc>
+      </w:tr>
+      <w:tr>
+        <w:tc>
+          <w:tcPr>
+            <w:tcW w:w="2074" w:type="dxa"/>
+          </w:tcPr>
+          <w:p>
+            <w:r>
+              <w:t>Excepciones</w:t>
+            </w:r>
+          </w:p>
+        </w:tc>
+        <w:tc>
+          <w:tcPr>
+            <w:tcW w:w="7171" w:type="dxa"/>
+            <w:gridSpan w:val="2"/>
+          </w:tcPr>
+          <w:p>
+            <w:r>
+              <w:t>Ninguna</w:t>
+            </w:r>
+          </w:p>
+        </w:tc>
+      </w:tr>
+      <w:tr>
+        <w:tc>
+          <w:tcPr>
+            <w:tcW w:w="2074" w:type="dxa"/>
+          </w:tcPr>
+          <w:p/>
+        </w:tc>
+        <w:tc>
+          <w:tcPr>
+            <w:tcW w:w="7171" w:type="dxa"/>
+            <w:gridSpan w:val="2"/>
+          </w:tcPr>
+          <w:p/>
+        </w:tc>
+      </w:tr>
+    </w:tbl>
+    <w:p>
+      <w:r>
+        <w:t xml:space="preserve">  </w:t>
+      </w:r>
+    </w:p>
+    <w:tbl>
+      <w:tblPr>
+        <w:tblStyle w:val="Tablaconcuadrcula"/>
+        <w:tblW w:w="0" w:type="auto"/>
+        <w:tblLook w:val="04A0" w:firstRow="1" w:lastRow="0" w:firstColumn="1" w:lastColumn="0" w:noHBand="0" w:noVBand="1"/>
+      </w:tblPr>
+      <w:tblGrid>
+        <w:gridCol w:w="2074"/>
+        <w:gridCol w:w="718"/>
+        <w:gridCol w:w="6453"/>
+      </w:tblGrid>
+      <w:tr>
+        <w:tc>
+          <w:tcPr>
+            <w:tcW w:w="2074" w:type="dxa"/>
+          </w:tcPr>
+          <w:p>
+            <w:r>
+              <w:t xml:space="preserve">CASO </w:t>
+            </w:r>
+            <w:r>
+              <w:t>3</w:t>
+            </w:r>
+          </w:p>
+        </w:tc>
+        <w:tc>
+          <w:tcPr>
+            <w:tcW w:w="7171" w:type="dxa"/>
+            <w:gridSpan w:val="2"/>
+          </w:tcPr>
+          <w:p>
+            <w:r>
+              <w:t xml:space="preserve">El usuario </w:t>
+            </w:r>
+            <w:r>
+              <w:t>selecciona algún equipo</w:t>
+            </w:r>
+          </w:p>
+        </w:tc>
+      </w:tr>
+      <w:tr>
+        <w:tc>
+          <w:tcPr>
+            <w:tcW w:w="2074" w:type="dxa"/>
+          </w:tcPr>
+          <w:p>
+            <w:r>
+              <w:t>Dependencias</w:t>
+            </w:r>
+          </w:p>
+        </w:tc>
+        <w:tc>
+          <w:tcPr>
+            <w:tcW w:w="7171" w:type="dxa"/>
+            <w:gridSpan w:val="2"/>
+          </w:tcPr>
+          <w:p>
+            <w:r>
+              <w:t>Caso 1</w:t>
+            </w:r>
+          </w:p>
+        </w:tc>
+      </w:tr>
+      <w:tr>
+        <w:tc>
+          <w:tcPr>
+            <w:tcW w:w="2074" w:type="dxa"/>
+          </w:tcPr>
+          <w:p>
+            <w:r>
+              <w:t xml:space="preserve">Precondición </w:t>
+            </w:r>
+          </w:p>
+        </w:tc>
+        <w:tc>
+          <w:tcPr>
+            <w:tcW w:w="7171" w:type="dxa"/>
+            <w:gridSpan w:val="2"/>
+          </w:tcPr>
+          <w:p>
+            <w:r>
+              <w:t>El usuario ha decidido iniciar el juego en la pantalla de inicio</w:t>
+            </w:r>
+          </w:p>
+        </w:tc>
+      </w:tr>
+      <w:tr>
+        <w:tc>
+          <w:tcPr>
+            <w:tcW w:w="2074" w:type="dxa"/>
+          </w:tcPr>
+          <w:p>
+            <w:r>
+              <w:t>Descripción</w:t>
+            </w:r>
+          </w:p>
+        </w:tc>
+        <w:tc>
+          <w:tcPr>
+            <w:tcW w:w="7171" w:type="dxa"/>
+            <w:gridSpan w:val="2"/>
+          </w:tcPr>
+          <w:p>
+            <w:r>
+              <w:t xml:space="preserve">El sistema redirigirá al usuario </w:t>
+            </w:r>
+            <w:r>
+              <w:t>a la pantalla temporada</w:t>
+            </w:r>
+          </w:p>
+        </w:tc>
+      </w:tr>
+      <w:tr>
+        <w:tc>
+          <w:tcPr>
+            <w:tcW w:w="2074" w:type="dxa"/>
+            <w:vMerge w:val="restart"/>
+          </w:tcPr>
+          <w:p>
+            <w:r>
+              <w:t>Secuencia normal</w:t>
+            </w:r>
+          </w:p>
+        </w:tc>
+        <w:tc>
+          <w:tcPr>
+            <w:tcW w:w="718" w:type="dxa"/>
+          </w:tcPr>
+          <w:p>
+            <w:r>
+              <w:t>Paso</w:t>
+            </w:r>
+          </w:p>
+        </w:tc>
+        <w:tc>
+          <w:tcPr>
+            <w:tcW w:w="6453" w:type="dxa"/>
+          </w:tcPr>
+          <w:p>
+            <w:r>
+              <w:t>Acción</w:t>
+            </w:r>
+          </w:p>
+        </w:tc>
+      </w:tr>
+      <w:tr>
+        <w:tc>
+          <w:tcPr>
+            <w:tcW w:w="2074" w:type="dxa"/>
+            <w:vMerge/>
+          </w:tcPr>
+          <w:p/>
+        </w:tc>
+        <w:tc>
+          <w:tcPr>
+            <w:tcW w:w="718" w:type="dxa"/>
+          </w:tcPr>
+          <w:p>
+            <w:r>
+              <w:t>1</w:t>
+            </w:r>
+          </w:p>
+        </w:tc>
+        <w:tc>
+          <w:tcPr>
+            <w:tcW w:w="6453" w:type="dxa"/>
+          </w:tcPr>
+          <w:p>
+            <w:r>
+              <w:t>El usuario pulsa el botón</w:t>
+            </w:r>
+          </w:p>
+        </w:tc>
+      </w:tr>
+      <w:tr>
+        <w:tc>
+          <w:tcPr>
+            <w:tcW w:w="2074" w:type="dxa"/>
+            <w:vMerge/>
+          </w:tcPr>
+          <w:p/>
+        </w:tc>
+        <w:tc>
+          <w:tcPr>
+            <w:tcW w:w="718" w:type="dxa"/>
+          </w:tcPr>
+          <w:p>
+            <w:r>
+              <w:t>2</w:t>
+            </w:r>
+          </w:p>
+        </w:tc>
+        <w:tc>
+          <w:tcPr>
+            <w:tcW w:w="6453" w:type="dxa"/>
+          </w:tcPr>
+          <w:p>
+            <w:r>
+              <w:t>El sistema</w:t>
+            </w:r>
+            <w:r>
+              <w:t xml:space="preserve"> envía al usuario a la ventana “Temporada” </w:t>
+            </w:r>
+          </w:p>
+        </w:tc>
+      </w:tr>
+      <w:tr>
+        <w:tc>
+          <w:tcPr>
+            <w:tcW w:w="2074" w:type="dxa"/>
+          </w:tcPr>
+          <w:p>
+            <w:r>
+              <w:t>Postcondición</w:t>
+            </w:r>
+          </w:p>
+        </w:tc>
+        <w:tc>
+          <w:tcPr>
+            <w:tcW w:w="7171" w:type="dxa"/>
+            <w:gridSpan w:val="2"/>
+          </w:tcPr>
+          <w:p>
+            <w:r>
+              <w:t xml:space="preserve">La </w:t>
+            </w:r>
+            <w:r>
+              <w:t>ventana “Temporada” tendrá toda la información del equipo seleccionado.</w:t>
+            </w:r>
+            <w:r>
+              <w:t xml:space="preserve"> </w:t>
+            </w:r>
+          </w:p>
+        </w:tc>
+      </w:tr>
+      <w:tr>
+        <w:tc>
+          <w:tcPr>
+            <w:tcW w:w="2074" w:type="dxa"/>
+          </w:tcPr>
+          <w:p>
+            <w:r>
+              <w:t>Excepciones</w:t>
+            </w:r>
+          </w:p>
+        </w:tc>
+        <w:tc>
+          <w:tcPr>
+            <w:tcW w:w="7171" w:type="dxa"/>
+            <w:gridSpan w:val="2"/>
+          </w:tcPr>
+          <w:p>
+            <w:r>
+              <w:t>Excepción por perdida de conexión a la BBDD y error de invocación</w:t>
+            </w:r>
+          </w:p>
+        </w:tc>
+      </w:tr>
+    </w:tbl>
+    <w:tbl>
+      <w:tblPr>
+        <w:tblStyle w:val="Tablaconcuadrcula"/>
+        <w:tblpPr w:leftFromText="141" w:rightFromText="141" w:vertAnchor="text" w:horzAnchor="margin" w:tblpY="-255"/>
+        <w:tblW w:w="0" w:type="auto"/>
+        <w:tblLook w:val="04A0" w:firstRow="1" w:lastRow="0" w:firstColumn="1" w:lastColumn="0" w:noHBand="0" w:noVBand="1"/>
+      </w:tblPr>
+      <w:tblGrid>
+        <w:gridCol w:w="2074"/>
+        <w:gridCol w:w="718"/>
+        <w:gridCol w:w="6453"/>
+      </w:tblGrid>
+      <w:tr>
+        <w:tc>
+          <w:tcPr>
+            <w:tcW w:w="2074" w:type="dxa"/>
+          </w:tcPr>
+          <w:p>
+            <w:r>
+              <w:lastRenderedPageBreak/>
+              <w:t>CASO 4</w:t>
+            </w:r>
+          </w:p>
+        </w:tc>
+        <w:tc>
+          <w:tcPr>
+            <w:tcW w:w="7171" w:type="dxa"/>
+            <w:gridSpan w:val="2"/>
+          </w:tcPr>
+          <w:p>
+            <w:r>
+              <w:t>El usuario decide iniciar el partido con el equipo seleccionado</w:t>
+            </w:r>
+          </w:p>
+        </w:tc>
+      </w:tr>
+      <w:tr>
+        <w:tc>
+          <w:tcPr>
+            <w:tcW w:w="2074" w:type="dxa"/>
+          </w:tcPr>
+          <w:p>
+            <w:r>
+              <w:t>Dependencias</w:t>
+            </w:r>
+          </w:p>
+        </w:tc>
+        <w:tc>
+          <w:tcPr>
+            <w:tcW w:w="7171" w:type="dxa"/>
+            <w:gridSpan w:val="2"/>
+          </w:tcPr>
+          <w:p>
+            <w:r>
+              <w:t>Caso 1 y Caso 3</w:t>
+            </w:r>
+          </w:p>
+        </w:tc>
+      </w:tr>
+      <w:tr>
+        <w:tc>
+          <w:tcPr>
+            <w:tcW w:w="2074" w:type="dxa"/>
+          </w:tcPr>
+          <w:p>
+            <w:r>
+              <w:t xml:space="preserve">Precondición </w:t>
+            </w:r>
+          </w:p>
+        </w:tc>
+        <w:tc>
+          <w:tcPr>
+            <w:tcW w:w="7171" w:type="dxa"/>
+            <w:gridSpan w:val="2"/>
+          </w:tcPr>
+          <w:p>
+            <w:r>
+              <w:t>El usuario ha decidido iniciar el juego en la pantalla de inicio y ha escogido un equipo</w:t>
+            </w:r>
+          </w:p>
+        </w:tc>
+      </w:tr>
+      <w:tr>
+        <w:tc>
+          <w:tcPr>
+            <w:tcW w:w="2074" w:type="dxa"/>
+          </w:tcPr>
+          <w:p>
+            <w:r>
+              <w:t>Descripción</w:t>
+            </w:r>
+          </w:p>
+        </w:tc>
+        <w:tc>
+          <w:tcPr>
+            <w:tcW w:w="7171" w:type="dxa"/>
+            <w:gridSpan w:val="2"/>
+          </w:tcPr>
+          <w:p>
+            <w:r>
+              <w:t>El sistema redirigirá al usuario a la ventana “Partido”</w:t>
+            </w:r>
+          </w:p>
+        </w:tc>
+      </w:tr>
+      <w:tr>
+        <w:tc>
+          <w:tcPr>
+            <w:tcW w:w="2074" w:type="dxa"/>
+            <w:vMerge w:val="restart"/>
+          </w:tcPr>
+          <w:p>
+            <w:r>
+              <w:t>Secuencia normal</w:t>
+            </w:r>
+          </w:p>
+        </w:tc>
+        <w:tc>
+          <w:tcPr>
+            <w:tcW w:w="718" w:type="dxa"/>
+          </w:tcPr>
+          <w:p>
+            <w:r>
+              <w:t>Paso</w:t>
+            </w:r>
+          </w:p>
+        </w:tc>
+        <w:tc>
+          <w:tcPr>
+            <w:tcW w:w="6453" w:type="dxa"/>
+          </w:tcPr>
+          <w:p>
+            <w:r>
+              <w:t>Acción</w:t>
+            </w:r>
+          </w:p>
+        </w:tc>
+      </w:tr>
+      <w:tr>
+        <w:tc>
+          <w:tcPr>
+            <w:tcW w:w="2074" w:type="dxa"/>
+            <w:vMerge/>
+          </w:tcPr>
+          <w:p/>
+        </w:tc>
+        <w:tc>
+          <w:tcPr>
+            <w:tcW w:w="718" w:type="dxa"/>
+          </w:tcPr>
+          <w:p>
+            <w:r>
+              <w:t>1</w:t>
+            </w:r>
+          </w:p>
+        </w:tc>
+        <w:tc>
+          <w:tcPr>
+            <w:tcW w:w="6453" w:type="dxa"/>
+          </w:tcPr>
+          <w:p>
+            <w:r>
+              <w:t>El usuario pulsa el botón</w:t>
+            </w:r>
+          </w:p>
+        </w:tc>
+      </w:tr>
+      <w:tr>
+        <w:tc>
+          <w:tcPr>
+            <w:tcW w:w="2074" w:type="dxa"/>
+            <w:vMerge/>
+          </w:tcPr>
+          <w:p/>
+        </w:tc>
+        <w:tc>
+          <w:tcPr>
+            <w:tcW w:w="718" w:type="dxa"/>
+          </w:tcPr>
+          <w:p>
+            <w:r>
+              <w:t>2</w:t>
+            </w:r>
+          </w:p>
+        </w:tc>
+        <w:tc>
+          <w:tcPr>
+            <w:tcW w:w="6453" w:type="dxa"/>
+          </w:tcPr>
+          <w:p>
+            <w:r>
+              <w:t>El sistema envía al usuario a la ventana “Partido”</w:t>
+            </w:r>
+          </w:p>
+        </w:tc>
+      </w:tr>
+      <w:tr>
+        <w:tc>
+          <w:tcPr>
+            <w:tcW w:w="2074" w:type="dxa"/>
+          </w:tcPr>
+          <w:p>
+            <w:r>
+              <w:t>Postcondición</w:t>
+            </w:r>
+          </w:p>
+        </w:tc>
+        <w:tc>
+          <w:tcPr>
+            <w:tcW w:w="7171" w:type="dxa"/>
+            <w:gridSpan w:val="2"/>
+          </w:tcPr>
+          <w:p>
+            <w:r>
+              <w:t xml:space="preserve">El partido comienza su ejecución y con el equipo que el usuario ha seleccioando en un inicio. </w:t>
+            </w:r>
+          </w:p>
+        </w:tc>
+      </w:tr>
+      <w:tr>
+        <w:tc>
+          <w:tcPr>
+            <w:tcW w:w="2074" w:type="dxa"/>
+          </w:tcPr>
+          <w:p>
+            <w:r>
+              <w:t>Excepciones</w:t>
+            </w:r>
+          </w:p>
+        </w:tc>
+        <w:tc>
+          <w:tcPr>
+            <w:tcW w:w="7171" w:type="dxa"/>
+            <w:gridSpan w:val="2"/>
+          </w:tcPr>
+          <w:p>
+            <w:r>
+              <w:t>Excepción por perdida de conexión a la BBDD y error de invocación</w:t>
+            </w:r>
+          </w:p>
+        </w:tc>
+      </w:tr>
+    </w:tbl>
+    <w:p/>
+    <w:tbl>
+      <w:tblPr>
+        <w:tblStyle w:val="Tablaconcuadrcula"/>
+        <w:tblpPr w:leftFromText="141" w:rightFromText="141" w:vertAnchor="text" w:horzAnchor="margin" w:tblpY="-11"/>
+        <w:tblW w:w="0" w:type="auto"/>
+        <w:tblLook w:val="04A0" w:firstRow="1" w:lastRow="0" w:firstColumn="1" w:lastColumn="0" w:noHBand="0" w:noVBand="1"/>
+      </w:tblPr>
+      <w:tblGrid>
+        <w:gridCol w:w="2074"/>
+        <w:gridCol w:w="718"/>
+        <w:gridCol w:w="6453"/>
+      </w:tblGrid>
+      <w:tr>
+        <w:tc>
+          <w:tcPr>
+            <w:tcW w:w="2074" w:type="dxa"/>
+          </w:tcPr>
+          <w:p>
+            <w:r>
+              <w:t>CASO 5</w:t>
+            </w:r>
+          </w:p>
+        </w:tc>
+        <w:tc>
+          <w:tcPr>
+            <w:tcW w:w="7171" w:type="dxa"/>
+            <w:gridSpan w:val="2"/>
+          </w:tcPr>
+          <w:p>
+            <w:r>
+              <w:t>El usuario decide continuar el partido cuando acaba la primera parte</w:t>
+            </w:r>
+          </w:p>
+        </w:tc>
+      </w:tr>
+      <w:tr>
+        <w:tc>
+          <w:tcPr>
+            <w:tcW w:w="2074" w:type="dxa"/>
+          </w:tcPr>
+          <w:p>
+            <w:r>
+              <w:t>Dependencias</w:t>
+            </w:r>
+          </w:p>
+        </w:tc>
+        <w:tc>
+          <w:tcPr>
+            <w:tcW w:w="7171" w:type="dxa"/>
+            <w:gridSpan w:val="2"/>
+          </w:tcPr>
+          <w:p>
+            <w:r>
+              <w:t>Caso 1, Caso 3 y Caso 4</w:t>
+            </w:r>
+          </w:p>
+        </w:tc>
+      </w:tr>
+      <w:tr>
+        <w:tc>
+          <w:tcPr>
+            <w:tcW w:w="2074" w:type="dxa"/>
+          </w:tcPr>
+          <w:p>
+            <w:r>
+              <w:t xml:space="preserve">Precondición </w:t>
+            </w:r>
+          </w:p>
+        </w:tc>
+        <w:tc>
+          <w:tcPr>
+            <w:tcW w:w="7171" w:type="dxa"/>
+            <w:gridSpan w:val="2"/>
+          </w:tcPr>
+          <w:p>
+            <w:r>
+              <w:t xml:space="preserve">El usuario ha decidido </w:t>
+            </w:r>
+            <w:r>
+              <w:t xml:space="preserve">continuar con el partido cuando el JAletr ha saltado anunciando el fin de la primera parte. </w:t>
+            </w:r>
+          </w:p>
+        </w:tc>
+      </w:tr>
+      <w:tr>
+        <w:tc>
+          <w:tcPr>
+            <w:tcW w:w="2074" w:type="dxa"/>
+          </w:tcPr>
+          <w:p>
+            <w:r>
+              <w:t>Descripción</w:t>
+            </w:r>
+          </w:p>
+        </w:tc>
+        <w:tc>
+          <w:tcPr>
+            <w:tcW w:w="7171" w:type="dxa"/>
+            <w:gridSpan w:val="2"/>
+          </w:tcPr>
+          <w:p>
+            <w:r>
+              <w:t xml:space="preserve">El sistema </w:t>
+            </w:r>
+            <w:r>
+              <w:t>reanudara la ejecución del partido con el inicio de la segunda parte</w:t>
+            </w:r>
+          </w:p>
+        </w:tc>
+      </w:tr>
+      <w:tr>
+        <w:tc>
+          <w:tcPr>
+            <w:tcW w:w="2074" w:type="dxa"/>
+            <w:vMerge w:val="restart"/>
+          </w:tcPr>
+          <w:p>
+            <w:r>
+              <w:t>Secuencia normal</w:t>
+            </w:r>
+          </w:p>
+        </w:tc>
+        <w:tc>
+          <w:tcPr>
+            <w:tcW w:w="718" w:type="dxa"/>
+          </w:tcPr>
+          <w:p>
+            <w:r>
+              <w:t>Paso</w:t>
+            </w:r>
+          </w:p>
+        </w:tc>
+        <w:tc>
+          <w:tcPr>
+            <w:tcW w:w="6453" w:type="dxa"/>
+          </w:tcPr>
+          <w:p>
+            <w:r>
+              <w:t>Acción</w:t>
+            </w:r>
+          </w:p>
+        </w:tc>
+      </w:tr>
+      <w:tr>
+        <w:tc>
+          <w:tcPr>
+            <w:tcW w:w="2074" w:type="dxa"/>
+            <w:vMerge/>
+          </w:tcPr>
+          <w:p/>
+        </w:tc>
+        <w:tc>
+          <w:tcPr>
+            <w:tcW w:w="718" w:type="dxa"/>
+          </w:tcPr>
+          <w:p>
+            <w:r>
+              <w:t>1</w:t>
+            </w:r>
+          </w:p>
+        </w:tc>
+        <w:tc>
+          <w:tcPr>
+            <w:tcW w:w="6453" w:type="dxa"/>
+          </w:tcPr>
+          <w:p>
+            <w:r>
+              <w:t xml:space="preserve">El </w:t>
+            </w:r>
+            <w:r>
+              <w:t xml:space="preserve">sistema lanza el JAlert </w:t>
+            </w:r>
+          </w:p>
+        </w:tc>
+      </w:tr>
+      <w:tr>
+        <w:trPr>
+          <w:trHeight w:val="461"/>
+        </w:trPr>
+        <w:tc>
+          <w:tcPr>
+            <w:tcW w:w="2074" w:type="dxa"/>
+            <w:vMerge/>
+          </w:tcPr>
+          <w:p/>
+        </w:tc>
+        <w:tc>
+          <w:tcPr>
+            <w:tcW w:w="718" w:type="dxa"/>
+          </w:tcPr>
+          <w:p>
+            <w:r>
+              <w:t>2</w:t>
+            </w:r>
+          </w:p>
+        </w:tc>
+        <w:tc>
+          <w:tcPr>
+            <w:tcW w:w="6453" w:type="dxa"/>
+          </w:tcPr>
+          <w:p>
+            <w:r>
+              <w:t>E</w:t>
+            </w:r>
+            <w:r>
+              <w:t>l usuario</w:t>
+            </w:r>
+            <w:r>
+              <w:t xml:space="preserve"> </w:t>
+            </w:r>
+            <w:r>
+              <w:t>le da al botón continuar</w:t>
+            </w:r>
+          </w:p>
+        </w:tc>
+      </w:tr>
+      <w:tr>
+        <w:tc>
+          <w:tcPr>
+            <w:tcW w:w="2074" w:type="dxa"/>
+            <w:vMerge/>
+          </w:tcPr>
+          <w:p/>
+        </w:tc>
+        <w:tc>
+          <w:tcPr>
+            <w:tcW w:w="718" w:type="dxa"/>
+          </w:tcPr>
+          <w:p>
+            <w:r>
+              <w:t>3</w:t>
+            </w:r>
+          </w:p>
+        </w:tc>
+        <w:tc>
+          <w:tcPr>
+            <w:tcW w:w="6453" w:type="dxa"/>
+          </w:tcPr>
+          <w:p>
+            <w:r>
+              <w:t>El sistema comienza la segunda parte del partido</w:t>
+            </w:r>
+          </w:p>
+        </w:tc>
+      </w:tr>
+      <w:tr>
+        <w:tc>
+          <w:tcPr>
+            <w:tcW w:w="2074" w:type="dxa"/>
+          </w:tcPr>
+          <w:p>
+            <w:r>
+              <w:t>Postcondición</w:t>
+            </w:r>
+          </w:p>
+        </w:tc>
+        <w:tc>
+          <w:tcPr>
+            <w:tcW w:w="7171" w:type="dxa"/>
+            <w:gridSpan w:val="2"/>
+          </w:tcPr>
+          <w:p>
+            <w:r>
+              <w:t xml:space="preserve">El partido </w:t>
+            </w:r>
+            <w:r>
+              <w:t>finaliza al acabar la segunda parte y el sistema envia un segundo JAlert para anunciar del fin de la misma</w:t>
+            </w:r>
+          </w:p>
+        </w:tc>
+      </w:tr>
+      <w:tr>
+        <w:tc>
+          <w:tcPr>
+            <w:tcW w:w="2074" w:type="dxa"/>
+          </w:tcPr>
+          <w:p>
+            <w:r>
+              <w:t>Excepciones</w:t>
+            </w:r>
+          </w:p>
+        </w:tc>
+        <w:tc>
+          <w:tcPr>
+            <w:tcW w:w="7171" w:type="dxa"/>
+            <w:gridSpan w:val="2"/>
+          </w:tcPr>
+          <w:p/>
+        </w:tc>
+      </w:tr>
+    </w:tbl>
+    <w:p/>
+    <w:tbl>
+      <w:tblPr>
+        <w:tblStyle w:val="Tablaconcuadrcula"/>
+        <w:tblpPr w:leftFromText="141" w:rightFromText="141" w:vertAnchor="text" w:horzAnchor="margin" w:tblpY="-11"/>
+        <w:tblW w:w="0" w:type="auto"/>
+        <w:tblLook w:val="04A0" w:firstRow="1" w:lastRow="0" w:firstColumn="1" w:lastColumn="0" w:noHBand="0" w:noVBand="1"/>
+      </w:tblPr>
+      <w:tblGrid>
+        <w:gridCol w:w="2074"/>
+        <w:gridCol w:w="718"/>
+        <w:gridCol w:w="6453"/>
+      </w:tblGrid>
+      <w:tr>
+        <w:tc>
+          <w:tcPr>
+            <w:tcW w:w="2074" w:type="dxa"/>
+          </w:tcPr>
+          <w:p>
+            <w:r>
+              <w:lastRenderedPageBreak/>
+              <w:t xml:space="preserve">CASO </w:t>
+            </w:r>
+            <w:r>
+              <w:t>6</w:t>
+            </w:r>
+          </w:p>
+        </w:tc>
+        <w:tc>
+          <w:tcPr>
+            <w:tcW w:w="7171" w:type="dxa"/>
+            <w:gridSpan w:val="2"/>
+          </w:tcPr>
+          <w:p>
+            <w:r>
+              <w:t>El usuario decide</w:t>
+            </w:r>
+            <w:r>
+              <w:t xml:space="preserve"> no</w:t>
+            </w:r>
+            <w:r>
+              <w:t xml:space="preserve"> continuar el partido cuando acaba la primera parte</w:t>
+            </w:r>
+          </w:p>
+        </w:tc>
+      </w:tr>
+      <w:tr>
+        <w:tc>
+          <w:tcPr>
+            <w:tcW w:w="2074" w:type="dxa"/>
+          </w:tcPr>
+          <w:p>
+            <w:r>
+              <w:t>Dependencias</w:t>
+            </w:r>
+          </w:p>
+        </w:tc>
+        <w:tc>
+          <w:tcPr>
+            <w:tcW w:w="7171" w:type="dxa"/>
+            <w:gridSpan w:val="2"/>
+          </w:tcPr>
+          <w:p>
+            <w:r>
+              <w:t>Caso 1, Caso 3 y Caso 4</w:t>
+            </w:r>
+          </w:p>
+        </w:tc>
+      </w:tr>
+      <w:tr>
+        <w:tc>
+          <w:tcPr>
+            <w:tcW w:w="2074" w:type="dxa"/>
+          </w:tcPr>
+          <w:p>
+            <w:r>
+              <w:t xml:space="preserve">Precondición </w:t>
+            </w:r>
+          </w:p>
+        </w:tc>
+        <w:tc>
+          <w:tcPr>
+            <w:tcW w:w="7171" w:type="dxa"/>
+            <w:gridSpan w:val="2"/>
+          </w:tcPr>
+          <w:p>
+            <w:r>
+              <w:t xml:space="preserve">El usuario ha decidido </w:t>
+            </w:r>
+            <w:r>
+              <w:t>finalizar</w:t>
+            </w:r>
+            <w:r>
+              <w:t xml:space="preserve"> el juego</w:t>
+            </w:r>
+            <w:r>
+              <w:t xml:space="preserve"> cuando ha terminado el primer tiempo</w:t>
+            </w:r>
+          </w:p>
+        </w:tc>
+      </w:tr>
+      <w:tr>
+        <w:tc>
+          <w:tcPr>
+            <w:tcW w:w="2074" w:type="dxa"/>
+          </w:tcPr>
+          <w:p>
+            <w:r>
+              <w:t>Descripción</w:t>
+            </w:r>
+          </w:p>
+        </w:tc>
+        <w:tc>
+          <w:tcPr>
+            <w:tcW w:w="7171" w:type="dxa"/>
+            <w:gridSpan w:val="2"/>
+          </w:tcPr>
+          <w:p>
+            <w:r>
+              <w:t xml:space="preserve">El sistema </w:t>
+            </w:r>
+            <w:r>
+              <w:t>termina la ejecución y no almacena los datos del partido</w:t>
+            </w:r>
+          </w:p>
+        </w:tc>
+      </w:tr>
+      <w:tr>
+        <w:tc>
+          <w:tcPr>
+            <w:tcW w:w="2074" w:type="dxa"/>
+            <w:vMerge w:val="restart"/>
+          </w:tcPr>
+          <w:p>
+            <w:r>
+              <w:t>Secuencia normal</w:t>
+            </w:r>
+          </w:p>
+        </w:tc>
+        <w:tc>
+          <w:tcPr>
+            <w:tcW w:w="718" w:type="dxa"/>
+          </w:tcPr>
+          <w:p>
+            <w:r>
+              <w:t>Paso</w:t>
+            </w:r>
+          </w:p>
+        </w:tc>
+        <w:tc>
+          <w:tcPr>
+            <w:tcW w:w="6453" w:type="dxa"/>
+          </w:tcPr>
+          <w:p>
+            <w:r>
+              <w:t>Acción</w:t>
+            </w:r>
+          </w:p>
+        </w:tc>
+      </w:tr>
+      <w:tr>
+        <w:tc>
+          <w:tcPr>
+            <w:tcW w:w="2074" w:type="dxa"/>
+            <w:vMerge/>
+          </w:tcPr>
+          <w:p/>
+        </w:tc>
+        <w:tc>
+          <w:tcPr>
+            <w:tcW w:w="718" w:type="dxa"/>
+          </w:tcPr>
+          <w:p>
+            <w:r>
+              <w:t>1</w:t>
+            </w:r>
+          </w:p>
+        </w:tc>
+        <w:tc>
+          <w:tcPr>
+            <w:tcW w:w="6453" w:type="dxa"/>
+          </w:tcPr>
+          <w:p>
+            <w:r>
+              <w:t>El sistema envía el JAlert</w:t>
+            </w:r>
+          </w:p>
+        </w:tc>
+      </w:tr>
+      <w:tr>
+        <w:tc>
+          <w:tcPr>
+            <w:tcW w:w="2074" w:type="dxa"/>
+            <w:vMerge/>
+          </w:tcPr>
+          <w:p/>
+        </w:tc>
+        <w:tc>
+          <w:tcPr>
+            <w:tcW w:w="718" w:type="dxa"/>
+          </w:tcPr>
+          <w:p>
+            <w:r>
+              <w:t>2</w:t>
+            </w:r>
+          </w:p>
+        </w:tc>
+        <w:tc>
+          <w:tcPr>
+            <w:tcW w:w="6453" w:type="dxa"/>
+          </w:tcPr>
+          <w:p>
+            <w:r>
+              <w:t>El usuario le da al botón</w:t>
+            </w:r>
+            <w:r>
+              <w:t xml:space="preserve"> abandonar.</w:t>
+            </w:r>
+          </w:p>
+        </w:tc>
+      </w:tr>
+      <w:tr>
+        <w:tc>
+          <w:tcPr>
+            <w:tcW w:w="2074" w:type="dxa"/>
+            <w:vMerge/>
+          </w:tcPr>
+          <w:p/>
+        </w:tc>
+        <w:tc>
+          <w:tcPr>
+            <w:tcW w:w="718" w:type="dxa"/>
+          </w:tcPr>
+          <w:p>
+            <w:r>
+              <w:t>3</w:t>
+            </w:r>
+          </w:p>
+        </w:tc>
+        <w:tc>
+          <w:tcPr>
+            <w:tcW w:w="6453" w:type="dxa"/>
+          </w:tcPr>
+          <w:p>
+            <w:r>
+              <w:t>El sistema envía al usuario a la ventana “Partido”</w:t>
+            </w:r>
+          </w:p>
+        </w:tc>
+      </w:tr>
+      <w:tr>
+        <w:tc>
+          <w:tcPr>
+            <w:tcW w:w="2074" w:type="dxa"/>
+          </w:tcPr>
+          <w:p>
+            <w:r>
+              <w:t>Postcondición</w:t>
+            </w:r>
+          </w:p>
+        </w:tc>
+        <w:tc>
+          <w:tcPr>
+            <w:tcW w:w="7171" w:type="dxa"/>
+            <w:gridSpan w:val="2"/>
+          </w:tcPr>
+          <w:p>
+            <w:r>
+              <w:t xml:space="preserve">El </w:t>
+            </w:r>
+            <w:r>
+              <w:t>programa finaliza su ejecución y no se realiza ningún cambio en la BBDD</w:t>
+            </w:r>
+          </w:p>
+        </w:tc>
+      </w:tr>
+      <w:tr>
+        <w:tc>
+          <w:tcPr>
+            <w:tcW w:w="2074" w:type="dxa"/>
+          </w:tcPr>
+          <w:p>
+            <w:r>
+              <w:t>Excepciones</w:t>
+            </w:r>
+          </w:p>
+        </w:tc>
+        <w:tc>
+          <w:tcPr>
+            <w:tcW w:w="7171" w:type="dxa"/>
+            <w:gridSpan w:val="2"/>
+          </w:tcPr>
+          <w:p/>
+        </w:tc>
+      </w:tr>
+    </w:tbl>
+    <w:p/>
+    <w:tbl>
+      <w:tblPr>
+        <w:tblStyle w:val="Tablaconcuadrcula"/>
+        <w:tblpPr w:leftFromText="141" w:rightFromText="141" w:vertAnchor="text" w:horzAnchor="margin" w:tblpY="-11"/>
+        <w:tblW w:w="0" w:type="auto"/>
+        <w:tblLook w:val="04A0" w:firstRow="1" w:lastRow="0" w:firstColumn="1" w:lastColumn="0" w:noHBand="0" w:noVBand="1"/>
+      </w:tblPr>
+      <w:tblGrid>
+        <w:gridCol w:w="2074"/>
+        <w:gridCol w:w="718"/>
+        <w:gridCol w:w="6453"/>
+      </w:tblGrid>
+      <w:tr>
+        <w:tc>
+          <w:tcPr>
+            <w:tcW w:w="2074" w:type="dxa"/>
+          </w:tcPr>
+          <w:p>
+            <w:r>
+              <w:t xml:space="preserve">CASO </w:t>
+            </w:r>
+            <w:r>
+              <w:t>7</w:t>
+            </w:r>
+          </w:p>
+        </w:tc>
+        <w:tc>
+          <w:tcPr>
+            <w:tcW w:w="7171" w:type="dxa"/>
+            <w:gridSpan w:val="2"/>
+          </w:tcPr>
+          <w:p>
+            <w:r>
+              <w:t xml:space="preserve">El usuario </w:t>
+            </w:r>
+            <w:r>
+              <w:t>pulsa el botón volver a temporada de la ventana “Ganador”</w:t>
+            </w:r>
+          </w:p>
+        </w:tc>
+      </w:tr>
+      <w:tr>
+        <w:tc>
+          <w:tcPr>
+            <w:tcW w:w="2074" w:type="dxa"/>
+          </w:tcPr>
+          <w:p>
+            <w:r>
+              <w:t>Dependencias</w:t>
+            </w:r>
+          </w:p>
+        </w:tc>
+        <w:tc>
+          <w:tcPr>
+            <w:tcW w:w="7171" w:type="dxa"/>
+            <w:gridSpan w:val="2"/>
+          </w:tcPr>
+          <w:p>
+            <w:r>
+              <w:t xml:space="preserve">Caso 1, Caso </w:t>
+            </w:r>
+            <w:proofErr w:type="gramStart"/>
+            <w:r>
+              <w:t>3</w:t>
+            </w:r>
+            <w:r>
+              <w:t>,</w:t>
+            </w:r>
+            <w:r>
+              <w:t>Caso</w:t>
+            </w:r>
+            <w:proofErr w:type="gramEnd"/>
+            <w:r>
+              <w:t xml:space="preserve"> 4</w:t>
+            </w:r>
+            <w:r>
+              <w:t xml:space="preserve"> y Caso 5</w:t>
+            </w:r>
+          </w:p>
+        </w:tc>
+      </w:tr>
+      <w:tr>
+        <w:tc>
+          <w:tcPr>
+            <w:tcW w:w="2074" w:type="dxa"/>
+          </w:tcPr>
+          <w:p>
+            <w:r>
+              <w:t xml:space="preserve">Precondición </w:t>
+            </w:r>
+          </w:p>
+        </w:tc>
+        <w:tc>
+          <w:tcPr>
+            <w:tcW w:w="7171" w:type="dxa"/>
+            <w:gridSpan w:val="2"/>
+          </w:tcPr>
+          <w:p>
+            <w:r>
+              <w:t>El usuario ha decidido continuar con el partido cuando el JAletr ha saltado anunciando el fin de la primera parte.</w:t>
+            </w:r>
+          </w:p>
+        </w:tc>
+      </w:tr>
+      <w:tr>
+        <w:tc>
+          <w:tcPr>
+            <w:tcW w:w="2074" w:type="dxa"/>
+          </w:tcPr>
+          <w:p>
+            <w:r>
+              <w:t>Descripción</w:t>
+            </w:r>
+          </w:p>
+        </w:tc>
+        <w:tc>
+          <w:tcPr>
+            <w:tcW w:w="7171" w:type="dxa"/>
+            <w:gridSpan w:val="2"/>
+          </w:tcPr>
+          <w:p>
+            <w:r>
+              <w:t xml:space="preserve">El sistema </w:t>
+            </w:r>
+            <w:r>
+              <w:t>redirige al usuario a la ventana temporada y en esta se ven los resultados de los partidos actualizados en las tablas de la misma</w:t>
+            </w:r>
+          </w:p>
+        </w:tc>
+      </w:tr>
+      <w:tr>
+        <w:tc>
+          <w:tcPr>
+            <w:tcW w:w="2074" w:type="dxa"/>
+            <w:vMerge w:val="restart"/>
+          </w:tcPr>
+          <w:p>
+            <w:r>
+              <w:t>Secuencia normal</w:t>
+            </w:r>
+          </w:p>
+        </w:tc>
+        <w:tc>
+          <w:tcPr>
+            <w:tcW w:w="718" w:type="dxa"/>
+          </w:tcPr>
+          <w:p>
+            <w:r>
+              <w:t>Paso</w:t>
+            </w:r>
+          </w:p>
+        </w:tc>
+        <w:tc>
+          <w:tcPr>
+            <w:tcW w:w="6453" w:type="dxa"/>
+          </w:tcPr>
+          <w:p>
+            <w:r>
+              <w:t>Acción</w:t>
+            </w:r>
+          </w:p>
+        </w:tc>
+      </w:tr>
+      <w:tr>
+        <w:tc>
+          <w:tcPr>
+            <w:tcW w:w="2074" w:type="dxa"/>
+            <w:vMerge/>
+          </w:tcPr>
+          <w:p/>
+        </w:tc>
+        <w:tc>
+          <w:tcPr>
+            <w:tcW w:w="718" w:type="dxa"/>
+          </w:tcPr>
+          <w:p>
+            <w:r>
+              <w:t>1</w:t>
+            </w:r>
+          </w:p>
+        </w:tc>
+        <w:tc>
+          <w:tcPr>
+            <w:tcW w:w="6453" w:type="dxa"/>
+          </w:tcPr>
+          <w:p>
+            <w:r>
+              <w:t xml:space="preserve">El </w:t>
+            </w:r>
+            <w:r>
+              <w:t>usuario pulsa el botón volver a temporada</w:t>
+            </w:r>
+          </w:p>
+        </w:tc>
+      </w:tr>
+      <w:tr>
+        <w:tc>
+          <w:tcPr>
+            <w:tcW w:w="2074" w:type="dxa"/>
+            <w:vMerge/>
+          </w:tcPr>
+          <w:p/>
+        </w:tc>
+        <w:tc>
+          <w:tcPr>
+            <w:tcW w:w="718" w:type="dxa"/>
+          </w:tcPr>
+          <w:p>
+            <w:r>
+              <w:t>2</w:t>
+            </w:r>
+          </w:p>
+        </w:tc>
+        <w:tc>
+          <w:tcPr>
+            <w:tcW w:w="6453" w:type="dxa"/>
+          </w:tcPr>
+          <w:p>
+            <w:r>
+              <w:t xml:space="preserve">El </w:t>
+            </w:r>
+            <w:r>
+              <w:t>sistema actualiza los datos en la BBDD</w:t>
+            </w:r>
+          </w:p>
+        </w:tc>
+      </w:tr>
+      <w:tr>
+        <w:tc>
+          <w:tcPr>
+            <w:tcW w:w="2074" w:type="dxa"/>
+            <w:vMerge/>
+          </w:tcPr>
+          <w:p/>
+        </w:tc>
+        <w:tc>
+          <w:tcPr>
+            <w:tcW w:w="718" w:type="dxa"/>
+          </w:tcPr>
+          <w:p>
+            <w:r>
+              <w:t>3</w:t>
+            </w:r>
+          </w:p>
+        </w:tc>
+        <w:tc>
+          <w:tcPr>
+            <w:tcW w:w="6453" w:type="dxa"/>
+          </w:tcPr>
+          <w:p>
+            <w:r>
+              <w:t>El sistema envía al usuario a la ventana “</w:t>
+            </w:r>
+            <w:r>
+              <w:t>Temporada</w:t>
+            </w:r>
+            <w:r>
+              <w:t>”</w:t>
+            </w:r>
+          </w:p>
+        </w:tc>
+      </w:tr>
+      <w:tr>
+        <w:tc>
+          <w:tcPr>
+            <w:tcW w:w="2074" w:type="dxa"/>
+          </w:tcPr>
+          <w:p>
+            <w:r>
+              <w:t>Postcondición</w:t>
+            </w:r>
+          </w:p>
+        </w:tc>
+        <w:tc>
+          <w:tcPr>
+            <w:tcW w:w="7171" w:type="dxa"/>
+            <w:gridSpan w:val="2"/>
+          </w:tcPr>
+          <w:p>
+            <w:r>
+              <w:t>La tabla de temporada de la ventana “Temporada” tiene que haber sido actualizada en base a los resultados de los enfrentamientos ocurridos en esa fase</w:t>
+            </w:r>
+          </w:p>
+        </w:tc>
+      </w:tr>
+      <w:tr>
+        <w:tc>
+          <w:tcPr>
+            <w:tcW w:w="2074" w:type="dxa"/>
+          </w:tcPr>
+          <w:p>
+            <w:r>
+              <w:t>Excepciones</w:t>
+            </w:r>
+          </w:p>
+        </w:tc>
+        <w:tc>
+          <w:tcPr>
+            <w:tcW w:w="7171" w:type="dxa"/>
+            <w:gridSpan w:val="2"/>
+          </w:tcPr>
+          <w:p>
+            <w:r>
+              <w:t>Excepción por perdida de conexión a la BBDD y error de invocación</w:t>
+            </w:r>
+          </w:p>
+        </w:tc>
+      </w:tr>
+    </w:tbl>
+    <w:p/>
+    <w:p/>
+    <w:p>
+      <w:r>
+        <w:br w:type="page"/>
+      </w:r>
     </w:p>
     <w:p>
       <w:pPr>
-        <w:pStyle w:val="Ttulo2"/>
-      </w:pPr>
-      <w:r>
-        <w:br w:type="page"/>
-      </w:r>
-    </w:p>
-    <w:p>
-      <w:pPr>
+        <w:rPr>
+          <w:u w:val="single"/>
+        </w:rPr>
         <w:sectPr>
           <w:headerReference w:type="default" r:id="rId31"/>
           <w:type w:val="continuous"/>
@@ -5222,12 +7545,12 @@
           <w:numId w:val="4"/>
         </w:numPr>
       </w:pPr>
-      <w:bookmarkStart w:id="13" w:name="_Toc134456015"/>
+      <w:bookmarkStart w:id="17" w:name="_Toc135566088"/>
       <w:r>
         <w:lastRenderedPageBreak/>
         <w:t>Diseño del proyecto</w:t>
       </w:r>
-      <w:bookmarkEnd w:id="13"/>
+      <w:bookmarkEnd w:id="17"/>
     </w:p>
     <w:p>
       <w:r>
@@ -5236,7 +7559,7 @@
       <w:r>
         <w:t xml:space="preserve"> (ver en </w:t>
       </w:r>
-      <w:bookmarkStart w:id="14" w:name="Diseño"/>
+      <w:bookmarkStart w:id="18" w:name="Diseño"/>
       <w:r>
         <w:fldChar w:fldCharType="begin"/>
       </w:r>
@@ -5252,7 +7575,7 @@
         </w:rPr>
         <w:t>Anexo</w:t>
       </w:r>
-      <w:bookmarkEnd w:id="14"/>
+      <w:bookmarkEnd w:id="18"/>
       <w:r>
         <w:fldChar w:fldCharType="end"/>
       </w:r>
@@ -5427,7 +7750,18 @@
         <w:t>(Diagrama de clases aquí)</w:t>
       </w:r>
     </w:p>
-    <w:p/>
+    <w:p>
+      <w:pPr>
+        <w:pStyle w:val="Ttulo2"/>
+        <w:numPr>
+          <w:ilvl w:val="1"/>
+          <w:numId w:val="4"/>
+        </w:numPr>
+      </w:pPr>
+      <w:r>
+        <w:t>Implementación</w:t>
+      </w:r>
+    </w:p>
     <w:p>
       <w:pPr>
         <w:rPr>
@@ -5443,9 +7777,6 @@
     </w:p>
     <w:p>
       <w:pPr>
-        <w:rPr>
-          <w:u w:val="single"/>
-        </w:rPr>
         <w:sectPr>
           <w:headerReference w:type="default" r:id="rId32"/>
           <w:type w:val="continuous"/>
@@ -5469,13 +7800,900 @@
           <w:numId w:val="4"/>
         </w:numPr>
       </w:pPr>
-      <w:bookmarkStart w:id="15" w:name="_Toc134456016"/>
+      <w:bookmarkStart w:id="19" w:name="_Toc135566089"/>
       <w:r>
         <w:lastRenderedPageBreak/>
         <w:t>Despliegue y pruebas</w:t>
       </w:r>
-      <w:bookmarkEnd w:id="15"/>
+      <w:bookmarkEnd w:id="19"/>
     </w:p>
+    <w:tbl>
+      <w:tblPr>
+        <w:tblStyle w:val="Tablaconcuadrcula"/>
+        <w:tblW w:w="0" w:type="auto"/>
+        <w:tblLook w:val="04A0" w:firstRow="1" w:lastRow="0" w:firstColumn="1" w:lastColumn="0" w:noHBand="0" w:noVBand="1"/>
+      </w:tblPr>
+      <w:tblGrid>
+        <w:gridCol w:w="1526"/>
+        <w:gridCol w:w="7643"/>
+      </w:tblGrid>
+      <w:tr>
+        <w:trPr>
+          <w:trHeight w:val="453"/>
+        </w:trPr>
+        <w:tc>
+          <w:tcPr>
+            <w:tcW w:w="1526" w:type="dxa"/>
+          </w:tcPr>
+          <w:p>
+            <w:pPr>
+              <w:jc w:val="center"/>
+            </w:pPr>
+            <w:r>
+              <w:t>Nº</w:t>
+            </w:r>
+          </w:p>
+        </w:tc>
+        <w:tc>
+          <w:tcPr>
+            <w:tcW w:w="7643" w:type="dxa"/>
+          </w:tcPr>
+          <w:p>
+            <w:pPr>
+              <w:jc w:val="center"/>
+              <w:rPr>
+                <w:b/>
+                <w:bCs/>
+              </w:rPr>
+            </w:pPr>
+            <w:r>
+              <w:rPr>
+                <w:b/>
+                <w:bCs/>
+              </w:rPr>
+              <w:t>ESPECIFIACIÓN DE PRUEBAS</w:t>
+            </w:r>
+          </w:p>
+        </w:tc>
+      </w:tr>
+      <w:tr>
+        <w:trPr>
+          <w:trHeight w:val="453"/>
+        </w:trPr>
+        <w:tc>
+          <w:tcPr>
+            <w:tcW w:w="1526" w:type="dxa"/>
+          </w:tcPr>
+          <w:p>
+            <w:pPr>
+              <w:jc w:val="center"/>
+            </w:pPr>
+            <w:r>
+              <w:t>1º</w:t>
+            </w:r>
+          </w:p>
+        </w:tc>
+        <w:tc>
+          <w:tcPr>
+            <w:tcW w:w="7643" w:type="dxa"/>
+          </w:tcPr>
+          <w:p>
+            <w:r>
+              <w:rPr>
+                <w:b/>
+                <w:bCs/>
+              </w:rPr>
+              <w:t xml:space="preserve">Objetivo: </w:t>
+            </w:r>
+            <w:r>
+              <w:t>Avanzar de la pantalla inicial a la de selección de equipo</w:t>
+            </w:r>
+          </w:p>
+          <w:p>
+            <w:r>
+              <w:rPr>
+                <w:b/>
+                <w:bCs/>
+              </w:rPr>
+              <w:t xml:space="preserve">Pruebas realizadas: </w:t>
+            </w:r>
+            <w:r>
+              <w:t>Se pulsa el botón de inicio al ejecutar la aplicación, comprobamos que efectivamente, pasa a la pantalla de selección de equipo y la consola de ejecución no da ningún error.</w:t>
+            </w:r>
+          </w:p>
+        </w:tc>
+      </w:tr>
+      <w:tr>
+        <w:trPr>
+          <w:trHeight w:val="453"/>
+        </w:trPr>
+        <w:tc>
+          <w:tcPr>
+            <w:tcW w:w="1526" w:type="dxa"/>
+          </w:tcPr>
+          <w:p>
+            <w:pPr>
+              <w:jc w:val="center"/>
+            </w:pPr>
+            <w:r>
+              <w:t>2º</w:t>
+            </w:r>
+          </w:p>
+        </w:tc>
+        <w:tc>
+          <w:tcPr>
+            <w:tcW w:w="7643" w:type="dxa"/>
+          </w:tcPr>
+          <w:p>
+            <w:r>
+              <w:rPr>
+                <w:b/>
+                <w:bCs/>
+              </w:rPr>
+              <w:t xml:space="preserve">Objetivo: </w:t>
+            </w:r>
+            <w:r>
+              <w:t>Comprobar que el botón Salir cierra la aplicación</w:t>
+            </w:r>
+          </w:p>
+          <w:p>
+            <w:pPr>
+              <w:rPr>
+                <w:b/>
+                <w:bCs/>
+              </w:rPr>
+            </w:pPr>
+            <w:r>
+              <w:rPr>
+                <w:b/>
+                <w:bCs/>
+              </w:rPr>
+              <w:t xml:space="preserve">Pruebas realizadas: </w:t>
+            </w:r>
+            <w:r>
+              <w:t>Se pulsa el botón de salir al ejecutar la aplicación y comprobamos que esta se cierra y termina su ejecución</w:t>
+            </w:r>
+          </w:p>
+        </w:tc>
+      </w:tr>
+      <w:tr>
+        <w:trPr>
+          <w:trHeight w:val="453"/>
+        </w:trPr>
+        <w:tc>
+          <w:tcPr>
+            <w:tcW w:w="1526" w:type="dxa"/>
+          </w:tcPr>
+          <w:p>
+            <w:pPr>
+              <w:jc w:val="center"/>
+            </w:pPr>
+            <w:r>
+              <w:t>3º</w:t>
+            </w:r>
+          </w:p>
+        </w:tc>
+        <w:tc>
+          <w:tcPr>
+            <w:tcW w:w="7643" w:type="dxa"/>
+          </w:tcPr>
+          <w:p>
+            <w:r>
+              <w:rPr>
+                <w:b/>
+                <w:bCs/>
+              </w:rPr>
+              <w:t xml:space="preserve">Objetivo: </w:t>
+            </w:r>
+            <w:r>
+              <w:t xml:space="preserve">Comprobar que </w:t>
+            </w:r>
+            <w:r>
+              <w:t>cada botón de equipo es funcional y selecciona el equipo deseado una vez iniciada la partida</w:t>
+            </w:r>
+          </w:p>
+          <w:p>
+            <w:pPr>
+              <w:rPr>
+                <w:b/>
+                <w:bCs/>
+              </w:rPr>
+            </w:pPr>
+            <w:r>
+              <w:rPr>
+                <w:b/>
+                <w:bCs/>
+              </w:rPr>
+              <w:t xml:space="preserve">Pruebas realizadas: </w:t>
+            </w:r>
+            <w:r>
+              <w:t xml:space="preserve">Se </w:t>
+            </w:r>
+            <w:r>
+              <w:t>pulsan todos los botones de la pantalla selección y comprobamos que en la ventana temporada aparece la información del equipo seleccionado.</w:t>
+            </w:r>
+          </w:p>
+        </w:tc>
+      </w:tr>
+      <w:tr>
+        <w:trPr>
+          <w:trHeight w:val="453"/>
+        </w:trPr>
+        <w:tc>
+          <w:tcPr>
+            <w:tcW w:w="1526" w:type="dxa"/>
+          </w:tcPr>
+          <w:p>
+            <w:pPr>
+              <w:jc w:val="center"/>
+            </w:pPr>
+            <w:r>
+              <w:t>4º</w:t>
+            </w:r>
+          </w:p>
+        </w:tc>
+        <w:tc>
+          <w:tcPr>
+            <w:tcW w:w="7643" w:type="dxa"/>
+          </w:tcPr>
+          <w:p>
+            <w:r>
+              <w:rPr>
+                <w:b/>
+                <w:bCs/>
+              </w:rPr>
+              <w:t xml:space="preserve">Objetivo: </w:t>
+            </w:r>
+            <w:r>
+              <w:t>Comprobar que las tablas muestran el contenido verídico y actualizado de la BBDD</w:t>
+            </w:r>
+          </w:p>
+          <w:p>
+            <w:pPr>
+              <w:rPr>
+                <w:b/>
+                <w:bCs/>
+              </w:rPr>
+            </w:pPr>
+            <w:r>
+              <w:rPr>
+                <w:b/>
+                <w:bCs/>
+              </w:rPr>
+              <w:t xml:space="preserve">Pruebas realizadas: </w:t>
+            </w:r>
+            <w:r>
+              <w:t>Al pasar a la pantalla temporada, se compara el contenido de las tablas mostradas en la aplicación con el que se encuentra en la BBDD y si son iguales es correcto.</w:t>
+            </w:r>
+          </w:p>
+        </w:tc>
+      </w:tr>
+      <w:tr>
+        <w:trPr>
+          <w:trHeight w:val="453"/>
+        </w:trPr>
+        <w:tc>
+          <w:tcPr>
+            <w:tcW w:w="1526" w:type="dxa"/>
+          </w:tcPr>
+          <w:p>
+            <w:pPr>
+              <w:jc w:val="center"/>
+            </w:pPr>
+            <w:r>
+              <w:t>5º</w:t>
+            </w:r>
+          </w:p>
+        </w:tc>
+        <w:tc>
+          <w:tcPr>
+            <w:tcW w:w="7643" w:type="dxa"/>
+          </w:tcPr>
+          <w:p>
+            <w:r>
+              <w:rPr>
+                <w:b/>
+                <w:bCs/>
+              </w:rPr>
+              <w:t xml:space="preserve">Objetivo: </w:t>
+            </w:r>
+            <w:r>
+              <w:t xml:space="preserve">Comprobar que el </w:t>
+            </w:r>
+            <w:r>
+              <w:t>botón iniciar partido nos envía a la ventana partido y que el equipo que habíamos seleccionado anteriormente es el que aparece en la pantalla.</w:t>
+            </w:r>
+          </w:p>
+          <w:p>
+            <w:pPr>
+              <w:rPr>
+                <w:b/>
+                <w:bCs/>
+              </w:rPr>
+            </w:pPr>
+            <w:r>
+              <w:rPr>
+                <w:b/>
+                <w:bCs/>
+              </w:rPr>
+              <w:t xml:space="preserve">Pruebas realizadas: </w:t>
+            </w:r>
+            <w:r>
+              <w:t>Una vez estemos en la ventana temporada, pulsamos el botón iniciar partido y comprobamos que nos envía a la ventana partido y que el equipo que sale a la izquierda (que sería el nuestro) es el que habíamos seleccionado en un inicio</w:t>
+            </w:r>
+          </w:p>
+        </w:tc>
+      </w:tr>
+      <w:tr>
+        <w:trPr>
+          <w:trHeight w:val="453"/>
+        </w:trPr>
+        <w:tc>
+          <w:tcPr>
+            <w:tcW w:w="1526" w:type="dxa"/>
+          </w:tcPr>
+          <w:p>
+            <w:pPr>
+              <w:jc w:val="center"/>
+            </w:pPr>
+            <w:r>
+              <w:t>6º</w:t>
+            </w:r>
+          </w:p>
+        </w:tc>
+        <w:tc>
+          <w:tcPr>
+            <w:tcW w:w="7643" w:type="dxa"/>
+          </w:tcPr>
+          <w:p>
+            <w:r>
+              <w:rPr>
+                <w:b/>
+                <w:bCs/>
+              </w:rPr>
+              <w:t xml:space="preserve">Objetivo: </w:t>
+            </w:r>
+            <w:r>
+              <w:t>Comprobar que el botón Salir</w:t>
+            </w:r>
+            <w:r>
+              <w:t xml:space="preserve"> de la ventana temporada</w:t>
+            </w:r>
+            <w:r>
+              <w:t xml:space="preserve"> cierra la aplicación</w:t>
+            </w:r>
+          </w:p>
+          <w:p>
+            <w:pPr>
+              <w:rPr>
+                <w:b/>
+                <w:bCs/>
+              </w:rPr>
+            </w:pPr>
+            <w:r>
+              <w:rPr>
+                <w:b/>
+                <w:bCs/>
+              </w:rPr>
+              <w:t xml:space="preserve">Pruebas realizadas: </w:t>
+            </w:r>
+            <w:r>
+              <w:t xml:space="preserve">Se pulsa el botón de salir al </w:t>
+            </w:r>
+            <w:r>
+              <w:t>llegar a la ventana temporada</w:t>
+            </w:r>
+            <w:r>
+              <w:t xml:space="preserve"> y comprobamos que esta se cierra y termina su ejecución</w:t>
+            </w:r>
+          </w:p>
+        </w:tc>
+      </w:tr>
+      <w:tr>
+        <w:trPr>
+          <w:trHeight w:val="453"/>
+        </w:trPr>
+        <w:tc>
+          <w:tcPr>
+            <w:tcW w:w="1526" w:type="dxa"/>
+          </w:tcPr>
+          <w:p>
+            <w:pPr>
+              <w:jc w:val="center"/>
+            </w:pPr>
+            <w:r>
+              <w:t>7º</w:t>
+            </w:r>
+          </w:p>
+        </w:tc>
+        <w:tc>
+          <w:tcPr>
+            <w:tcW w:w="7643" w:type="dxa"/>
+          </w:tcPr>
+          <w:p>
+            <w:r>
+              <w:rPr>
+                <w:b/>
+                <w:bCs/>
+              </w:rPr>
+              <w:t xml:space="preserve">Objetivo: </w:t>
+            </w:r>
+            <w:r>
+              <w:t xml:space="preserve">Comprobar que el </w:t>
+            </w:r>
+            <w:r>
+              <w:t>temporizador del partido funciona</w:t>
+            </w:r>
+          </w:p>
+          <w:p>
+            <w:pPr>
+              <w:rPr>
+                <w:b/>
+                <w:bCs/>
+              </w:rPr>
+            </w:pPr>
+            <w:r>
+              <w:rPr>
+                <w:b/>
+                <w:bCs/>
+              </w:rPr>
+              <w:t xml:space="preserve">Pruebas realizadas: </w:t>
+            </w:r>
+            <w:r>
+              <w:t xml:space="preserve">En cuanto llegamos a la ventana partido y este comienza, verificamos que el tiempo avanza, que al llegar a “45 mins” sale un alert indicando que hemos acabado la primera parte, que al pulsar en aceptar se reinicia y reanuda el temporizador comenzando la segunda parte </w:t>
+            </w:r>
+            <w:proofErr w:type="gramStart"/>
+            <w:r>
+              <w:t>y</w:t>
+            </w:r>
+            <w:proofErr w:type="gramEnd"/>
+            <w:r>
+              <w:t xml:space="preserve"> por último, al finalizar esta segunda parte, que aparezca un último alert que nos indique que el partido ha terminado.</w:t>
+            </w:r>
+          </w:p>
+        </w:tc>
+      </w:tr>
+    </w:tbl>
+    <w:p>
+      <w:r>
+        <w:br w:type="page"/>
+      </w:r>
+    </w:p>
+    <w:tbl>
+      <w:tblPr>
+        <w:tblStyle w:val="Tablaconcuadrcula"/>
+        <w:tblW w:w="0" w:type="auto"/>
+        <w:tblLook w:val="04A0" w:firstRow="1" w:lastRow="0" w:firstColumn="1" w:lastColumn="0" w:noHBand="0" w:noVBand="1"/>
+      </w:tblPr>
+      <w:tblGrid>
+        <w:gridCol w:w="1526"/>
+        <w:gridCol w:w="7643"/>
+      </w:tblGrid>
+      <w:tr>
+        <w:trPr>
+          <w:trHeight w:val="453"/>
+        </w:trPr>
+        <w:tc>
+          <w:tcPr>
+            <w:tcW w:w="1526" w:type="dxa"/>
+          </w:tcPr>
+          <w:p>
+            <w:pPr>
+              <w:jc w:val="center"/>
+            </w:pPr>
+            <w:r>
+              <w:lastRenderedPageBreak/>
+              <w:t>8º</w:t>
+            </w:r>
+          </w:p>
+        </w:tc>
+        <w:tc>
+          <w:tcPr>
+            <w:tcW w:w="7643" w:type="dxa"/>
+          </w:tcPr>
+          <w:p>
+            <w:r>
+              <w:rPr>
+                <w:b/>
+                <w:bCs/>
+              </w:rPr>
+              <w:t xml:space="preserve">Objetivo: </w:t>
+            </w:r>
+            <w:r>
+              <w:t xml:space="preserve">Comprobar que el </w:t>
+            </w:r>
+            <w:r>
+              <w:t>marcador de goles funciona</w:t>
+            </w:r>
+          </w:p>
+          <w:p>
+            <w:pPr>
+              <w:rPr>
+                <w:b/>
+                <w:bCs/>
+              </w:rPr>
+            </w:pPr>
+            <w:r>
+              <w:rPr>
+                <w:b/>
+                <w:bCs/>
+              </w:rPr>
+              <w:t xml:space="preserve">Pruebas realizadas: </w:t>
+            </w:r>
+            <w:r>
+              <w:t>Se espera a que alguno de los dos equipos enfrentados marque un gol y este se simbolice en el marcador de goles</w:t>
+            </w:r>
+            <w:r>
+              <w:t xml:space="preserve"> y en el equipo correspondiente</w:t>
+            </w:r>
+            <w:r>
+              <w:t>.</w:t>
+            </w:r>
+          </w:p>
+        </w:tc>
+      </w:tr>
+      <w:tr>
+        <w:trPr>
+          <w:trHeight w:val="453"/>
+        </w:trPr>
+        <w:tc>
+          <w:tcPr>
+            <w:tcW w:w="1526" w:type="dxa"/>
+          </w:tcPr>
+          <w:p>
+            <w:pPr>
+              <w:jc w:val="center"/>
+              <w:rPr>
+                <w:u w:val="single"/>
+              </w:rPr>
+            </w:pPr>
+            <w:r>
+              <w:t>9º</w:t>
+            </w:r>
+          </w:p>
+        </w:tc>
+        <w:tc>
+          <w:tcPr>
+            <w:tcW w:w="7643" w:type="dxa"/>
+          </w:tcPr>
+          <w:p>
+            <w:r>
+              <w:rPr>
+                <w:b/>
+                <w:bCs/>
+              </w:rPr>
+              <w:t xml:space="preserve">Objetivo: </w:t>
+            </w:r>
+            <w:r>
+              <w:t xml:space="preserve">Comprobar que </w:t>
+            </w:r>
+            <w:r>
+              <w:t>el JTextField muestra el progreso del partido</w:t>
+            </w:r>
+          </w:p>
+          <w:p>
+            <w:pPr>
+              <w:rPr>
+                <w:b/>
+                <w:bCs/>
+              </w:rPr>
+            </w:pPr>
+            <w:r>
+              <w:rPr>
+                <w:b/>
+                <w:bCs/>
+              </w:rPr>
+              <w:t xml:space="preserve">Pruebas realizadas: </w:t>
+            </w:r>
+            <w:r>
+              <w:t xml:space="preserve">Vemos la ejecución del partido que se esta disputando y comprobamos que tanto goles como tarjetas se simbolizan en el JTextField. </w:t>
+            </w:r>
+          </w:p>
+        </w:tc>
+      </w:tr>
+      <w:tr>
+        <w:trPr>
+          <w:trHeight w:val="453"/>
+        </w:trPr>
+        <w:tc>
+          <w:tcPr>
+            <w:tcW w:w="1526" w:type="dxa"/>
+          </w:tcPr>
+          <w:p>
+            <w:pPr>
+              <w:jc w:val="center"/>
+            </w:pPr>
+            <w:r>
+              <w:t>10º</w:t>
+            </w:r>
+          </w:p>
+        </w:tc>
+        <w:tc>
+          <w:tcPr>
+            <w:tcW w:w="7643" w:type="dxa"/>
+          </w:tcPr>
+          <w:p>
+            <w:r>
+              <w:rPr>
+                <w:b/>
+                <w:bCs/>
+              </w:rPr>
+              <w:t xml:space="preserve">Objetivo: </w:t>
+            </w:r>
+            <w:r>
+              <w:t xml:space="preserve">Comprobar </w:t>
+            </w:r>
+            <w:r>
+              <w:t>que,</w:t>
+            </w:r>
+            <w:r>
+              <w:t xml:space="preserve"> </w:t>
+            </w:r>
+            <w:r>
+              <w:t>una vez acabado el partido, nos envía a la pantalla ganador y que esta muestra el equipo victorioso.</w:t>
+            </w:r>
+          </w:p>
+          <w:p>
+            <w:r>
+              <w:rPr>
+                <w:b/>
+                <w:bCs/>
+              </w:rPr>
+              <w:t xml:space="preserve">Pruebas realizadas: </w:t>
+            </w:r>
+            <w:r>
+              <w:t>Vemos la ejecución completa del partido y cuando esta termina, verificamos que la aplicación nos lleva a la ventana ganador y que esta muestra el equipo que ha ganado la partida.</w:t>
+            </w:r>
+          </w:p>
+        </w:tc>
+      </w:tr>
+      <w:tr>
+        <w:trPr>
+          <w:trHeight w:val="453"/>
+        </w:trPr>
+        <w:tc>
+          <w:tcPr>
+            <w:tcW w:w="1526" w:type="dxa"/>
+          </w:tcPr>
+          <w:p>
+            <w:pPr>
+              <w:jc w:val="center"/>
+            </w:pPr>
+            <w:r>
+              <w:t>11º</w:t>
+            </w:r>
+          </w:p>
+        </w:tc>
+        <w:tc>
+          <w:tcPr>
+            <w:tcW w:w="7643" w:type="dxa"/>
+          </w:tcPr>
+          <w:p>
+            <w:r>
+              <w:rPr>
+                <w:b/>
+                <w:bCs/>
+              </w:rPr>
+              <w:t xml:space="preserve">Objetivo: </w:t>
+            </w:r>
+            <w:r>
+              <w:t xml:space="preserve">Comprobar que el botón </w:t>
+            </w:r>
+            <w:r>
+              <w:t>volver a Temporada nos reenvía a la ventana Temporada y que los datos de la tabla temporada han sido actualizados en base a los resultados de los partidos disputados</w:t>
+            </w:r>
+          </w:p>
+          <w:p>
+            <w:pPr>
+              <w:rPr>
+                <w:b/>
+                <w:bCs/>
+              </w:rPr>
+            </w:pPr>
+            <w:r>
+              <w:rPr>
+                <w:b/>
+                <w:bCs/>
+              </w:rPr>
+              <w:t xml:space="preserve">Pruebas realizadas: </w:t>
+            </w:r>
+            <w:r>
+              <w:t>Una vez llegados a la ventana ganador, pulsamos el botón “Regresar a Temporada” y vemos que la aplicación nos regresa a la ventana temporada y que los datos de la tabla temporada han sido actualizados correctamente.</w:t>
+            </w:r>
+          </w:p>
+        </w:tc>
+      </w:tr>
+      <w:tr>
+        <w:trPr>
+          <w:trHeight w:val="453"/>
+        </w:trPr>
+        <w:tc>
+          <w:tcPr>
+            <w:tcW w:w="1526" w:type="dxa"/>
+          </w:tcPr>
+          <w:p>
+            <w:pPr>
+              <w:jc w:val="center"/>
+            </w:pPr>
+            <w:r>
+              <w:t>12º</w:t>
+            </w:r>
+          </w:p>
+        </w:tc>
+        <w:tc>
+          <w:tcPr>
+            <w:tcW w:w="7643" w:type="dxa"/>
+          </w:tcPr>
+          <w:p>
+            <w:r>
+              <w:rPr>
+                <w:b/>
+                <w:bCs/>
+              </w:rPr>
+              <w:t xml:space="preserve">Objetivo: </w:t>
+            </w:r>
+            <w:r>
+              <w:t xml:space="preserve">Comprobar </w:t>
+            </w:r>
+            <w:r>
+              <w:t>que,</w:t>
+            </w:r>
+            <w:r>
+              <w:t xml:space="preserve"> </w:t>
+            </w:r>
+            <w:r>
+              <w:t>una vez acabado el primer partido, podemos volver a jugar más partidos y que estos no se repiten</w:t>
+            </w:r>
+          </w:p>
+          <w:p>
+            <w:pPr>
+              <w:rPr>
+                <w:b/>
+                <w:bCs/>
+              </w:rPr>
+            </w:pPr>
+            <w:r>
+              <w:rPr>
+                <w:b/>
+                <w:bCs/>
+              </w:rPr>
+              <w:t xml:space="preserve">Pruebas realizadas: </w:t>
+            </w:r>
+            <w:r>
+              <w:t>Cuando acabamos la ejecución completa de un partido, comenzamos uno nuevo, vemos que este funciona correctamente y que además el contrincante es diferente al que teníamos en el primer partido. Lo comprobamos todas las veces que necesitamos hasta acabar y comprobar los 9 enfrentamientos disponibles.</w:t>
+            </w:r>
+          </w:p>
+        </w:tc>
+      </w:tr>
+      <w:tr>
+        <w:trPr>
+          <w:trHeight w:val="1309"/>
+        </w:trPr>
+        <w:tc>
+          <w:tcPr>
+            <w:tcW w:w="1526" w:type="dxa"/>
+          </w:tcPr>
+          <w:p>
+            <w:pPr>
+              <w:jc w:val="center"/>
+            </w:pPr>
+            <w:r>
+              <w:t>13º</w:t>
+            </w:r>
+          </w:p>
+        </w:tc>
+        <w:tc>
+          <w:tcPr>
+            <w:tcW w:w="7643" w:type="dxa"/>
+          </w:tcPr>
+          <w:p>
+            <w:r>
+              <w:rPr>
+                <w:b/>
+                <w:bCs/>
+              </w:rPr>
+              <w:t xml:space="preserve">Objetivo: </w:t>
+            </w:r>
+            <w:r>
+              <w:t>Comprob</w:t>
+            </w:r>
+            <w:r>
+              <w:t xml:space="preserve">ación efectos de sonido </w:t>
+            </w:r>
+          </w:p>
+          <w:p>
+            <w:r>
+              <w:rPr>
+                <w:b/>
+                <w:bCs/>
+              </w:rPr>
+              <w:t>Pruebas realizadas:</w:t>
+            </w:r>
+            <w:r>
+              <w:rPr>
+                <w:b/>
+                <w:bCs/>
+              </w:rPr>
+              <w:t xml:space="preserve"> </w:t>
+            </w:r>
+            <w:r>
+              <w:t>Comprobamos a lo largo de la ejecución</w:t>
+            </w:r>
+            <w:r>
+              <w:t xml:space="preserve"> del partido que suenan los silbatos al comienzo de cada parte y que cuando acaba el partido y sale el ganador, suena el efecto de sonido asignado al ganador.</w:t>
+            </w:r>
+          </w:p>
+        </w:tc>
+      </w:tr>
+      <w:tr>
+        <w:trPr>
+          <w:trHeight w:val="1309"/>
+        </w:trPr>
+        <w:tc>
+          <w:tcPr>
+            <w:tcW w:w="1526" w:type="dxa"/>
+          </w:tcPr>
+          <w:p>
+            <w:pPr>
+              <w:jc w:val="center"/>
+            </w:pPr>
+            <w:r>
+              <w:t>14º</w:t>
+            </w:r>
+          </w:p>
+        </w:tc>
+        <w:tc>
+          <w:tcPr>
+            <w:tcW w:w="7643" w:type="dxa"/>
+          </w:tcPr>
+          <w:p>
+            <w:r>
+              <w:rPr>
+                <w:b/>
+                <w:bCs/>
+              </w:rPr>
+              <w:t xml:space="preserve">Objetivo: </w:t>
+            </w:r>
+            <w:r>
+              <w:t>Comprob</w:t>
+            </w:r>
+            <w:r>
+              <w:t xml:space="preserve">ación </w:t>
+            </w:r>
+            <w:r>
+              <w:t>de música</w:t>
+            </w:r>
+          </w:p>
+          <w:p>
+            <w:pPr>
+              <w:rPr>
+                <w:b/>
+                <w:bCs/>
+              </w:rPr>
+            </w:pPr>
+            <w:r>
+              <w:rPr>
+                <w:b/>
+                <w:bCs/>
+              </w:rPr>
+              <w:t xml:space="preserve">Pruebas realizadas: </w:t>
+            </w:r>
+            <w:r>
+              <w:t>Comprobamos a lo largo de la ejecución</w:t>
+            </w:r>
+            <w:r>
+              <w:t xml:space="preserve"> de la aplicación que durante las ventanas de ajenas al partido suena una canción y </w:t>
+            </w:r>
+            <w:r>
+              <w:t>que,</w:t>
+            </w:r>
+            <w:r>
+              <w:t xml:space="preserve"> durante la ejecución del partido, esta cambia a otra diferente</w:t>
+            </w:r>
+          </w:p>
+        </w:tc>
+      </w:tr>
+    </w:tbl>
     <w:p/>
     <w:p>
       <w:pPr>
@@ -5492,7 +8710,6 @@
         <w:br w:type="page"/>
       </w:r>
     </w:p>
-    <w:p/>
     <w:p>
       <w:pPr>
         <w:pStyle w:val="Ttulo1"/>
@@ -5501,11 +8718,12 @@
           <w:numId w:val="4"/>
         </w:numPr>
       </w:pPr>
-      <w:bookmarkStart w:id="16" w:name="_Toc134456017"/>
-      <w:r>
+      <w:bookmarkStart w:id="20" w:name="_Toc135566090"/>
+      <w:r>
+        <w:lastRenderedPageBreak/>
         <w:t>Conclusiones</w:t>
       </w:r>
-      <w:bookmarkEnd w:id="16"/>
+      <w:bookmarkEnd w:id="20"/>
     </w:p>
     <w:p>
       <w:r>
@@ -5522,21 +8740,11 @@
       <w:r>
         <w:t xml:space="preserve">, hemos aprendido mucho en muchos ámbitos de la programación. Nuevas funcionalidades de CSS, </w:t>
       </w:r>
-      <w:proofErr w:type="spellStart"/>
-      <w:r>
-        <w:t>mas</w:t>
-      </w:r>
-      <w:proofErr w:type="spellEnd"/>
-      <w:r>
-        <w:t xml:space="preserve"> opciones en </w:t>
-      </w:r>
-      <w:proofErr w:type="spellStart"/>
-      <w:r>
-        <w:t>JavaFX</w:t>
-      </w:r>
-      <w:proofErr w:type="spellEnd"/>
-      <w:r>
-        <w:t>, el uso de GitHub y como organizar un proyecto de forma correcta mediante Trello. Creemos que ha sido una manera de avanzar un poco más como programadores y prepararnos para nuestro futuro laboral.</w:t>
+      <w:r>
+        <w:t>más</w:t>
+      </w:r>
+      <w:r>
+        <w:t xml:space="preserve"> opciones en JavaFX, el uso de GitHub y como organizar un proyecto de forma correcta mediante Trello. Creemos que ha sido una manera de avanzar un poco más como programadores y prepararnos para nuestro futuro laboral.</w:t>
       </w:r>
     </w:p>
     <w:p>
@@ -5585,12 +8793,12 @@
           <w:numId w:val="4"/>
         </w:numPr>
       </w:pPr>
-      <w:bookmarkStart w:id="17" w:name="_Toc134456018"/>
+      <w:bookmarkStart w:id="21" w:name="_Toc135566091"/>
       <w:r>
         <w:lastRenderedPageBreak/>
         <w:t>Vías futuras</w:t>
       </w:r>
-      <w:bookmarkEnd w:id="17"/>
+      <w:bookmarkEnd w:id="21"/>
     </w:p>
     <w:p>
       <w:r>
@@ -5692,11 +8900,11 @@
       <w:r>
         <w:t xml:space="preserve"> interesante que cada jugador tuviera sus estadísticas y a su vez, que estas influyan con el resto de jugadores, </w:t>
       </w:r>
-      <w:bookmarkStart w:id="18" w:name="OLE_LINK1"/>
+      <w:bookmarkStart w:id="22" w:name="OLE_LINK1"/>
       <w:r>
         <w:t xml:space="preserve">haciendo más interesante elaborar un equipo equilibrado para que </w:t>
       </w:r>
-      <w:bookmarkEnd w:id="18"/>
+      <w:bookmarkEnd w:id="22"/>
       <w:r>
         <w:t>tenga más posibilidades de ganar.</w:t>
       </w:r>
@@ -5817,15 +9025,12 @@
           <w:numId w:val="4"/>
         </w:numPr>
       </w:pPr>
+      <w:bookmarkStart w:id="23" w:name="_Toc135566092"/>
       <w:r>
         <w:lastRenderedPageBreak/>
-        <w:t>G</w:t>
-      </w:r>
-      <w:bookmarkStart w:id="19" w:name="_Toc134456019"/>
-      <w:r>
-        <w:t>losario</w:t>
-      </w:r>
-      <w:bookmarkEnd w:id="19"/>
+        <w:t>Glosario</w:t>
+      </w:r>
+      <w:bookmarkEnd w:id="23"/>
     </w:p>
     <w:p>
       <w:pPr>
@@ -5926,12 +9131,12 @@
           <w:numId w:val="4"/>
         </w:numPr>
       </w:pPr>
-      <w:bookmarkStart w:id="20" w:name="_Toc134456020"/>
+      <w:bookmarkStart w:id="24" w:name="_Toc135566093"/>
       <w:r>
         <w:lastRenderedPageBreak/>
         <w:t>Bibliografía/Webgrafía</w:t>
       </w:r>
-      <w:bookmarkEnd w:id="20"/>
+      <w:bookmarkEnd w:id="24"/>
     </w:p>
     <w:p>
       <w:pPr>
@@ -5956,27 +9161,27 @@
           <w:numId w:val="4"/>
         </w:numPr>
       </w:pPr>
-      <w:bookmarkStart w:id="21" w:name="_Toc134456021"/>
+      <w:bookmarkStart w:id="25" w:name="_Toc135566094"/>
       <w:r>
         <w:lastRenderedPageBreak/>
         <w:t>Anexos</w:t>
       </w:r>
-      <w:bookmarkEnd w:id="21"/>
+      <w:bookmarkEnd w:id="25"/>
     </w:p>
     <w:p>
       <w:pPr>
         <w:pStyle w:val="Ttulo2"/>
       </w:pPr>
-      <w:bookmarkStart w:id="22" w:name="_12.1_Imágenes_diseño"/>
-      <w:bookmarkStart w:id="23" w:name="_Toc134456022"/>
-      <w:bookmarkEnd w:id="22"/>
+      <w:bookmarkStart w:id="26" w:name="_12.1_Imágenes_diseño"/>
+      <w:bookmarkStart w:id="27" w:name="_Toc135566095"/>
+      <w:bookmarkEnd w:id="26"/>
       <w:r>
         <w:t xml:space="preserve">12.1 </w:t>
       </w:r>
       <w:r>
         <w:t>Imágenes diseño aplicación</w:t>
       </w:r>
-      <w:bookmarkEnd w:id="23"/>
+      <w:bookmarkEnd w:id="27"/>
     </w:p>
     <w:p>
       <w:pPr>
@@ -6664,13 +9869,13 @@
       <w:pPr>
         <w:pStyle w:val="Ttulo2"/>
       </w:pPr>
-      <w:bookmarkStart w:id="24" w:name="_12.2_Anexo_II"/>
-      <w:bookmarkStart w:id="25" w:name="_Toc134456023"/>
-      <w:bookmarkEnd w:id="24"/>
+      <w:bookmarkStart w:id="28" w:name="_12.2_Anexo_II"/>
+      <w:bookmarkStart w:id="29" w:name="_Toc135566096"/>
+      <w:bookmarkEnd w:id="28"/>
       <w:r>
         <w:t>12.2 Anexo II</w:t>
       </w:r>
-      <w:bookmarkEnd w:id="25"/>
+      <w:bookmarkEnd w:id="29"/>
     </w:p>
     <w:p>
       <w:pPr>
@@ -6695,12 +9900,12 @@
           <w:vertAlign w:val="subscript"/>
         </w:rPr>
       </w:pPr>
-      <w:bookmarkStart w:id="26" w:name="_heading=h.1fob9te" w:colFirst="0" w:colLast="0"/>
-      <w:bookmarkEnd w:id="26"/>
+      <w:bookmarkStart w:id="30" w:name="_heading=h.1fob9te" w:colFirst="0" w:colLast="0"/>
+      <w:bookmarkEnd w:id="30"/>
     </w:p>
     <w:p>
-      <w:bookmarkStart w:id="27" w:name="_heading=h.3znysh7" w:colFirst="0" w:colLast="0"/>
-      <w:bookmarkEnd w:id="27"/>
+      <w:bookmarkStart w:id="31" w:name="_heading=h.3znysh7" w:colFirst="0" w:colLast="0"/>
+      <w:bookmarkEnd w:id="31"/>
     </w:p>
     <w:p>
       <w:pPr>
@@ -7013,7 +10218,7 @@
               <w:lang w:val="es-ES_tradnl" w:eastAsia="es-ES_tradnl"/>
             </w:rPr>
             <w:drawing>
-              <wp:anchor distT="0" distB="0" distL="114300" distR="114300" simplePos="0" relativeHeight="251635200" behindDoc="1" locked="0" layoutInCell="1" allowOverlap="1" wp14:anchorId="081DF1BE" wp14:editId="23436B29">
+              <wp:anchor distT="0" distB="0" distL="114300" distR="114300" simplePos="0" relativeHeight="251640832" behindDoc="1" locked="0" layoutInCell="1" allowOverlap="1" wp14:anchorId="081DF1BE" wp14:editId="23436B29">
                 <wp:simplePos x="0" y="0"/>
                 <wp:positionH relativeFrom="margin">
                   <wp:posOffset>76200</wp:posOffset>
@@ -7033,7 +10238,7 @@
                     <wp:lineTo x="0" y="0"/>
                   </wp:wrapPolygon>
                 </wp:wrapTight>
-                <wp:docPr id="668528711" name="Imagen 668528711" descr="Litterator tv"/>
+                <wp:docPr id="475337119" name="Imagen 475337119" descr="Litterator tv"/>
                 <wp:cNvGraphicFramePr>
                   <a:graphicFrameLocks xmlns:a="http://schemas.openxmlformats.org/drawingml/2006/main" noChangeAspect="1"/>
                 </wp:cNvGraphicFramePr>
@@ -7119,7 +10324,7 @@
               <w:lang w:val="es-ES_tradnl" w:eastAsia="es-ES_tradnl"/>
             </w:rPr>
             <w:drawing>
-              <wp:anchor distT="0" distB="0" distL="114300" distR="114300" simplePos="0" relativeHeight="251637248" behindDoc="1" locked="0" layoutInCell="1" allowOverlap="1" wp14:anchorId="5C93D19F" wp14:editId="6C72B891">
+              <wp:anchor distT="0" distB="0" distL="114300" distR="114300" simplePos="0" relativeHeight="251641856" behindDoc="1" locked="0" layoutInCell="1" allowOverlap="1" wp14:anchorId="5C93D19F" wp14:editId="6C72B891">
                 <wp:simplePos x="0" y="0"/>
                 <wp:positionH relativeFrom="column">
                   <wp:posOffset>367030</wp:posOffset>
@@ -7152,7 +10357,7 @@
                     <wp:lineTo x="9292" y="0"/>
                   </wp:wrapPolygon>
                 </wp:wrapTight>
-                <wp:docPr id="1683486354" name="Imagen 1683486354"/>
+                <wp:docPr id="570225229" name="Imagen 570225229"/>
                 <wp:cNvGraphicFramePr>
                   <a:graphicFrameLocks xmlns:a="http://schemas.openxmlformats.org/drawingml/2006/main" noChangeAspect="1"/>
                 </wp:cNvGraphicFramePr>
@@ -7334,7 +10539,7 @@
               <w:lang w:val="es-ES_tradnl" w:eastAsia="es-ES_tradnl"/>
             </w:rPr>
             <w:drawing>
-              <wp:anchor distT="0" distB="0" distL="114300" distR="114300" simplePos="0" relativeHeight="251650560" behindDoc="1" locked="0" layoutInCell="1" allowOverlap="1" wp14:anchorId="68661491" wp14:editId="2F2FF537">
+              <wp:anchor distT="0" distB="0" distL="114300" distR="114300" simplePos="0" relativeHeight="251651072" behindDoc="1" locked="0" layoutInCell="1" allowOverlap="1" wp14:anchorId="68661491" wp14:editId="2F2FF537">
                 <wp:simplePos x="0" y="0"/>
                 <wp:positionH relativeFrom="margin">
                   <wp:posOffset>76200</wp:posOffset>
@@ -7354,7 +10559,7 @@
                     <wp:lineTo x="0" y="0"/>
                   </wp:wrapPolygon>
                 </wp:wrapTight>
-                <wp:docPr id="100957986" name="Imagen 100957986" descr="Litterator tv"/>
+                <wp:docPr id="1329508220" name="Imagen 1329508220" descr="Litterator tv"/>
                 <wp:cNvGraphicFramePr>
                   <a:graphicFrameLocks xmlns:a="http://schemas.openxmlformats.org/drawingml/2006/main" noChangeAspect="1"/>
                 </wp:cNvGraphicFramePr>
@@ -7440,7 +10645,7 @@
               <w:lang w:val="es-ES_tradnl" w:eastAsia="es-ES_tradnl"/>
             </w:rPr>
             <w:drawing>
-              <wp:anchor distT="0" distB="0" distL="114300" distR="114300" simplePos="0" relativeHeight="251651584" behindDoc="1" locked="0" layoutInCell="1" allowOverlap="1" wp14:anchorId="5DDF0017" wp14:editId="4F136CA3">
+              <wp:anchor distT="0" distB="0" distL="114300" distR="114300" simplePos="0" relativeHeight="251652096" behindDoc="1" locked="0" layoutInCell="1" allowOverlap="1" wp14:anchorId="5DDF0017" wp14:editId="4F136CA3">
                 <wp:simplePos x="0" y="0"/>
                 <wp:positionH relativeFrom="column">
                   <wp:posOffset>367030</wp:posOffset>
@@ -7473,7 +10678,7 @@
                     <wp:lineTo x="9292" y="0"/>
                   </wp:wrapPolygon>
                 </wp:wrapTight>
-                <wp:docPr id="2099929749" name="Imagen 2099929749"/>
+                <wp:docPr id="442660103" name="Imagen 442660103"/>
                 <wp:cNvGraphicFramePr>
                   <a:graphicFrameLocks xmlns:a="http://schemas.openxmlformats.org/drawingml/2006/main" noChangeAspect="1"/>
                 </wp:cNvGraphicFramePr>
@@ -7655,7 +10860,7 @@
               <w:lang w:val="es-ES_tradnl" w:eastAsia="es-ES_tradnl"/>
             </w:rPr>
             <w:drawing>
-              <wp:anchor distT="0" distB="0" distL="114300" distR="114300" simplePos="0" relativeHeight="251634176" behindDoc="1" locked="0" layoutInCell="1" allowOverlap="1" wp14:anchorId="006086A5" wp14:editId="081F871E">
+              <wp:anchor distT="0" distB="0" distL="114300" distR="114300" simplePos="0" relativeHeight="251658240" behindDoc="1" locked="0" layoutInCell="1" allowOverlap="1" wp14:anchorId="006086A5" wp14:editId="081F871E">
                 <wp:simplePos x="0" y="0"/>
                 <wp:positionH relativeFrom="margin">
                   <wp:posOffset>76200</wp:posOffset>
@@ -7675,7 +10880,7 @@
                     <wp:lineTo x="0" y="0"/>
                   </wp:wrapPolygon>
                 </wp:wrapTight>
-                <wp:docPr id="2054868154" name="Imagen 2054868154" descr="Litterator tv"/>
+                <wp:docPr id="485656836" name="Imagen 485656836" descr="Litterator tv"/>
                 <wp:cNvGraphicFramePr>
                   <a:graphicFrameLocks xmlns:a="http://schemas.openxmlformats.org/drawingml/2006/main" noChangeAspect="1"/>
                 </wp:cNvGraphicFramePr>
@@ -7761,7 +10966,7 @@
               <w:lang w:val="es-ES_tradnl" w:eastAsia="es-ES_tradnl"/>
             </w:rPr>
             <w:drawing>
-              <wp:anchor distT="0" distB="0" distL="114300" distR="114300" simplePos="0" relativeHeight="251636224" behindDoc="1" locked="0" layoutInCell="1" allowOverlap="1" wp14:anchorId="0D1F3A9E" wp14:editId="5FC4CB71">
+              <wp:anchor distT="0" distB="0" distL="114300" distR="114300" simplePos="0" relativeHeight="251663360" behindDoc="1" locked="0" layoutInCell="1" allowOverlap="1" wp14:anchorId="0D1F3A9E" wp14:editId="5FC4CB71">
                 <wp:simplePos x="0" y="0"/>
                 <wp:positionH relativeFrom="column">
                   <wp:posOffset>367030</wp:posOffset>
@@ -7794,7 +10999,7 @@
                     <wp:lineTo x="9292" y="0"/>
                   </wp:wrapPolygon>
                 </wp:wrapTight>
-                <wp:docPr id="1181782527" name="Imagen 1181782527"/>
+                <wp:docPr id="1476882368" name="Imagen 1476882368"/>
                 <wp:cNvGraphicFramePr>
                   <a:graphicFrameLocks xmlns:a="http://schemas.openxmlformats.org/drawingml/2006/main" noChangeAspect="1"/>
                 </wp:cNvGraphicFramePr>
@@ -7976,7 +11181,7 @@
               <w:lang w:val="es-ES_tradnl" w:eastAsia="es-ES_tradnl"/>
             </w:rPr>
             <w:drawing>
-              <wp:anchor distT="0" distB="0" distL="114300" distR="114300" simplePos="0" relativeHeight="251640320" behindDoc="1" locked="0" layoutInCell="1" allowOverlap="1" wp14:anchorId="15F9342B" wp14:editId="14530EF2">
+              <wp:anchor distT="0" distB="0" distL="114300" distR="114300" simplePos="0" relativeHeight="251666432" behindDoc="1" locked="0" layoutInCell="1" allowOverlap="1" wp14:anchorId="15F9342B" wp14:editId="14530EF2">
                 <wp:simplePos x="0" y="0"/>
                 <wp:positionH relativeFrom="margin">
                   <wp:posOffset>76200</wp:posOffset>
@@ -7996,7 +11201,7 @@
                     <wp:lineTo x="0" y="0"/>
                   </wp:wrapPolygon>
                 </wp:wrapTight>
-                <wp:docPr id="31645410" name="Imagen 31645410" descr="Litterator tv"/>
+                <wp:docPr id="1140877404" name="Imagen 1140877404" descr="Litterator tv"/>
                 <wp:cNvGraphicFramePr>
                   <a:graphicFrameLocks xmlns:a="http://schemas.openxmlformats.org/drawingml/2006/main" noChangeAspect="1"/>
                 </wp:cNvGraphicFramePr>
@@ -8082,7 +11287,7 @@
               <w:lang w:val="es-ES_tradnl" w:eastAsia="es-ES_tradnl"/>
             </w:rPr>
             <w:drawing>
-              <wp:anchor distT="0" distB="0" distL="114300" distR="114300" simplePos="0" relativeHeight="251641344" behindDoc="1" locked="0" layoutInCell="1" allowOverlap="1" wp14:anchorId="51710BAA" wp14:editId="78D969F9">
+              <wp:anchor distT="0" distB="0" distL="114300" distR="114300" simplePos="0" relativeHeight="251669504" behindDoc="1" locked="0" layoutInCell="1" allowOverlap="1" wp14:anchorId="51710BAA" wp14:editId="78D969F9">
                 <wp:simplePos x="0" y="0"/>
                 <wp:positionH relativeFrom="column">
                   <wp:posOffset>367030</wp:posOffset>
@@ -8115,7 +11320,7 @@
                     <wp:lineTo x="9292" y="0"/>
                   </wp:wrapPolygon>
                 </wp:wrapTight>
-                <wp:docPr id="475081909" name="Imagen 475081909"/>
+                <wp:docPr id="460260092" name="Imagen 460260092"/>
                 <wp:cNvGraphicFramePr>
                   <a:graphicFrameLocks xmlns:a="http://schemas.openxmlformats.org/drawingml/2006/main" noChangeAspect="1"/>
                 </wp:cNvGraphicFramePr>
@@ -8297,7 +11502,7 @@
               <w:lang w:val="es-ES_tradnl" w:eastAsia="es-ES_tradnl"/>
             </w:rPr>
             <w:drawing>
-              <wp:anchor distT="0" distB="0" distL="114300" distR="114300" simplePos="0" relativeHeight="251642368" behindDoc="1" locked="0" layoutInCell="1" allowOverlap="1" wp14:anchorId="7A2FC026" wp14:editId="14EB7B4D">
+              <wp:anchor distT="0" distB="0" distL="114300" distR="114300" simplePos="0" relativeHeight="251644928" behindDoc="1" locked="0" layoutInCell="1" allowOverlap="1" wp14:anchorId="7A2FC026" wp14:editId="14EB7B4D">
                 <wp:simplePos x="0" y="0"/>
                 <wp:positionH relativeFrom="margin">
                   <wp:posOffset>76200</wp:posOffset>
@@ -8317,7 +11522,7 @@
                     <wp:lineTo x="0" y="0"/>
                   </wp:wrapPolygon>
                 </wp:wrapTight>
-                <wp:docPr id="1703237249" name="Imagen 1703237249" descr="Litterator tv"/>
+                <wp:docPr id="1167531946" name="Imagen 1167531946" descr="Litterator tv"/>
                 <wp:cNvGraphicFramePr>
                   <a:graphicFrameLocks xmlns:a="http://schemas.openxmlformats.org/drawingml/2006/main" noChangeAspect="1"/>
                 </wp:cNvGraphicFramePr>
@@ -8403,7 +11608,7 @@
               <w:lang w:val="es-ES_tradnl" w:eastAsia="es-ES_tradnl"/>
             </w:rPr>
             <w:drawing>
-              <wp:anchor distT="0" distB="0" distL="114300" distR="114300" simplePos="0" relativeHeight="251643392" behindDoc="1" locked="0" layoutInCell="1" allowOverlap="1" wp14:anchorId="28E5F870" wp14:editId="1978B4C2">
+              <wp:anchor distT="0" distB="0" distL="114300" distR="114300" simplePos="0" relativeHeight="251645952" behindDoc="1" locked="0" layoutInCell="1" allowOverlap="1" wp14:anchorId="28E5F870" wp14:editId="1978B4C2">
                 <wp:simplePos x="0" y="0"/>
                 <wp:positionH relativeFrom="column">
                   <wp:posOffset>367030</wp:posOffset>
@@ -8436,7 +11641,7 @@
                     <wp:lineTo x="9292" y="0"/>
                   </wp:wrapPolygon>
                 </wp:wrapTight>
-                <wp:docPr id="712730549" name="Imagen 712730549"/>
+                <wp:docPr id="1991908000" name="Imagen 1991908000"/>
                 <wp:cNvGraphicFramePr>
                   <a:graphicFrameLocks xmlns:a="http://schemas.openxmlformats.org/drawingml/2006/main" noChangeAspect="1"/>
                 </wp:cNvGraphicFramePr>
@@ -8618,7 +11823,7 @@
               <w:lang w:val="es-ES_tradnl" w:eastAsia="es-ES_tradnl"/>
             </w:rPr>
             <w:drawing>
-              <wp:anchor distT="0" distB="0" distL="114300" distR="114300" simplePos="0" relativeHeight="251644416" behindDoc="1" locked="0" layoutInCell="1" allowOverlap="1" wp14:anchorId="64722C93" wp14:editId="0B24DE4B">
+              <wp:anchor distT="0" distB="0" distL="114300" distR="114300" simplePos="0" relativeHeight="251646976" behindDoc="1" locked="0" layoutInCell="1" allowOverlap="1" wp14:anchorId="64722C93" wp14:editId="0B24DE4B">
                 <wp:simplePos x="0" y="0"/>
                 <wp:positionH relativeFrom="margin">
                   <wp:posOffset>76200</wp:posOffset>
@@ -8638,7 +11843,7 @@
                     <wp:lineTo x="0" y="0"/>
                   </wp:wrapPolygon>
                 </wp:wrapTight>
-                <wp:docPr id="1585402387" name="Imagen 1585402387" descr="Litterator tv"/>
+                <wp:docPr id="1586067693" name="Imagen 1586067693" descr="Litterator tv"/>
                 <wp:cNvGraphicFramePr>
                   <a:graphicFrameLocks xmlns:a="http://schemas.openxmlformats.org/drawingml/2006/main" noChangeAspect="1"/>
                 </wp:cNvGraphicFramePr>
@@ -8724,7 +11929,7 @@
               <w:lang w:val="es-ES_tradnl" w:eastAsia="es-ES_tradnl"/>
             </w:rPr>
             <w:drawing>
-              <wp:anchor distT="0" distB="0" distL="114300" distR="114300" simplePos="0" relativeHeight="251645440" behindDoc="1" locked="0" layoutInCell="1" allowOverlap="1" wp14:anchorId="2070A363" wp14:editId="1C38D306">
+              <wp:anchor distT="0" distB="0" distL="114300" distR="114300" simplePos="0" relativeHeight="251648000" behindDoc="1" locked="0" layoutInCell="1" allowOverlap="1" wp14:anchorId="2070A363" wp14:editId="1C38D306">
                 <wp:simplePos x="0" y="0"/>
                 <wp:positionH relativeFrom="column">
                   <wp:posOffset>367030</wp:posOffset>
@@ -8757,7 +11962,7 @@
                     <wp:lineTo x="9292" y="0"/>
                   </wp:wrapPolygon>
                 </wp:wrapTight>
-                <wp:docPr id="671994119" name="Imagen 671994119"/>
+                <wp:docPr id="355159200" name="Imagen 355159200"/>
                 <wp:cNvGraphicFramePr>
                   <a:graphicFrameLocks xmlns:a="http://schemas.openxmlformats.org/drawingml/2006/main" noChangeAspect="1"/>
                 </wp:cNvGraphicFramePr>
@@ -8939,7 +12144,7 @@
               <w:lang w:val="es-ES_tradnl" w:eastAsia="es-ES_tradnl"/>
             </w:rPr>
             <w:drawing>
-              <wp:anchor distT="0" distB="0" distL="114300" distR="114300" simplePos="0" relativeHeight="251652608" behindDoc="1" locked="0" layoutInCell="1" allowOverlap="1" wp14:anchorId="089D7CB1" wp14:editId="1CC54913">
+              <wp:anchor distT="0" distB="0" distL="114300" distR="114300" simplePos="0" relativeHeight="251653120" behindDoc="1" locked="0" layoutInCell="1" allowOverlap="1" wp14:anchorId="089D7CB1" wp14:editId="1CC54913">
                 <wp:simplePos x="0" y="0"/>
                 <wp:positionH relativeFrom="margin">
                   <wp:posOffset>76200</wp:posOffset>
@@ -8959,7 +12164,7 @@
                     <wp:lineTo x="0" y="0"/>
                   </wp:wrapPolygon>
                 </wp:wrapTight>
-                <wp:docPr id="1553659000" name="Imagen 1553659000" descr="Litterator tv"/>
+                <wp:docPr id="1986216185" name="Imagen 1986216185" descr="Litterator tv"/>
                 <wp:cNvGraphicFramePr>
                   <a:graphicFrameLocks xmlns:a="http://schemas.openxmlformats.org/drawingml/2006/main" noChangeAspect="1"/>
                 </wp:cNvGraphicFramePr>
@@ -9045,7 +12250,7 @@
               <w:lang w:val="es-ES_tradnl" w:eastAsia="es-ES_tradnl"/>
             </w:rPr>
             <w:drawing>
-              <wp:anchor distT="0" distB="0" distL="114300" distR="114300" simplePos="0" relativeHeight="251653632" behindDoc="1" locked="0" layoutInCell="1" allowOverlap="1" wp14:anchorId="57912F46" wp14:editId="77CF744E">
+              <wp:anchor distT="0" distB="0" distL="114300" distR="114300" simplePos="0" relativeHeight="251654144" behindDoc="1" locked="0" layoutInCell="1" allowOverlap="1" wp14:anchorId="57912F46" wp14:editId="77CF744E">
                 <wp:simplePos x="0" y="0"/>
                 <wp:positionH relativeFrom="column">
                   <wp:posOffset>367030</wp:posOffset>
@@ -9078,7 +12283,7 @@
                     <wp:lineTo x="9292" y="0"/>
                   </wp:wrapPolygon>
                 </wp:wrapTight>
-                <wp:docPr id="641632568" name="Imagen 641632568"/>
+                <wp:docPr id="1128714790" name="Imagen 1128714790"/>
                 <wp:cNvGraphicFramePr>
                   <a:graphicFrameLocks xmlns:a="http://schemas.openxmlformats.org/drawingml/2006/main" noChangeAspect="1"/>
                 </wp:cNvGraphicFramePr>
@@ -9260,7 +12465,7 @@
               <w:lang w:val="es-ES_tradnl" w:eastAsia="es-ES_tradnl"/>
             </w:rPr>
             <w:drawing>
-              <wp:anchor distT="0" distB="0" distL="114300" distR="114300" simplePos="0" relativeHeight="251648512" behindDoc="1" locked="0" layoutInCell="1" allowOverlap="1" wp14:anchorId="3DD5CE81" wp14:editId="4E5FF8A3">
+              <wp:anchor distT="0" distB="0" distL="114300" distR="114300" simplePos="0" relativeHeight="251649024" behindDoc="1" locked="0" layoutInCell="1" allowOverlap="1" wp14:anchorId="3DD5CE81" wp14:editId="4E5FF8A3">
                 <wp:simplePos x="0" y="0"/>
                 <wp:positionH relativeFrom="margin">
                   <wp:posOffset>76200</wp:posOffset>
@@ -9280,7 +12485,7 @@
                     <wp:lineTo x="0" y="0"/>
                   </wp:wrapPolygon>
                 </wp:wrapTight>
-                <wp:docPr id="152286511" name="Imagen 152286511" descr="Litterator tv"/>
+                <wp:docPr id="1156765259" name="Imagen 1156765259" descr="Litterator tv"/>
                 <wp:cNvGraphicFramePr>
                   <a:graphicFrameLocks xmlns:a="http://schemas.openxmlformats.org/drawingml/2006/main" noChangeAspect="1"/>
                 </wp:cNvGraphicFramePr>
@@ -9366,7 +12571,7 @@
               <w:lang w:val="es-ES_tradnl" w:eastAsia="es-ES_tradnl"/>
             </w:rPr>
             <w:drawing>
-              <wp:anchor distT="0" distB="0" distL="114300" distR="114300" simplePos="0" relativeHeight="251649536" behindDoc="1" locked="0" layoutInCell="1" allowOverlap="1" wp14:anchorId="52D273E2" wp14:editId="6EB489CD">
+              <wp:anchor distT="0" distB="0" distL="114300" distR="114300" simplePos="0" relativeHeight="251650048" behindDoc="1" locked="0" layoutInCell="1" allowOverlap="1" wp14:anchorId="52D273E2" wp14:editId="6EB489CD">
                 <wp:simplePos x="0" y="0"/>
                 <wp:positionH relativeFrom="column">
                   <wp:posOffset>367030</wp:posOffset>
@@ -9399,7 +12604,7 @@
                     <wp:lineTo x="9292" y="0"/>
                   </wp:wrapPolygon>
                 </wp:wrapTight>
-                <wp:docPr id="448313539" name="Imagen 448313539"/>
+                <wp:docPr id="729563136" name="Imagen 729563136"/>
                 <wp:cNvGraphicFramePr>
                   <a:graphicFrameLocks xmlns:a="http://schemas.openxmlformats.org/drawingml/2006/main" noChangeAspect="1"/>
                 </wp:cNvGraphicFramePr>
@@ -10221,7 +13426,7 @@
               <w:lang w:val="es-ES_tradnl" w:eastAsia="es-ES_tradnl"/>
             </w:rPr>
             <w:drawing>
-              <wp:anchor distT="0" distB="0" distL="114300" distR="114300" simplePos="0" relativeHeight="251638272" behindDoc="1" locked="0" layoutInCell="1" allowOverlap="1" wp14:anchorId="23365ADB" wp14:editId="1BBD85F2">
+              <wp:anchor distT="0" distB="0" distL="114300" distR="114300" simplePos="0" relativeHeight="251642880" behindDoc="1" locked="0" layoutInCell="1" allowOverlap="1" wp14:anchorId="23365ADB" wp14:editId="1BBD85F2">
                 <wp:simplePos x="0" y="0"/>
                 <wp:positionH relativeFrom="margin">
                   <wp:posOffset>76200</wp:posOffset>
@@ -10241,7 +13446,7 @@
                     <wp:lineTo x="0" y="0"/>
                   </wp:wrapPolygon>
                 </wp:wrapTight>
-                <wp:docPr id="5" name="Imagen 5" descr="Litterator tv"/>
+                <wp:docPr id="2025039993" name="Imagen 2025039993" descr="Litterator tv"/>
                 <wp:cNvGraphicFramePr>
                   <a:graphicFrameLocks xmlns:a="http://schemas.openxmlformats.org/drawingml/2006/main" noChangeAspect="1"/>
                 </wp:cNvGraphicFramePr>
@@ -10327,7 +13532,7 @@
               <w:lang w:val="es-ES_tradnl" w:eastAsia="es-ES_tradnl"/>
             </w:rPr>
             <w:drawing>
-              <wp:anchor distT="0" distB="0" distL="114300" distR="114300" simplePos="0" relativeHeight="251639296" behindDoc="1" locked="0" layoutInCell="1" allowOverlap="1" wp14:anchorId="2AA1CCDB" wp14:editId="50C84ADD">
+              <wp:anchor distT="0" distB="0" distL="114300" distR="114300" simplePos="0" relativeHeight="251643904" behindDoc="1" locked="0" layoutInCell="1" allowOverlap="1" wp14:anchorId="2AA1CCDB" wp14:editId="50C84ADD">
                 <wp:simplePos x="0" y="0"/>
                 <wp:positionH relativeFrom="column">
                   <wp:posOffset>367030</wp:posOffset>
@@ -10360,7 +13565,7 @@
                     <wp:lineTo x="9292" y="0"/>
                   </wp:wrapPolygon>
                 </wp:wrapTight>
-                <wp:docPr id="7" name="Imagen 7"/>
+                <wp:docPr id="226604598" name="Imagen 226604598"/>
                 <wp:cNvGraphicFramePr>
                   <a:graphicFrameLocks xmlns:a="http://schemas.openxmlformats.org/drawingml/2006/main" noChangeAspect="1"/>
                 </wp:cNvGraphicFramePr>
@@ -10500,7 +13705,7 @@
               <w:noProof/>
             </w:rPr>
             <w:drawing>
-              <wp:anchor distT="0" distB="0" distL="114300" distR="114300" simplePos="0" relativeHeight="251686400" behindDoc="1" locked="0" layoutInCell="0" allowOverlap="1" wp14:anchorId="6753BB6E" wp14:editId="6492F0F6">
+              <wp:anchor distT="0" distB="0" distL="114300" distR="114300" simplePos="0" relativeHeight="251674624" behindDoc="1" locked="0" layoutInCell="0" allowOverlap="1" wp14:anchorId="6753BB6E" wp14:editId="6492F0F6">
                 <wp:simplePos x="0" y="0"/>
                 <wp:positionH relativeFrom="margin">
                   <wp:align>center</wp:align>
@@ -10511,7 +13716,7 @@
                 <wp:extent cx="5725160" cy="4025265"/>
                 <wp:effectExtent l="0" t="0" r="0" b="0"/>
                 <wp:wrapNone/>
-                <wp:docPr id="544643019" name="Imagen 2"/>
+                <wp:docPr id="1702005473" name="Imagen 1702005473"/>
                 <wp:cNvGraphicFramePr>
                   <a:graphicFrameLocks xmlns:a="http://schemas.openxmlformats.org/drawingml/2006/main" noChangeAspect="1"/>
                 </wp:cNvGraphicFramePr>
@@ -10565,7 +13770,7 @@
               <w:noProof/>
             </w:rPr>
             <w:drawing>
-              <wp:anchor distT="0" distB="0" distL="114300" distR="114300" simplePos="0" relativeHeight="251685376" behindDoc="1" locked="0" layoutInCell="0" allowOverlap="1" wp14:anchorId="124A4ED8" wp14:editId="15CAF08F">
+              <wp:anchor distT="0" distB="0" distL="114300" distR="114300" simplePos="0" relativeHeight="251673600" behindDoc="1" locked="0" layoutInCell="0" allowOverlap="1" wp14:anchorId="124A4ED8" wp14:editId="15CAF08F">
                 <wp:simplePos x="0" y="0"/>
                 <wp:positionH relativeFrom="margin">
                   <wp:align>center</wp:align>
@@ -10576,7 +13781,7 @@
                 <wp:extent cx="5725160" cy="4025265"/>
                 <wp:effectExtent l="0" t="0" r="0" b="0"/>
                 <wp:wrapNone/>
-                <wp:docPr id="3649161" name="Imagen 1"/>
+                <wp:docPr id="817466589" name="Imagen 817466589"/>
                 <wp:cNvGraphicFramePr>
                   <a:graphicFrameLocks xmlns:a="http://schemas.openxmlformats.org/drawingml/2006/main" noChangeAspect="1"/>
                 </wp:cNvGraphicFramePr>
@@ -10631,7 +13836,7 @@
               <w:lang w:val="es-ES_tradnl" w:eastAsia="es-ES_tradnl"/>
             </w:rPr>
             <w:drawing>
-              <wp:anchor distT="0" distB="0" distL="114300" distR="114300" simplePos="0" relativeHeight="251683328" behindDoc="1" locked="0" layoutInCell="1" allowOverlap="1" wp14:anchorId="2DD7AC7B" wp14:editId="4600B0BE">
+              <wp:anchor distT="0" distB="0" distL="114300" distR="114300" simplePos="0" relativeHeight="251671552" behindDoc="1" locked="0" layoutInCell="1" allowOverlap="1" wp14:anchorId="2DD7AC7B" wp14:editId="4600B0BE">
                 <wp:simplePos x="0" y="0"/>
                 <wp:positionH relativeFrom="margin">
                   <wp:posOffset>76200</wp:posOffset>
@@ -10651,7 +13856,7 @@
                     <wp:lineTo x="0" y="0"/>
                   </wp:wrapPolygon>
                 </wp:wrapTight>
-                <wp:docPr id="853436052" name="Imagen 853436052" descr="Litterator tv"/>
+                <wp:docPr id="2087649758" name="Imagen 2087649758" descr="Litterator tv"/>
                 <wp:cNvGraphicFramePr>
                   <a:graphicFrameLocks xmlns:a="http://schemas.openxmlformats.org/drawingml/2006/main" noChangeAspect="1"/>
                 </wp:cNvGraphicFramePr>
@@ -10737,7 +13942,7 @@
               <w:lang w:val="es-ES_tradnl" w:eastAsia="es-ES_tradnl"/>
             </w:rPr>
             <w:drawing>
-              <wp:anchor distT="0" distB="0" distL="114300" distR="114300" simplePos="0" relativeHeight="251684352" behindDoc="1" locked="0" layoutInCell="1" allowOverlap="1" wp14:anchorId="23893C7F" wp14:editId="62E294F3">
+              <wp:anchor distT="0" distB="0" distL="114300" distR="114300" simplePos="0" relativeHeight="251672576" behindDoc="1" locked="0" layoutInCell="1" allowOverlap="1" wp14:anchorId="23893C7F" wp14:editId="62E294F3">
                 <wp:simplePos x="0" y="0"/>
                 <wp:positionH relativeFrom="column">
                   <wp:posOffset>367030</wp:posOffset>
@@ -10770,7 +13975,7 @@
                     <wp:lineTo x="9292" y="0"/>
                   </wp:wrapPolygon>
                 </wp:wrapTight>
-                <wp:docPr id="187172505" name="Imagen 187172505"/>
+                <wp:docPr id="379556608" name="Imagen 379556608"/>
                 <wp:cNvGraphicFramePr>
                   <a:graphicFrameLocks xmlns:a="http://schemas.openxmlformats.org/drawingml/2006/main" noChangeAspect="1"/>
                 </wp:cNvGraphicFramePr>
@@ -13698,28 +16903,28 @@
 </file>
 
 <file path=customXml/item1.xml><?xml version="1.0" encoding="utf-8"?>
+<b:Sources xmlns:b="http://schemas.openxmlformats.org/officeDocument/2006/bibliography" xmlns="http://schemas.openxmlformats.org/officeDocument/2006/bibliography" SelectedStyle="\APASixthEditionOfficeOnline.xsl" StyleName="APA" Version="6"/>
+</file>
+
+<file path=customXml/item2.xml><?xml version="1.0" encoding="utf-8"?>
 <go:gDocsCustomXmlDataStorage xmlns:go="http://customooxmlschemas.google.com/" xmlns:r="http://schemas.openxmlformats.org/officeDocument/2006/relationships">
   <go:docsCustomData xmlns:go="http://customooxmlschemas.google.com/" roundtripDataSignature="AMtx7mgl+2i+IeBLJP0d+re0XLdSOpSahg==">AMUW2mVmVNEY3waV5IU56w/vPsot0rj9MdpLQXOO9vu1DiTbbwSyikap3QJ/f11uqK4KfwsiFJIUKIRNInCOQmw5jmXObtSYLqVn7NiU10f1CNEKfxtVlsr824xA6rT+1eCNvZoeeCpCRr4o7qsqjU4tt6oYwsM2ASaNau7Cy9nlLSUjEL676KQ=</go:docsCustomData>
 </go:gDocsCustomXmlDataStorage>
 </file>
 
-<file path=customXml/item2.xml><?xml version="1.0" encoding="utf-8"?>
-<b:Sources xmlns:b="http://schemas.openxmlformats.org/officeDocument/2006/bibliography" xmlns="http://schemas.openxmlformats.org/officeDocument/2006/bibliography" SelectedStyle="\APASixthEditionOfficeOnline.xsl" StyleName="APA" Version="6"/>
+<file path=customXml/itemProps1.xml><?xml version="1.0" encoding="utf-8"?>
+<ds:datastoreItem xmlns:ds="http://schemas.openxmlformats.org/officeDocument/2006/customXml" ds:itemID="{576FD7AB-A13C-44C9-ABCD-D5D6747E6EFF}">
+  <ds:schemaRefs>
+    <ds:schemaRef ds:uri="http://schemas.openxmlformats.org/officeDocument/2006/bibliography"/>
+  </ds:schemaRefs>
+</ds:datastoreItem>
 </file>
 
-<file path=customXml/itemProps1.xml><?xml version="1.0" encoding="utf-8"?>
+<file path=customXml/itemProps2.xml><?xml version="1.0" encoding="utf-8"?>
 <ds:datastoreItem xmlns:ds="http://schemas.openxmlformats.org/officeDocument/2006/customXml" ds:itemID="{11111111-1234-1234-1234-123412341234}">
   <ds:schemaRefs>
     <ds:schemaRef ds:uri="http://customooxmlschemas.google.com/"/>
     <ds:schemaRef ds:uri="http://schemas.openxmlformats.org/officeDocument/2006/relationships"/>
   </ds:schemaRefs>
 </ds:datastoreItem>
-</file>
-
-<file path=customXml/itemProps2.xml><?xml version="1.0" encoding="utf-8"?>
-<ds:datastoreItem xmlns:ds="http://schemas.openxmlformats.org/officeDocument/2006/customXml" ds:itemID="{576FD7AB-A13C-44C9-ABCD-D5D6747E6EFF}">
-  <ds:schemaRefs>
-    <ds:schemaRef ds:uri="http://schemas.openxmlformats.org/officeDocument/2006/bibliography"/>
-  </ds:schemaRefs>
-</ds:datastoreItem>
 </file>
</xml_diff>